<commit_message>
update resume and resume links
</commit_message>
<xml_diff>
--- a/thomas-toan-resume.docx
+++ b/thomas-toan-resume.docx
@@ -1,6 +1,6 @@
 
 <file path=word/document.xml><?xml version="1.0" encoding="utf-8"?>
-<w:document xmlns:mv="urn:schemas-microsoft-com:mac:vml" xmlns:mo="http://schemas.microsoft.com/office/mac/office/2008/main" xmlns:ve="http://schemas.openxmlformats.org/markup-compatibility/2006" xmlns:o="urn:schemas-microsoft-com:office:office" xmlns:r="http://schemas.openxmlformats.org/officeDocument/2006/relationships" xmlns:m="http://schemas.openxmlformats.org/officeDocument/2006/math" xmlns:v="urn:schemas-microsoft-com:vml" xmlns:w10="urn:schemas-microsoft-com:office:word" xmlns:w="http://schemas.openxmlformats.org/wordprocessingml/2006/main" xmlns:wne="http://schemas.microsoft.com/office/word/2006/wordml" xmlns:wp="http://schemas.openxmlformats.org/drawingml/2006/wordprocessingDrawing" ve:Ignorable="mv" ve:PreserveAttributes="mv:*">
+<w:document xmlns:wpc="http://schemas.microsoft.com/office/word/2010/wordprocessingCanvas" xmlns:cx="http://schemas.microsoft.com/office/drawing/2014/chartex" xmlns:cx1="http://schemas.microsoft.com/office/drawing/2015/9/8/chartex" xmlns:mc="http://schemas.openxmlformats.org/markup-compatibility/2006" xmlns:o="urn:schemas-microsoft-com:office:office" xmlns:r="http://schemas.openxmlformats.org/officeDocument/2006/relationships" xmlns:m="http://schemas.openxmlformats.org/officeDocument/2006/math" xmlns:v="urn:schemas-microsoft-com:vml" xmlns:wp14="http://schemas.microsoft.com/office/word/2010/wordprocessingDrawing" xmlns:wp="http://schemas.openxmlformats.org/drawingml/2006/wordprocessingDrawing" xmlns:w10="urn:schemas-microsoft-com:office:word" xmlns:w="http://schemas.openxmlformats.org/wordprocessingml/2006/main" xmlns:w14="http://schemas.microsoft.com/office/word/2010/wordml" xmlns:w15="http://schemas.microsoft.com/office/word/2012/wordml" xmlns:w16se="http://schemas.microsoft.com/office/word/2015/wordml/symex" xmlns:wpg="http://schemas.microsoft.com/office/word/2010/wordprocessingGroup" xmlns:wpi="http://schemas.microsoft.com/office/word/2010/wordprocessingInk" xmlns:wne="http://schemas.microsoft.com/office/word/2006/wordml" xmlns:wps="http://schemas.microsoft.com/office/word/2010/wordprocessingShape" mc:Ignorable="w14 w15 w16se wp14">
   <w:body>
     <w:p>
       <w:pPr>
@@ -14,17 +14,8 @@
           <w:rFonts w:ascii="Garamond" w:hAnsi="Garamond"/>
           <w:sz w:val="32"/>
         </w:rPr>
-        <w:t xml:space="preserve">Thomas </w:t>
-      </w:r>
-      <w:proofErr w:type="spellStart"/>
-      <w:r>
-        <w:rPr>
-          <w:rFonts w:ascii="Garamond" w:hAnsi="Garamond"/>
-          <w:sz w:val="32"/>
-        </w:rPr>
-        <w:t>Toan</w:t>
-      </w:r>
-      <w:proofErr w:type="spellEnd"/>
+        <w:t>Thomas Toan</w:t>
+      </w:r>
       <w:r>
         <w:rPr>
           <w:rFonts w:ascii="Garamond" w:hAnsi="Garamond"/>
@@ -608,28 +599,12 @@
         </w:rPr>
         <w:t xml:space="preserve">Jelly Belly </w:t>
       </w:r>
-      <w:proofErr w:type="spellStart"/>
-      <w:r>
-        <w:rPr>
-          <w:rFonts w:ascii="Garamond" w:hAnsi="Garamond"/>
-        </w:rPr>
-        <w:t>PLPs</w:t>
-      </w:r>
-      <w:proofErr w:type="spellEnd"/>
-      <w:r>
-        <w:rPr>
-          <w:rFonts w:ascii="Garamond" w:hAnsi="Garamond"/>
-        </w:rPr>
-        <w:t xml:space="preserve"> and </w:t>
-      </w:r>
-      <w:proofErr w:type="spellStart"/>
-      <w:r>
-        <w:rPr>
-          <w:rFonts w:ascii="Garamond" w:hAnsi="Garamond"/>
-        </w:rPr>
-        <w:t>PDPs</w:t>
-      </w:r>
-      <w:proofErr w:type="spellEnd"/>
+      <w:r>
+        <w:rPr>
+          <w:rFonts w:ascii="Garamond" w:hAnsi="Garamond"/>
+        </w:rPr>
+        <w:t>PLPs and PDPs</w:t>
+      </w:r>
     </w:p>
     <w:p>
       <w:pPr>
@@ -1639,42 +1614,150 @@
         <w:rPr>
           <w:rFonts w:ascii="Garamond" w:hAnsi="Garamond"/>
         </w:rPr>
-        <w:t xml:space="preserve">, HTML/HTML5, CSS/CSS3, </w:t>
+        <w:t>,</w:t>
+      </w:r>
+      <w:r>
+        <w:rPr>
+          <w:rFonts w:ascii="Garamond" w:hAnsi="Garamond"/>
+        </w:rPr>
+        <w:t xml:space="preserve"> </w:t>
+      </w:r>
+      <w:r>
+        <w:rPr>
+          <w:rFonts w:ascii="Garamond" w:hAnsi="Garamond"/>
+        </w:rPr>
+        <w:t xml:space="preserve">Python, </w:t>
+      </w:r>
+      <w:r>
+        <w:rPr>
+          <w:rFonts w:ascii="Garamond" w:hAnsi="Garamond"/>
+        </w:rPr>
+        <w:t>JQuery,</w:t>
+      </w:r>
+      <w:r>
+        <w:rPr>
+          <w:rFonts w:ascii="Garamond" w:hAnsi="Garamond"/>
+        </w:rPr>
+        <w:t xml:space="preserve"> HTML,</w:t>
+      </w:r>
+      <w:r>
+        <w:rPr>
+          <w:rFonts w:ascii="Garamond" w:hAnsi="Garamond"/>
+        </w:rPr>
+        <w:t xml:space="preserve"> CSS, </w:t>
+      </w:r>
+      <w:r>
+        <w:rPr>
+          <w:rFonts w:ascii="Garamond" w:hAnsi="Garamond"/>
+        </w:rPr>
+        <w:t xml:space="preserve">LESS, </w:t>
+      </w:r>
+      <w:r>
+        <w:rPr>
+          <w:rFonts w:ascii="Garamond" w:hAnsi="Garamond"/>
+        </w:rPr>
+        <w:t>Node.js,</w:t>
+      </w:r>
+      <w:r>
+        <w:rPr>
+          <w:rFonts w:ascii="Garamond" w:hAnsi="Garamond"/>
+        </w:rPr>
+        <w:t xml:space="preserve"> </w:t>
+      </w:r>
+      <w:r>
+        <w:rPr>
+          <w:rFonts w:ascii="Garamond" w:hAnsi="Garamond"/>
+        </w:rPr>
+        <w:t xml:space="preserve">REST API, </w:t>
       </w:r>
       <w:proofErr w:type="spellStart"/>
       <w:r>
         <w:rPr>
           <w:rFonts w:ascii="Garamond" w:hAnsi="Garamond"/>
         </w:rPr>
-        <w:t>NodeJS</w:t>
+        <w:t>Github</w:t>
       </w:r>
       <w:proofErr w:type="spellEnd"/>
       <w:r>
         <w:rPr>
           <w:rFonts w:ascii="Garamond" w:hAnsi="Garamond"/>
         </w:rPr>
-        <w:t xml:space="preserve">, NPM, Angular, Backbone, </w:t>
+        <w:t xml:space="preserve">, SVN, </w:t>
+      </w:r>
+      <w:r>
+        <w:rPr>
+          <w:rFonts w:ascii="Garamond" w:hAnsi="Garamond"/>
+        </w:rPr>
+        <w:t xml:space="preserve">Yeoman, NGINX, </w:t>
+      </w:r>
+      <w:r>
+        <w:rPr>
+          <w:rFonts w:ascii="Garamond" w:hAnsi="Garamond"/>
+        </w:rPr>
+        <w:t>Grunt,</w:t>
+      </w:r>
+      <w:r>
+        <w:rPr>
+          <w:rFonts w:ascii="Garamond" w:hAnsi="Garamond"/>
+        </w:rPr>
+        <w:t xml:space="preserve"> </w:t>
       </w:r>
       <w:proofErr w:type="spellStart"/>
       <w:r>
         <w:rPr>
           <w:rFonts w:ascii="Garamond" w:hAnsi="Garamond"/>
         </w:rPr>
-        <w:t>Github</w:t>
+        <w:t>ESL</w:t>
+      </w:r>
+      <w:r>
+        <w:rPr>
+          <w:rFonts w:ascii="Garamond" w:hAnsi="Garamond"/>
+        </w:rPr>
+        <w:t>int</w:t>
       </w:r>
       <w:proofErr w:type="spellEnd"/>
       <w:r>
         <w:rPr>
           <w:rFonts w:ascii="Garamond" w:hAnsi="Garamond"/>
         </w:rPr>
-        <w:t xml:space="preserve">, Tortoise SVN, </w:t>
+        <w:t>,</w:t>
+      </w:r>
+      <w:r>
+        <w:rPr>
+          <w:rFonts w:ascii="Garamond" w:hAnsi="Garamond"/>
+        </w:rPr>
+        <w:t xml:space="preserve"> Mocha,</w:t>
+      </w:r>
+      <w:r>
+        <w:rPr>
+          <w:rFonts w:ascii="Garamond" w:hAnsi="Garamond"/>
+        </w:rPr>
+        <w:t xml:space="preserve"> </w:t>
+      </w:r>
+      <w:r>
+        <w:rPr>
+          <w:rFonts w:ascii="Garamond" w:hAnsi="Garamond"/>
+        </w:rPr>
+        <w:t>Backbone,</w:t>
+      </w:r>
+      <w:r>
+        <w:rPr>
+          <w:rFonts w:ascii="Garamond" w:hAnsi="Garamond"/>
+        </w:rPr>
+        <w:t xml:space="preserve"> Angular,</w:t>
+      </w:r>
+      <w:r>
+        <w:rPr>
+          <w:rFonts w:ascii="Garamond" w:hAnsi="Garamond"/>
+        </w:rPr>
+        <w:t xml:space="preserve"> React, </w:t>
       </w:r>
       <w:proofErr w:type="spellStart"/>
       <w:r>
         <w:rPr>
           <w:rFonts w:ascii="Garamond" w:hAnsi="Garamond"/>
         </w:rPr>
-        <w:t>WinMerge</w:t>
+        <w:t>Tealium</w:t>
       </w:r>
       <w:proofErr w:type="spellEnd"/>
       <w:r>
@@ -1687,20 +1770,102 @@
         <w:rPr>
           <w:rFonts w:ascii="Garamond" w:hAnsi="Garamond"/>
         </w:rPr>
-        <w:t xml:space="preserve">Grunt, </w:t>
+        <w:t>XML, SOAP</w:t>
+      </w:r>
+      <w:r>
+        <w:rPr>
+          <w:rFonts w:ascii="Garamond" w:hAnsi="Garamond"/>
+        </w:rPr>
+        <w:t xml:space="preserve"> API</w:t>
+      </w:r>
+      <w:r>
+        <w:rPr>
+          <w:rFonts w:ascii="Garamond" w:hAnsi="Garamond"/>
+        </w:rPr>
+        <w:t xml:space="preserve">, WISDL, </w:t>
+      </w:r>
+      <w:r>
+        <w:rPr>
+          <w:rFonts w:ascii="Garamond" w:hAnsi="Garamond"/>
+        </w:rPr>
+        <w:t>Rational Integration Tester</w:t>
+      </w:r>
+      <w:r>
+        <w:rPr>
+          <w:rFonts w:ascii="Garamond" w:hAnsi="Garamond"/>
+        </w:rPr>
+        <w:t xml:space="preserve">, </w:t>
+      </w:r>
+      <w:r>
+        <w:rPr>
+          <w:rFonts w:ascii="Garamond" w:hAnsi="Garamond"/>
+        </w:rPr>
+        <w:t>Rational</w:t>
+      </w:r>
+      <w:r>
+        <w:rPr>
+          <w:rFonts w:ascii="Garamond" w:hAnsi="Garamond"/>
+        </w:rPr>
+        <w:t xml:space="preserve"> </w:t>
       </w:r>
       <w:proofErr w:type="spellStart"/>
       <w:r>
         <w:rPr>
           <w:rFonts w:ascii="Garamond" w:hAnsi="Garamond"/>
         </w:rPr>
-        <w:t>Hypr</w:t>
+        <w:t>ClearQuest</w:t>
       </w:r>
       <w:proofErr w:type="spellEnd"/>
       <w:r>
         <w:rPr>
           <w:rFonts w:ascii="Garamond" w:hAnsi="Garamond"/>
         </w:rPr>
+        <w:t xml:space="preserve">, Adobe Photoshop, Adobe Illustrator, </w:t>
+      </w:r>
+      <w:r>
+        <w:rPr>
+          <w:rFonts w:ascii="Garamond" w:hAnsi="Garamond"/>
+        </w:rPr>
+        <w:t xml:space="preserve">Adobe </w:t>
+      </w:r>
+      <w:bookmarkStart w:id="0" w:name="_GoBack"/>
+      <w:bookmarkEnd w:id="0"/>
+      <w:r>
+        <w:rPr>
+          <w:rFonts w:ascii="Garamond" w:hAnsi="Garamond"/>
+        </w:rPr>
+        <w:t xml:space="preserve">InDesign, </w:t>
+      </w:r>
+      <w:r>
+        <w:rPr>
+          <w:rFonts w:ascii="Garamond" w:hAnsi="Garamond"/>
+        </w:rPr>
+        <w:t xml:space="preserve">Adobe Premiere, </w:t>
+      </w:r>
+      <w:r>
+        <w:rPr>
+          <w:rFonts w:ascii="Garamond" w:hAnsi="Garamond"/>
+        </w:rPr>
+        <w:t>Googl</w:t>
+      </w:r>
+      <w:r>
+        <w:rPr>
+          <w:rFonts w:ascii="Garamond" w:hAnsi="Garamond"/>
+        </w:rPr>
+        <w:t xml:space="preserve">e Analytics, </w:t>
+      </w:r>
+      <w:proofErr w:type="spellStart"/>
+      <w:r>
+        <w:rPr>
+          <w:rFonts w:ascii="Garamond" w:hAnsi="Garamond"/>
+        </w:rPr>
+        <w:t>BrightEdge</w:t>
+      </w:r>
+      <w:proofErr w:type="spellEnd"/>
+      <w:r>
+        <w:rPr>
+          <w:rFonts w:ascii="Garamond" w:hAnsi="Garamond"/>
+        </w:rPr>
         <w:t xml:space="preserve">, </w:t>
       </w:r>
       <w:proofErr w:type="spellStart"/>
@@ -1708,140 +1873,66 @@
         <w:rPr>
           <w:rFonts w:ascii="Garamond" w:hAnsi="Garamond"/>
         </w:rPr>
-        <w:t>ESL</w:t>
-      </w:r>
-      <w:r>
-        <w:rPr>
-          <w:rFonts w:ascii="Garamond" w:hAnsi="Garamond"/>
-        </w:rPr>
-        <w:t>int</w:t>
+        <w:t>Kibo</w:t>
       </w:r>
       <w:proofErr w:type="spellEnd"/>
       <w:r>
         <w:rPr>
           <w:rFonts w:ascii="Garamond" w:hAnsi="Garamond"/>
         </w:rPr>
-        <w:t xml:space="preserve">, </w:t>
-      </w:r>
-      <w:r>
-        <w:rPr>
-          <w:rFonts w:ascii="Garamond" w:hAnsi="Garamond"/>
-        </w:rPr>
-        <w:t xml:space="preserve">XML, SOAP, WISDL, </w:t>
+        <w:t xml:space="preserve"> </w:t>
       </w:r>
       <w:proofErr w:type="spellStart"/>
       <w:r>
         <w:rPr>
           <w:rFonts w:ascii="Garamond" w:hAnsi="Garamond"/>
         </w:rPr>
-        <w:t>Greenhat</w:t>
+        <w:t>eC</w:t>
+      </w:r>
+      <w:r>
+        <w:rPr>
+          <w:rFonts w:ascii="Garamond" w:hAnsi="Garamond"/>
+        </w:rPr>
+        <w:t>ommerce</w:t>
       </w:r>
       <w:proofErr w:type="spellEnd"/>
       <w:r>
         <w:rPr>
           <w:rFonts w:ascii="Garamond" w:hAnsi="Garamond"/>
         </w:rPr>
-        <w:t xml:space="preserve"> Test</w:t>
-      </w:r>
-      <w:r>
-        <w:rPr>
-          <w:rFonts w:ascii="Garamond" w:hAnsi="Garamond"/>
-        </w:rPr>
-        <w:t>er</w:t>
-      </w:r>
-      <w:r>
-        <w:rPr>
-          <w:rFonts w:ascii="Garamond" w:hAnsi="Garamond"/>
-        </w:rPr>
-        <w:t xml:space="preserve">, HP </w:t>
+        <w:t xml:space="preserve"> Platform, </w:t>
+      </w:r>
+      <w:r>
+        <w:rPr>
+          <w:rFonts w:ascii="Garamond" w:hAnsi="Garamond"/>
+        </w:rPr>
+        <w:t>UI/UX design,</w:t>
+      </w:r>
+      <w:r>
+        <w:rPr>
+          <w:rFonts w:ascii="Garamond" w:hAnsi="Garamond"/>
+        </w:rPr>
+        <w:t xml:space="preserve"> </w:t>
       </w:r>
       <w:proofErr w:type="spellStart"/>
       <w:r>
         <w:rPr>
           <w:rFonts w:ascii="Garamond" w:hAnsi="Garamond"/>
         </w:rPr>
-        <w:t>ClearQuest</w:t>
+        <w:t>Webpack</w:t>
       </w:r>
       <w:proofErr w:type="spellEnd"/>
       <w:r>
         <w:rPr>
           <w:rFonts w:ascii="Garamond" w:hAnsi="Garamond"/>
         </w:rPr>
-        <w:t xml:space="preserve">, Adobe Photoshop, Adobe </w:t>
-      </w:r>
-      <w:proofErr w:type="spellStart"/>
-      <w:r>
-        <w:rPr>
-          <w:rFonts w:ascii="Garamond" w:hAnsi="Garamond"/>
-        </w:rPr>
-        <w:t>InDesign</w:t>
-      </w:r>
-      <w:proofErr w:type="spellEnd"/>
-      <w:r>
-        <w:rPr>
-          <w:rFonts w:ascii="Garamond" w:hAnsi="Garamond"/>
-        </w:rPr>
-        <w:t xml:space="preserve">, Adobe Illustrator, </w:t>
-      </w:r>
-      <w:r>
-        <w:rPr>
-          <w:rFonts w:ascii="Garamond" w:hAnsi="Garamond"/>
-        </w:rPr>
-        <w:t xml:space="preserve">Adobe Premiere, </w:t>
-      </w:r>
-      <w:r>
-        <w:rPr>
-          <w:rFonts w:ascii="Garamond" w:hAnsi="Garamond"/>
-        </w:rPr>
-        <w:t xml:space="preserve">Google Analytics, </w:t>
-      </w:r>
-      <w:proofErr w:type="spellStart"/>
-      <w:r>
-        <w:rPr>
-          <w:rFonts w:ascii="Garamond" w:hAnsi="Garamond"/>
-        </w:rPr>
-        <w:t>BrightEdge</w:t>
-      </w:r>
-      <w:proofErr w:type="spellEnd"/>
-      <w:r>
-        <w:rPr>
-          <w:rFonts w:ascii="Garamond" w:hAnsi="Garamond"/>
-        </w:rPr>
-        <w:t xml:space="preserve">, </w:t>
-      </w:r>
-      <w:proofErr w:type="spellStart"/>
-      <w:r>
-        <w:rPr>
-          <w:rFonts w:ascii="Garamond" w:hAnsi="Garamond"/>
-        </w:rPr>
-        <w:t>Kibo</w:t>
-      </w:r>
-      <w:proofErr w:type="spellEnd"/>
-      <w:r>
-        <w:rPr>
-          <w:rFonts w:ascii="Garamond" w:hAnsi="Garamond"/>
-        </w:rPr>
-        <w:t xml:space="preserve"> Ecommerce Platform, </w:t>
-      </w:r>
-      <w:proofErr w:type="spellStart"/>
-      <w:r>
-        <w:rPr>
-          <w:rFonts w:ascii="Garamond" w:hAnsi="Garamond"/>
-        </w:rPr>
-        <w:t>Salesforce</w:t>
-      </w:r>
-      <w:proofErr w:type="spellEnd"/>
-      <w:r>
-        <w:rPr>
-          <w:rFonts w:ascii="Garamond" w:hAnsi="Garamond"/>
-        </w:rPr>
-        <w:t xml:space="preserve"> bug tracker,</w:t>
-      </w:r>
-      <w:r>
-        <w:rPr>
-          <w:rFonts w:ascii="Garamond" w:hAnsi="Garamond"/>
-        </w:rPr>
-        <w:t xml:space="preserve"> React, UI/UX design, </w:t>
+        <w:t>,</w:t>
+      </w:r>
+      <w:r>
+        <w:rPr>
+          <w:rFonts w:ascii="Garamond" w:hAnsi="Garamond"/>
+        </w:rPr>
+        <w:t xml:space="preserve"> </w:t>
       </w:r>
       <w:r>
         <w:rPr>
@@ -1849,46 +1940,31 @@
         </w:rPr>
         <w:t xml:space="preserve">Express, Babel, </w:t>
       </w:r>
-      <w:proofErr w:type="spellStart"/>
-      <w:r>
-        <w:rPr>
-          <w:rFonts w:ascii="Garamond" w:hAnsi="Garamond"/>
-        </w:rPr>
-        <w:t>Webpack</w:t>
-      </w:r>
-      <w:proofErr w:type="spellEnd"/>
-      <w:r>
-        <w:rPr>
-          <w:rFonts w:ascii="Garamond" w:hAnsi="Garamond"/>
-        </w:rPr>
-        <w:t xml:space="preserve">, Travis </w:t>
-      </w:r>
-      <w:proofErr w:type="spellStart"/>
-      <w:r>
-        <w:rPr>
-          <w:rFonts w:ascii="Garamond" w:hAnsi="Garamond"/>
-        </w:rPr>
-        <w:t>Cl</w:t>
-      </w:r>
-      <w:proofErr w:type="spellEnd"/>
-      <w:r>
-        <w:rPr>
-          <w:rFonts w:ascii="Garamond" w:hAnsi="Garamond"/>
-        </w:rPr>
-        <w:t xml:space="preserve">, Mock HTTP, API, Google Cloud Platform, </w:t>
+      <w:r>
+        <w:rPr>
+          <w:rFonts w:ascii="Garamond" w:hAnsi="Garamond"/>
+        </w:rPr>
+        <w:t>Google Cloud Platform</w:t>
+      </w:r>
+      <w:r>
+        <w:rPr>
+          <w:rFonts w:ascii="Garamond" w:hAnsi="Garamond"/>
+        </w:rPr>
+        <w:t>, ADA, SEO, GDPR</w:t>
       </w:r>
     </w:p>
     <w:sectPr>
       <w:pgSz w:w="12240" w:h="15840"/>
-      <w:pgMar w:top="1080" w:right="1800" w:bottom="900" w:left="1800" w:gutter="0"/>
+      <w:pgMar w:top="990" w:right="1800" w:bottom="450" w:left="1800" w:header="720" w:footer="720" w:gutter="0"/>
+      <w:cols w:space="720"/>
     </w:sectPr>
   </w:body>
 </w:document>
 </file>
 
 <file path=word/numbering.xml><?xml version="1.0" encoding="utf-8"?>
-<w:numbering xmlns:mv="urn:schemas-microsoft-com:mac:vml" xmlns:mo="http://schemas.microsoft.com/office/mac/office/2008/main" xmlns:ve="http://schemas.openxmlformats.org/markup-compatibility/2006" xmlns:o="urn:schemas-microsoft-com:office:office" xmlns:r="http://schemas.openxmlformats.org/officeDocument/2006/relationships" xmlns:m="http://schemas.openxmlformats.org/officeDocument/2006/math" xmlns:v="urn:schemas-microsoft-com:vml" xmlns:w10="urn:schemas-microsoft-com:office:word" xmlns:w="http://schemas.openxmlformats.org/wordprocessingml/2006/main" xmlns:wne="http://schemas.microsoft.com/office/word/2006/wordml" xmlns:wp="http://schemas.openxmlformats.org/drawingml/2006/wordprocessingDrawing">
-  <w:abstractNum w:abstractNumId="0">
+<w:numbering xmlns:wpc="http://schemas.microsoft.com/office/word/2010/wordprocessingCanvas" xmlns:cx="http://schemas.microsoft.com/office/drawing/2014/chartex" xmlns:cx1="http://schemas.microsoft.com/office/drawing/2015/9/8/chartex" xmlns:mc="http://schemas.openxmlformats.org/markup-compatibility/2006" xmlns:o="urn:schemas-microsoft-com:office:office" xmlns:r="http://schemas.openxmlformats.org/officeDocument/2006/relationships" xmlns:m="http://schemas.openxmlformats.org/officeDocument/2006/math" xmlns:v="urn:schemas-microsoft-com:vml" xmlns:wp14="http://schemas.microsoft.com/office/word/2010/wordprocessingDrawing" xmlns:wp="http://schemas.openxmlformats.org/drawingml/2006/wordprocessingDrawing" xmlns:w10="urn:schemas-microsoft-com:office:word" xmlns:w="http://schemas.openxmlformats.org/wordprocessingml/2006/main" xmlns:w14="http://schemas.microsoft.com/office/word/2010/wordml" xmlns:w15="http://schemas.microsoft.com/office/word/2012/wordml" xmlns:w16se="http://schemas.microsoft.com/office/word/2015/wordml/symex" xmlns:wpg="http://schemas.microsoft.com/office/word/2010/wordprocessingGroup" xmlns:wpi="http://schemas.microsoft.com/office/word/2010/wordprocessingInk" xmlns:wne="http://schemas.microsoft.com/office/word/2006/wordml" xmlns:wps="http://schemas.microsoft.com/office/word/2010/wordprocessingShape" mc:Ignorable="w14 w15 w16se wp14">
+  <w:abstractNum w:abstractNumId="0" w15:restartNumberingAfterBreak="0">
     <w:nsid w:val="004453DC"/>
     <w:multiLevelType w:val="hybridMultilevel"/>
     <w:tmpl w:val="A238CCCC"/>
@@ -2001,7 +2077,7 @@
       </w:rPr>
     </w:lvl>
   </w:abstractNum>
-  <w:abstractNum w:abstractNumId="1">
+  <w:abstractNum w:abstractNumId="1" w15:restartNumberingAfterBreak="0">
     <w:nsid w:val="04137ECD"/>
     <w:multiLevelType w:val="hybridMultilevel"/>
     <w:tmpl w:val="895AD1F6"/>
@@ -2114,7 +2190,7 @@
       </w:rPr>
     </w:lvl>
   </w:abstractNum>
-  <w:abstractNum w:abstractNumId="2">
+  <w:abstractNum w:abstractNumId="2" w15:restartNumberingAfterBreak="0">
     <w:nsid w:val="1C7156D1"/>
     <w:multiLevelType w:val="hybridMultilevel"/>
     <w:tmpl w:val="21F87CEE"/>
@@ -2227,7 +2303,7 @@
       </w:rPr>
     </w:lvl>
   </w:abstractNum>
-  <w:abstractNum w:abstractNumId="3">
+  <w:abstractNum w:abstractNumId="3" w15:restartNumberingAfterBreak="0">
     <w:nsid w:val="25F553C4"/>
     <w:multiLevelType w:val="hybridMultilevel"/>
     <w:tmpl w:val="A238CCCC"/>
@@ -2340,7 +2416,7 @@
       </w:rPr>
     </w:lvl>
   </w:abstractNum>
-  <w:abstractNum w:abstractNumId="4">
+  <w:abstractNum w:abstractNumId="4" w15:restartNumberingAfterBreak="0">
     <w:nsid w:val="2AA379C1"/>
     <w:multiLevelType w:val="hybridMultilevel"/>
     <w:tmpl w:val="895AD1F6"/>
@@ -2453,7 +2529,7 @@
       </w:rPr>
     </w:lvl>
   </w:abstractNum>
-  <w:abstractNum w:abstractNumId="5">
+  <w:abstractNum w:abstractNumId="5" w15:restartNumberingAfterBreak="0">
     <w:nsid w:val="423F3A3E"/>
     <w:multiLevelType w:val="hybridMultilevel"/>
     <w:tmpl w:val="1F763CE2"/>
@@ -2566,7 +2642,7 @@
       </w:rPr>
     </w:lvl>
   </w:abstractNum>
-  <w:abstractNum w:abstractNumId="6">
+  <w:abstractNum w:abstractNumId="6" w15:restartNumberingAfterBreak="0">
     <w:nsid w:val="42B31584"/>
     <w:multiLevelType w:val="hybridMultilevel"/>
     <w:tmpl w:val="1F763CE2"/>
@@ -2679,7 +2755,7 @@
       </w:rPr>
     </w:lvl>
   </w:abstractNum>
-  <w:abstractNum w:abstractNumId="7">
+  <w:abstractNum w:abstractNumId="7" w15:restartNumberingAfterBreak="0">
     <w:nsid w:val="56CD4B14"/>
     <w:multiLevelType w:val="hybridMultilevel"/>
     <w:tmpl w:val="FE20B8D8"/>
@@ -2792,7 +2868,7 @@
       </w:rPr>
     </w:lvl>
   </w:abstractNum>
-  <w:abstractNum w:abstractNumId="8">
+  <w:abstractNum w:abstractNumId="8" w15:restartNumberingAfterBreak="0">
     <w:nsid w:val="63F20316"/>
     <w:multiLevelType w:val="hybridMultilevel"/>
     <w:tmpl w:val="21F87CEE"/>
@@ -2905,7 +2981,7 @@
       </w:rPr>
     </w:lvl>
   </w:abstractNum>
-  <w:abstractNum w:abstractNumId="9">
+  <w:abstractNum w:abstractNumId="9" w15:restartNumberingAfterBreak="0">
     <w:nsid w:val="6E3E0292"/>
     <w:multiLevelType w:val="hybridMultilevel"/>
     <w:tmpl w:val="FE20B8D8"/>
@@ -3018,7 +3094,7 @@
       </w:rPr>
     </w:lvl>
   </w:abstractNum>
-  <w:abstractNum w:abstractNumId="10">
+  <w:abstractNum w:abstractNumId="10" w15:restartNumberingAfterBreak="0">
     <w:nsid w:val="70442B1F"/>
     <w:multiLevelType w:val="hybridMultilevel"/>
     <w:tmpl w:val="A238CCCC"/>
@@ -3169,7 +3245,7 @@
 </file>
 
 <file path=word/styles.xml><?xml version="1.0" encoding="utf-8"?>
-<w:styles xmlns:r="http://schemas.openxmlformats.org/officeDocument/2006/relationships" xmlns:w="http://schemas.openxmlformats.org/wordprocessingml/2006/main">
+<w:styles xmlns:mc="http://schemas.openxmlformats.org/markup-compatibility/2006" xmlns:r="http://schemas.openxmlformats.org/officeDocument/2006/relationships" xmlns:w="http://schemas.openxmlformats.org/wordprocessingml/2006/main" xmlns:w14="http://schemas.microsoft.com/office/word/2010/wordml" xmlns:w15="http://schemas.microsoft.com/office/word/2012/wordml" xmlns:w16se="http://schemas.microsoft.com/office/word/2015/wordml/symex" mc:Ignorable="w14 w15 w16se">
   <w:docDefaults>
     <w:rPrDefault>
       <w:rPr>
@@ -3181,144 +3257,369 @@
     </w:rPrDefault>
     <w:pPrDefault/>
   </w:docDefaults>
-  <w:latentStyles w:defLockedState="0" w:defUIPriority="99" w:defSemiHidden="1" w:defUnhideWhenUsed="1" w:defQFormat="0" w:count="276">
-    <w:lsdException w:name="Normal" w:semiHidden="0" w:uiPriority="0" w:unhideWhenUsed="0" w:qFormat="1"/>
-    <w:lsdException w:name="heading 1" w:semiHidden="0" w:uiPriority="9" w:unhideWhenUsed="0" w:qFormat="1"/>
-    <w:lsdException w:name="heading 2" w:uiPriority="9" w:qFormat="1"/>
-    <w:lsdException w:name="heading 3" w:uiPriority="9" w:qFormat="1"/>
-    <w:lsdException w:name="heading 4" w:uiPriority="9" w:qFormat="1"/>
-    <w:lsdException w:name="heading 5" w:uiPriority="9" w:qFormat="1"/>
-    <w:lsdException w:name="heading 6" w:uiPriority="9" w:qFormat="1"/>
-    <w:lsdException w:name="heading 7" w:uiPriority="9" w:qFormat="1"/>
-    <w:lsdException w:name="heading 8" w:uiPriority="9" w:qFormat="1"/>
-    <w:lsdException w:name="heading 9" w:uiPriority="9" w:qFormat="1"/>
-    <w:lsdException w:name="toc 1" w:uiPriority="39"/>
-    <w:lsdException w:name="toc 2" w:uiPriority="39"/>
-    <w:lsdException w:name="toc 3" w:uiPriority="39"/>
-    <w:lsdException w:name="toc 4" w:uiPriority="39"/>
-    <w:lsdException w:name="toc 5" w:uiPriority="39"/>
-    <w:lsdException w:name="toc 6" w:uiPriority="39"/>
-    <w:lsdException w:name="toc 7" w:uiPriority="39"/>
-    <w:lsdException w:name="toc 8" w:uiPriority="39"/>
-    <w:lsdException w:name="toc 9" w:uiPriority="39"/>
-    <w:lsdException w:name="caption" w:uiPriority="35" w:qFormat="1"/>
-    <w:lsdException w:name="Title" w:semiHidden="0" w:uiPriority="10" w:unhideWhenUsed="0" w:qFormat="1"/>
-    <w:lsdException w:name="Default Paragraph Font" w:uiPriority="1"/>
-    <w:lsdException w:name="Subtitle" w:semiHidden="0" w:uiPriority="11" w:unhideWhenUsed="0" w:qFormat="1"/>
-    <w:lsdException w:name="Strong" w:semiHidden="0" w:uiPriority="22" w:unhideWhenUsed="0" w:qFormat="1"/>
-    <w:lsdException w:name="Emphasis" w:semiHidden="0" w:uiPriority="20" w:unhideWhenUsed="0" w:qFormat="1"/>
-    <w:lsdException w:name="Table Grid" w:semiHidden="0" w:uiPriority="59" w:unhideWhenUsed="0"/>
-    <w:lsdException w:name="Placeholder Text" w:unhideWhenUsed="0"/>
-    <w:lsdException w:name="No Spacing" w:uiPriority="1" w:unhideWhenUsed="0" w:qFormat="1"/>
-    <w:lsdException w:name="Light Shading" w:semiHidden="0" w:uiPriority="60" w:unhideWhenUsed="0"/>
-    <w:lsdException w:name="Light List" w:semiHidden="0" w:uiPriority="61" w:unhideWhenUsed="0"/>
-    <w:lsdException w:name="Light Grid" w:semiHidden="0" w:uiPriority="62" w:unhideWhenUsed="0"/>
-    <w:lsdException w:name="Medium Shading 1" w:semiHidden="0" w:uiPriority="63" w:unhideWhenUsed="0"/>
-    <w:lsdException w:name="Medium Shading 2" w:semiHidden="0" w:uiPriority="64" w:unhideWhenUsed="0"/>
-    <w:lsdException w:name="Medium List 1" w:semiHidden="0" w:uiPriority="65" w:unhideWhenUsed="0"/>
-    <w:lsdException w:name="Medium List 2" w:semiHidden="0" w:uiPriority="66" w:unhideWhenUsed="0"/>
-    <w:lsdException w:name="Medium Grid 1" w:semiHidden="0" w:uiPriority="67" w:unhideWhenUsed="0"/>
-    <w:lsdException w:name="Medium Grid 2" w:semiHidden="0" w:uiPriority="68" w:unhideWhenUsed="0"/>
-    <w:lsdException w:name="Medium Grid 3" w:semiHidden="0" w:uiPriority="69" w:unhideWhenUsed="0"/>
-    <w:lsdException w:name="Dark List" w:semiHidden="0" w:uiPriority="70" w:unhideWhenUsed="0"/>
-    <w:lsdException w:name="Colorful Shading" w:semiHidden="0" w:uiPriority="71" w:unhideWhenUsed="0"/>
-    <w:lsdException w:name="Colorful List" w:semiHidden="0" w:uiPriority="72" w:unhideWhenUsed="0"/>
-    <w:lsdException w:name="Colorful Grid" w:semiHidden="0" w:uiPriority="73" w:unhideWhenUsed="0"/>
-    <w:lsdException w:name="Light Shading Accent 1" w:semiHidden="0" w:uiPriority="60" w:unhideWhenUsed="0"/>
-    <w:lsdException w:name="Light List Accent 1" w:semiHidden="0" w:uiPriority="61" w:unhideWhenUsed="0"/>
-    <w:lsdException w:name="Light Grid Accent 1" w:semiHidden="0" w:uiPriority="62" w:unhideWhenUsed="0"/>
-    <w:lsdException w:name="Medium Shading 1 Accent 1" w:semiHidden="0" w:uiPriority="63" w:unhideWhenUsed="0"/>
-    <w:lsdException w:name="Medium Shading 2 Accent 1" w:semiHidden="0" w:uiPriority="64" w:unhideWhenUsed="0"/>
-    <w:lsdException w:name="Medium List 1 Accent 1" w:semiHidden="0" w:uiPriority="65" w:unhideWhenUsed="0"/>
-    <w:lsdException w:name="Revision" w:unhideWhenUsed="0"/>
-    <w:lsdException w:name="List Paragraph" w:semiHidden="0" w:uiPriority="34" w:unhideWhenUsed="0" w:qFormat="1"/>
-    <w:lsdException w:name="Quote" w:semiHidden="0" w:uiPriority="29" w:unhideWhenUsed="0" w:qFormat="1"/>
-    <w:lsdException w:name="Intense Quote" w:semiHidden="0" w:uiPriority="30" w:unhideWhenUsed="0" w:qFormat="1"/>
-    <w:lsdException w:name="Medium List 2 Accent 1" w:semiHidden="0" w:uiPriority="66" w:unhideWhenUsed="0"/>
-    <w:lsdException w:name="Medium Grid 1 Accent 1" w:semiHidden="0" w:uiPriority="67" w:unhideWhenUsed="0"/>
-    <w:lsdException w:name="Medium Grid 2 Accent 1" w:semiHidden="0" w:uiPriority="68" w:unhideWhenUsed="0"/>
-    <w:lsdException w:name="Medium Grid 3 Accent 1" w:semiHidden="0" w:uiPriority="69" w:unhideWhenUsed="0"/>
-    <w:lsdException w:name="Dark List Accent 1" w:semiHidden="0" w:uiPriority="70" w:unhideWhenUsed="0"/>
-    <w:lsdException w:name="Colorful Shading Accent 1" w:semiHidden="0" w:uiPriority="71" w:unhideWhenUsed="0"/>
-    <w:lsdException w:name="Colorful List Accent 1" w:semiHidden="0" w:uiPriority="72" w:unhideWhenUsed="0"/>
-    <w:lsdException w:name="Colorful Grid Accent 1" w:semiHidden="0" w:uiPriority="73" w:unhideWhenUsed="0"/>
-    <w:lsdException w:name="Light Shading Accent 2" w:semiHidden="0" w:uiPriority="60" w:unhideWhenUsed="0"/>
-    <w:lsdException w:name="Light List Accent 2" w:semiHidden="0" w:uiPriority="61" w:unhideWhenUsed="0"/>
-    <w:lsdException w:name="Light Grid Accent 2" w:semiHidden="0" w:uiPriority="62" w:unhideWhenUsed="0"/>
-    <w:lsdException w:name="Medium Shading 1 Accent 2" w:semiHidden="0" w:uiPriority="63" w:unhideWhenUsed="0"/>
-    <w:lsdException w:name="Medium Shading 2 Accent 2" w:semiHidden="0" w:uiPriority="64" w:unhideWhenUsed="0"/>
-    <w:lsdException w:name="Medium List 1 Accent 2" w:semiHidden="0" w:uiPriority="65" w:unhideWhenUsed="0"/>
-    <w:lsdException w:name="Medium List 2 Accent 2" w:semiHidden="0" w:uiPriority="66" w:unhideWhenUsed="0"/>
-    <w:lsdException w:name="Medium Grid 1 Accent 2" w:semiHidden="0" w:uiPriority="67" w:unhideWhenUsed="0"/>
-    <w:lsdException w:name="Medium Grid 2 Accent 2" w:semiHidden="0" w:uiPriority="68" w:unhideWhenUsed="0"/>
-    <w:lsdException w:name="Medium Grid 3 Accent 2" w:semiHidden="0" w:uiPriority="69" w:unhideWhenUsed="0"/>
-    <w:lsdException w:name="Dark List Accent 2" w:semiHidden="0" w:uiPriority="70" w:unhideWhenUsed="0"/>
-    <w:lsdException w:name="Colorful Shading Accent 2" w:semiHidden="0" w:uiPriority="71" w:unhideWhenUsed="0"/>
-    <w:lsdException w:name="Colorful List Accent 2" w:semiHidden="0" w:uiPriority="72" w:unhideWhenUsed="0"/>
-    <w:lsdException w:name="Colorful Grid Accent 2" w:semiHidden="0" w:uiPriority="73" w:unhideWhenUsed="0"/>
-    <w:lsdException w:name="Light Shading Accent 3" w:semiHidden="0" w:uiPriority="60" w:unhideWhenUsed="0"/>
-    <w:lsdException w:name="Light List Accent 3" w:semiHidden="0" w:uiPriority="61" w:unhideWhenUsed="0"/>
-    <w:lsdException w:name="Light Grid Accent 3" w:semiHidden="0" w:uiPriority="62" w:unhideWhenUsed="0"/>
-    <w:lsdException w:name="Medium Shading 1 Accent 3" w:semiHidden="0" w:uiPriority="63" w:unhideWhenUsed="0"/>
-    <w:lsdException w:name="Medium Shading 2 Accent 3" w:semiHidden="0" w:uiPriority="64" w:unhideWhenUsed="0"/>
-    <w:lsdException w:name="Medium List 1 Accent 3" w:semiHidden="0" w:uiPriority="65" w:unhideWhenUsed="0"/>
-    <w:lsdException w:name="Medium List 2 Accent 3" w:semiHidden="0" w:uiPriority="66" w:unhideWhenUsed="0"/>
-    <w:lsdException w:name="Medium Grid 1 Accent 3" w:semiHidden="0" w:uiPriority="67" w:unhideWhenUsed="0"/>
-    <w:lsdException w:name="Medium Grid 2 Accent 3" w:semiHidden="0" w:uiPriority="68" w:unhideWhenUsed="0"/>
-    <w:lsdException w:name="Medium Grid 3 Accent 3" w:semiHidden="0" w:uiPriority="69" w:unhideWhenUsed="0"/>
-    <w:lsdException w:name="Dark List Accent 3" w:semiHidden="0" w:uiPriority="70" w:unhideWhenUsed="0"/>
-    <w:lsdException w:name="Colorful Shading Accent 3" w:semiHidden="0" w:uiPriority="71" w:unhideWhenUsed="0"/>
-    <w:lsdException w:name="Colorful List Accent 3" w:semiHidden="0" w:uiPriority="72" w:unhideWhenUsed="0"/>
-    <w:lsdException w:name="Colorful Grid Accent 3" w:semiHidden="0" w:uiPriority="73" w:unhideWhenUsed="0"/>
-    <w:lsdException w:name="Light Shading Accent 4" w:semiHidden="0" w:uiPriority="60" w:unhideWhenUsed="0"/>
-    <w:lsdException w:name="Light List Accent 4" w:semiHidden="0" w:uiPriority="61" w:unhideWhenUsed="0"/>
-    <w:lsdException w:name="Light Grid Accent 4" w:semiHidden="0" w:uiPriority="62" w:unhideWhenUsed="0"/>
-    <w:lsdException w:name="Medium Shading 1 Accent 4" w:semiHidden="0" w:uiPriority="63" w:unhideWhenUsed="0"/>
-    <w:lsdException w:name="Medium Shading 2 Accent 4" w:semiHidden="0" w:uiPriority="64" w:unhideWhenUsed="0"/>
-    <w:lsdException w:name="Medium List 1 Accent 4" w:semiHidden="0" w:uiPriority="65" w:unhideWhenUsed="0"/>
-    <w:lsdException w:name="Medium List 2 Accent 4" w:semiHidden="0" w:uiPriority="66" w:unhideWhenUsed="0"/>
-    <w:lsdException w:name="Medium Grid 1 Accent 4" w:semiHidden="0" w:uiPriority="67" w:unhideWhenUsed="0"/>
-    <w:lsdException w:name="Medium Grid 2 Accent 4" w:semiHidden="0" w:uiPriority="68" w:unhideWhenUsed="0"/>
-    <w:lsdException w:name="Medium Grid 3 Accent 4" w:semiHidden="0" w:uiPriority="69" w:unhideWhenUsed="0"/>
-    <w:lsdException w:name="Dark List Accent 4" w:semiHidden="0" w:uiPriority="70" w:unhideWhenUsed="0"/>
-    <w:lsdException w:name="Colorful Shading Accent 4" w:semiHidden="0" w:uiPriority="71" w:unhideWhenUsed="0"/>
-    <w:lsdException w:name="Colorful List Accent 4" w:semiHidden="0" w:uiPriority="72" w:unhideWhenUsed="0"/>
-    <w:lsdException w:name="Colorful Grid Accent 4" w:semiHidden="0" w:uiPriority="73" w:unhideWhenUsed="0"/>
-    <w:lsdException w:name="Light Shading Accent 5" w:semiHidden="0" w:uiPriority="60" w:unhideWhenUsed="0"/>
-    <w:lsdException w:name="Light List Accent 5" w:semiHidden="0" w:uiPriority="61" w:unhideWhenUsed="0"/>
-    <w:lsdException w:name="Light Grid Accent 5" w:semiHidden="0" w:uiPriority="62" w:unhideWhenUsed="0"/>
-    <w:lsdException w:name="Medium Shading 1 Accent 5" w:semiHidden="0" w:uiPriority="63" w:unhideWhenUsed="0"/>
-    <w:lsdException w:name="Medium Shading 2 Accent 5" w:semiHidden="0" w:uiPriority="64" w:unhideWhenUsed="0"/>
-    <w:lsdException w:name="Medium List 1 Accent 5" w:semiHidden="0" w:uiPriority="65" w:unhideWhenUsed="0"/>
-    <w:lsdException w:name="Medium List 2 Accent 5" w:semiHidden="0" w:uiPriority="66" w:unhideWhenUsed="0"/>
-    <w:lsdException w:name="Medium Grid 1 Accent 5" w:semiHidden="0" w:uiPriority="67" w:unhideWhenUsed="0"/>
-    <w:lsdException w:name="Medium Grid 2 Accent 5" w:semiHidden="0" w:uiPriority="68" w:unhideWhenUsed="0"/>
-    <w:lsdException w:name="Medium Grid 3 Accent 5" w:semiHidden="0" w:uiPriority="69" w:unhideWhenUsed="0"/>
-    <w:lsdException w:name="Dark List Accent 5" w:semiHidden="0" w:uiPriority="70" w:unhideWhenUsed="0"/>
-    <w:lsdException w:name="Colorful Shading Accent 5" w:semiHidden="0" w:uiPriority="71" w:unhideWhenUsed="0"/>
-    <w:lsdException w:name="Colorful List Accent 5" w:semiHidden="0" w:uiPriority="72" w:unhideWhenUsed="0"/>
-    <w:lsdException w:name="Colorful Grid Accent 5" w:semiHidden="0" w:uiPriority="73" w:unhideWhenUsed="0"/>
-    <w:lsdException w:name="Light Shading Accent 6" w:semiHidden="0" w:uiPriority="60" w:unhideWhenUsed="0"/>
-    <w:lsdException w:name="Light List Accent 6" w:semiHidden="0" w:uiPriority="61" w:unhideWhenUsed="0"/>
-    <w:lsdException w:name="Light Grid Accent 6" w:semiHidden="0" w:uiPriority="62" w:unhideWhenUsed="0"/>
-    <w:lsdException w:name="Medium Shading 1 Accent 6" w:semiHidden="0" w:uiPriority="63" w:unhideWhenUsed="0"/>
-    <w:lsdException w:name="Medium Shading 2 Accent 6" w:semiHidden="0" w:uiPriority="64" w:unhideWhenUsed="0"/>
-    <w:lsdException w:name="Medium List 1 Accent 6" w:semiHidden="0" w:uiPriority="65" w:unhideWhenUsed="0"/>
-    <w:lsdException w:name="Medium List 2 Accent 6" w:semiHidden="0" w:uiPriority="66" w:unhideWhenUsed="0"/>
-    <w:lsdException w:name="Medium Grid 1 Accent 6" w:semiHidden="0" w:uiPriority="67" w:unhideWhenUsed="0"/>
-    <w:lsdException w:name="Medium Grid 2 Accent 6" w:semiHidden="0" w:uiPriority="68" w:unhideWhenUsed="0"/>
-    <w:lsdException w:name="Medium Grid 3 Accent 6" w:semiHidden="0" w:uiPriority="69" w:unhideWhenUsed="0"/>
-    <w:lsdException w:name="Dark List Accent 6" w:semiHidden="0" w:uiPriority="70" w:unhideWhenUsed="0"/>
-    <w:lsdException w:name="Colorful Shading Accent 6" w:semiHidden="0" w:uiPriority="71" w:unhideWhenUsed="0"/>
-    <w:lsdException w:name="Colorful List Accent 6" w:semiHidden="0" w:uiPriority="72" w:unhideWhenUsed="0"/>
-    <w:lsdException w:name="Colorful Grid Accent 6" w:semiHidden="0" w:uiPriority="73" w:unhideWhenUsed="0"/>
-    <w:lsdException w:name="Subtle Emphasis" w:semiHidden="0" w:uiPriority="19" w:unhideWhenUsed="0" w:qFormat="1"/>
-    <w:lsdException w:name="Intense Emphasis" w:semiHidden="0" w:uiPriority="21" w:unhideWhenUsed="0" w:qFormat="1"/>
-    <w:lsdException w:name="Subtle Reference" w:semiHidden="0" w:uiPriority="31" w:unhideWhenUsed="0" w:qFormat="1"/>
-    <w:lsdException w:name="Intense Reference" w:semiHidden="0" w:uiPriority="32" w:unhideWhenUsed="0" w:qFormat="1"/>
-    <w:lsdException w:name="Book Title" w:semiHidden="0" w:uiPriority="33" w:unhideWhenUsed="0" w:qFormat="1"/>
-    <w:lsdException w:name="Bibliography" w:uiPriority="37"/>
-    <w:lsdException w:name="TOC Heading" w:uiPriority="39" w:qFormat="1"/>
+  <w:latentStyles w:defLockedState="0" w:defUIPriority="99" w:defSemiHidden="0" w:defUnhideWhenUsed="0" w:defQFormat="0" w:count="371">
+    <w:lsdException w:name="Normal" w:uiPriority="0" w:qFormat="1"/>
+    <w:lsdException w:name="heading 1" w:uiPriority="9" w:qFormat="1"/>
+    <w:lsdException w:name="heading 2" w:semiHidden="1" w:uiPriority="9" w:unhideWhenUsed="1" w:qFormat="1"/>
+    <w:lsdException w:name="heading 3" w:semiHidden="1" w:uiPriority="9" w:unhideWhenUsed="1" w:qFormat="1"/>
+    <w:lsdException w:name="heading 4" w:semiHidden="1" w:uiPriority="9" w:unhideWhenUsed="1" w:qFormat="1"/>
+    <w:lsdException w:name="heading 5" w:semiHidden="1" w:uiPriority="9" w:unhideWhenUsed="1" w:qFormat="1"/>
+    <w:lsdException w:name="heading 6" w:semiHidden="1" w:uiPriority="9" w:unhideWhenUsed="1" w:qFormat="1"/>
+    <w:lsdException w:name="heading 7" w:semiHidden="1" w:uiPriority="9" w:unhideWhenUsed="1" w:qFormat="1"/>
+    <w:lsdException w:name="heading 8" w:semiHidden="1" w:uiPriority="9" w:unhideWhenUsed="1" w:qFormat="1"/>
+    <w:lsdException w:name="heading 9" w:semiHidden="1" w:uiPriority="9" w:unhideWhenUsed="1" w:qFormat="1"/>
+    <w:lsdException w:name="index 1" w:semiHidden="1" w:unhideWhenUsed="1"/>
+    <w:lsdException w:name="index 2" w:semiHidden="1" w:unhideWhenUsed="1"/>
+    <w:lsdException w:name="index 3" w:semiHidden="1" w:unhideWhenUsed="1"/>
+    <w:lsdException w:name="index 4" w:semiHidden="1" w:unhideWhenUsed="1"/>
+    <w:lsdException w:name="index 5" w:semiHidden="1" w:unhideWhenUsed="1"/>
+    <w:lsdException w:name="index 6" w:semiHidden="1" w:unhideWhenUsed="1"/>
+    <w:lsdException w:name="index 7" w:semiHidden="1" w:unhideWhenUsed="1"/>
+    <w:lsdException w:name="index 8" w:semiHidden="1" w:unhideWhenUsed="1"/>
+    <w:lsdException w:name="index 9" w:semiHidden="1" w:unhideWhenUsed="1"/>
+    <w:lsdException w:name="toc 1" w:semiHidden="1" w:uiPriority="39" w:unhideWhenUsed="1"/>
+    <w:lsdException w:name="toc 2" w:semiHidden="1" w:uiPriority="39" w:unhideWhenUsed="1"/>
+    <w:lsdException w:name="toc 3" w:semiHidden="1" w:uiPriority="39" w:unhideWhenUsed="1"/>
+    <w:lsdException w:name="toc 4" w:semiHidden="1" w:uiPriority="39" w:unhideWhenUsed="1"/>
+    <w:lsdException w:name="toc 5" w:semiHidden="1" w:uiPriority="39" w:unhideWhenUsed="1"/>
+    <w:lsdException w:name="toc 6" w:semiHidden="1" w:uiPriority="39" w:unhideWhenUsed="1"/>
+    <w:lsdException w:name="toc 7" w:semiHidden="1" w:uiPriority="39" w:unhideWhenUsed="1"/>
+    <w:lsdException w:name="toc 8" w:semiHidden="1" w:uiPriority="39" w:unhideWhenUsed="1"/>
+    <w:lsdException w:name="toc 9" w:semiHidden="1" w:uiPriority="39" w:unhideWhenUsed="1"/>
+    <w:lsdException w:name="Normal Indent" w:semiHidden="1" w:unhideWhenUsed="1"/>
+    <w:lsdException w:name="footnote text" w:semiHidden="1" w:unhideWhenUsed="1"/>
+    <w:lsdException w:name="annotation text" w:semiHidden="1" w:unhideWhenUsed="1"/>
+    <w:lsdException w:name="header" w:semiHidden="1" w:unhideWhenUsed="1"/>
+    <w:lsdException w:name="footer" w:semiHidden="1" w:unhideWhenUsed="1"/>
+    <w:lsdException w:name="index heading" w:semiHidden="1" w:unhideWhenUsed="1"/>
+    <w:lsdException w:name="caption" w:semiHidden="1" w:uiPriority="35" w:unhideWhenUsed="1" w:qFormat="1"/>
+    <w:lsdException w:name="table of figures" w:semiHidden="1" w:unhideWhenUsed="1"/>
+    <w:lsdException w:name="envelope address" w:semiHidden="1" w:unhideWhenUsed="1"/>
+    <w:lsdException w:name="envelope return" w:semiHidden="1" w:unhideWhenUsed="1"/>
+    <w:lsdException w:name="footnote reference" w:semiHidden="1" w:unhideWhenUsed="1"/>
+    <w:lsdException w:name="annotation reference" w:semiHidden="1" w:unhideWhenUsed="1"/>
+    <w:lsdException w:name="line number" w:semiHidden="1" w:unhideWhenUsed="1"/>
+    <w:lsdException w:name="page number" w:semiHidden="1" w:unhideWhenUsed="1"/>
+    <w:lsdException w:name="endnote reference" w:semiHidden="1" w:unhideWhenUsed="1"/>
+    <w:lsdException w:name="endnote text" w:semiHidden="1" w:unhideWhenUsed="1"/>
+    <w:lsdException w:name="table of authorities" w:semiHidden="1" w:unhideWhenUsed="1"/>
+    <w:lsdException w:name="macro" w:semiHidden="1" w:unhideWhenUsed="1"/>
+    <w:lsdException w:name="toa heading" w:semiHidden="1" w:unhideWhenUsed="1"/>
+    <w:lsdException w:name="List" w:semiHidden="1" w:unhideWhenUsed="1"/>
+    <w:lsdException w:name="List Bullet" w:semiHidden="1" w:unhideWhenUsed="1"/>
+    <w:lsdException w:name="List Number" w:semiHidden="1" w:unhideWhenUsed="1"/>
+    <w:lsdException w:name="List 2" w:semiHidden="1" w:unhideWhenUsed="1"/>
+    <w:lsdException w:name="List 3" w:semiHidden="1" w:unhideWhenUsed="1"/>
+    <w:lsdException w:name="List 4" w:semiHidden="1" w:unhideWhenUsed="1"/>
+    <w:lsdException w:name="List 5" w:semiHidden="1" w:unhideWhenUsed="1"/>
+    <w:lsdException w:name="List Bullet 2" w:semiHidden="1" w:unhideWhenUsed="1"/>
+    <w:lsdException w:name="List Bullet 3" w:semiHidden="1" w:unhideWhenUsed="1"/>
+    <w:lsdException w:name="List Bullet 4" w:semiHidden="1" w:unhideWhenUsed="1"/>
+    <w:lsdException w:name="List Bullet 5" w:semiHidden="1" w:unhideWhenUsed="1"/>
+    <w:lsdException w:name="List Number 2" w:semiHidden="1" w:unhideWhenUsed="1"/>
+    <w:lsdException w:name="List Number 3" w:semiHidden="1" w:unhideWhenUsed="1"/>
+    <w:lsdException w:name="List Number 4" w:semiHidden="1" w:unhideWhenUsed="1"/>
+    <w:lsdException w:name="List Number 5" w:semiHidden="1" w:unhideWhenUsed="1"/>
+    <w:lsdException w:name="Title" w:uiPriority="10" w:qFormat="1"/>
+    <w:lsdException w:name="Closing" w:semiHidden="1" w:unhideWhenUsed="1"/>
+    <w:lsdException w:name="Signature" w:semiHidden="1" w:unhideWhenUsed="1"/>
+    <w:lsdException w:name="Default Paragraph Font" w:semiHidden="1" w:uiPriority="1" w:unhideWhenUsed="1"/>
+    <w:lsdException w:name="Body Text" w:semiHidden="1" w:unhideWhenUsed="1"/>
+    <w:lsdException w:name="Body Text Indent" w:semiHidden="1" w:unhideWhenUsed="1"/>
+    <w:lsdException w:name="List Continue" w:semiHidden="1" w:unhideWhenUsed="1"/>
+    <w:lsdException w:name="List Continue 2" w:semiHidden="1" w:unhideWhenUsed="1"/>
+    <w:lsdException w:name="List Continue 3" w:semiHidden="1" w:unhideWhenUsed="1"/>
+    <w:lsdException w:name="List Continue 4" w:semiHidden="1" w:unhideWhenUsed="1"/>
+    <w:lsdException w:name="List Continue 5" w:semiHidden="1" w:unhideWhenUsed="1"/>
+    <w:lsdException w:name="Message Header" w:semiHidden="1" w:unhideWhenUsed="1"/>
+    <w:lsdException w:name="Subtitle" w:uiPriority="11" w:qFormat="1"/>
+    <w:lsdException w:name="Salutation" w:semiHidden="1" w:unhideWhenUsed="1"/>
+    <w:lsdException w:name="Date" w:semiHidden="1" w:unhideWhenUsed="1"/>
+    <w:lsdException w:name="Body Text First Indent" w:semiHidden="1" w:unhideWhenUsed="1"/>
+    <w:lsdException w:name="Body Text First Indent 2" w:semiHidden="1" w:unhideWhenUsed="1"/>
+    <w:lsdException w:name="Note Heading" w:semiHidden="1" w:unhideWhenUsed="1"/>
+    <w:lsdException w:name="Body Text 2" w:semiHidden="1" w:unhideWhenUsed="1"/>
+    <w:lsdException w:name="Body Text 3" w:semiHidden="1" w:unhideWhenUsed="1"/>
+    <w:lsdException w:name="Body Text Indent 2" w:semiHidden="1" w:unhideWhenUsed="1"/>
+    <w:lsdException w:name="Body Text Indent 3" w:semiHidden="1" w:unhideWhenUsed="1"/>
+    <w:lsdException w:name="Block Text" w:semiHidden="1" w:unhideWhenUsed="1"/>
+    <w:lsdException w:name="Hyperlink" w:semiHidden="1" w:unhideWhenUsed="1"/>
+    <w:lsdException w:name="FollowedHyperlink" w:semiHidden="1" w:unhideWhenUsed="1"/>
+    <w:lsdException w:name="Strong" w:uiPriority="22" w:qFormat="1"/>
+    <w:lsdException w:name="Emphasis" w:uiPriority="20" w:qFormat="1"/>
+    <w:lsdException w:name="Document Map" w:semiHidden="1" w:unhideWhenUsed="1"/>
+    <w:lsdException w:name="Plain Text" w:semiHidden="1" w:unhideWhenUsed="1"/>
+    <w:lsdException w:name="E-mail Signature" w:semiHidden="1" w:unhideWhenUsed="1"/>
+    <w:lsdException w:name="HTML Top of Form" w:semiHidden="1" w:unhideWhenUsed="1"/>
+    <w:lsdException w:name="HTML Bottom of Form" w:semiHidden="1" w:unhideWhenUsed="1"/>
+    <w:lsdException w:name="Normal (Web)" w:semiHidden="1" w:unhideWhenUsed="1"/>
+    <w:lsdException w:name="HTML Acronym" w:semiHidden="1" w:unhideWhenUsed="1"/>
+    <w:lsdException w:name="HTML Address" w:semiHidden="1" w:unhideWhenUsed="1"/>
+    <w:lsdException w:name="HTML Cite" w:semiHidden="1" w:unhideWhenUsed="1"/>
+    <w:lsdException w:name="HTML Code" w:semiHidden="1" w:unhideWhenUsed="1"/>
+    <w:lsdException w:name="HTML Definition" w:semiHidden="1" w:unhideWhenUsed="1"/>
+    <w:lsdException w:name="HTML Keyboard" w:semiHidden="1" w:unhideWhenUsed="1"/>
+    <w:lsdException w:name="HTML Preformatted" w:semiHidden="1" w:unhideWhenUsed="1"/>
+    <w:lsdException w:name="HTML Sample" w:semiHidden="1" w:unhideWhenUsed="1"/>
+    <w:lsdException w:name="HTML Typewriter" w:semiHidden="1" w:unhideWhenUsed="1"/>
+    <w:lsdException w:name="HTML Variable" w:semiHidden="1" w:unhideWhenUsed="1"/>
+    <w:lsdException w:name="Normal Table" w:semiHidden="1" w:unhideWhenUsed="1"/>
+    <w:lsdException w:name="annotation subject" w:semiHidden="1" w:unhideWhenUsed="1"/>
+    <w:lsdException w:name="No List" w:semiHidden="1" w:unhideWhenUsed="1"/>
+    <w:lsdException w:name="Outline List 1" w:semiHidden="1" w:unhideWhenUsed="1"/>
+    <w:lsdException w:name="Outline List 2" w:semiHidden="1" w:unhideWhenUsed="1"/>
+    <w:lsdException w:name="Outline List 3" w:semiHidden="1" w:unhideWhenUsed="1"/>
+    <w:lsdException w:name="Table Simple 1" w:semiHidden="1" w:unhideWhenUsed="1"/>
+    <w:lsdException w:name="Table Simple 2" w:semiHidden="1" w:unhideWhenUsed="1"/>
+    <w:lsdException w:name="Table Simple 3" w:semiHidden="1" w:unhideWhenUsed="1"/>
+    <w:lsdException w:name="Table Classic 1" w:semiHidden="1" w:unhideWhenUsed="1"/>
+    <w:lsdException w:name="Table Classic 2" w:semiHidden="1" w:unhideWhenUsed="1"/>
+    <w:lsdException w:name="Table Classic 3" w:semiHidden="1" w:unhideWhenUsed="1"/>
+    <w:lsdException w:name="Table Classic 4" w:semiHidden="1" w:unhideWhenUsed="1"/>
+    <w:lsdException w:name="Table Colorful 1" w:semiHidden="1" w:unhideWhenUsed="1"/>
+    <w:lsdException w:name="Table Colorful 2" w:semiHidden="1" w:unhideWhenUsed="1"/>
+    <w:lsdException w:name="Table Colorful 3" w:semiHidden="1" w:unhideWhenUsed="1"/>
+    <w:lsdException w:name="Table Columns 1" w:semiHidden="1" w:unhideWhenUsed="1"/>
+    <w:lsdException w:name="Table Columns 2" w:semiHidden="1" w:unhideWhenUsed="1"/>
+    <w:lsdException w:name="Table Columns 3" w:semiHidden="1" w:unhideWhenUsed="1"/>
+    <w:lsdException w:name="Table Columns 4" w:semiHidden="1" w:unhideWhenUsed="1"/>
+    <w:lsdException w:name="Table Columns 5" w:semiHidden="1" w:unhideWhenUsed="1"/>
+    <w:lsdException w:name="Table Grid 1" w:semiHidden="1" w:unhideWhenUsed="1"/>
+    <w:lsdException w:name="Table Grid 2" w:semiHidden="1" w:unhideWhenUsed="1"/>
+    <w:lsdException w:name="Table Grid 3" w:semiHidden="1" w:unhideWhenUsed="1"/>
+    <w:lsdException w:name="Table Grid 4" w:semiHidden="1" w:unhideWhenUsed="1"/>
+    <w:lsdException w:name="Table Grid 5" w:semiHidden="1" w:unhideWhenUsed="1"/>
+    <w:lsdException w:name="Table Grid 6" w:semiHidden="1" w:unhideWhenUsed="1"/>
+    <w:lsdException w:name="Table Grid 7" w:semiHidden="1" w:unhideWhenUsed="1"/>
+    <w:lsdException w:name="Table Grid 8" w:semiHidden="1" w:unhideWhenUsed="1"/>
+    <w:lsdException w:name="Table List 1" w:semiHidden="1" w:unhideWhenUsed="1"/>
+    <w:lsdException w:name="Table List 2" w:semiHidden="1" w:unhideWhenUsed="1"/>
+    <w:lsdException w:name="Table List 3" w:semiHidden="1" w:unhideWhenUsed="1"/>
+    <w:lsdException w:name="Table List 4" w:semiHidden="1" w:unhideWhenUsed="1"/>
+    <w:lsdException w:name="Table List 5" w:semiHidden="1" w:unhideWhenUsed="1"/>
+    <w:lsdException w:name="Table List 6" w:semiHidden="1" w:unhideWhenUsed="1"/>
+    <w:lsdException w:name="Table List 7" w:semiHidden="1" w:unhideWhenUsed="1"/>
+    <w:lsdException w:name="Table List 8" w:semiHidden="1" w:unhideWhenUsed="1"/>
+    <w:lsdException w:name="Table 3D effects 1" w:semiHidden="1" w:unhideWhenUsed="1"/>
+    <w:lsdException w:name="Table 3D effects 2" w:semiHidden="1" w:unhideWhenUsed="1"/>
+    <w:lsdException w:name="Table 3D effects 3" w:semiHidden="1" w:unhideWhenUsed="1"/>
+    <w:lsdException w:name="Table Contemporary" w:semiHidden="1" w:unhideWhenUsed="1"/>
+    <w:lsdException w:name="Table Elegant" w:semiHidden="1" w:unhideWhenUsed="1"/>
+    <w:lsdException w:name="Table Professional" w:semiHidden="1" w:unhideWhenUsed="1"/>
+    <w:lsdException w:name="Table Subtle 1" w:semiHidden="1" w:unhideWhenUsed="1"/>
+    <w:lsdException w:name="Table Subtle 2" w:semiHidden="1" w:unhideWhenUsed="1"/>
+    <w:lsdException w:name="Table Web 1" w:semiHidden="1" w:unhideWhenUsed="1"/>
+    <w:lsdException w:name="Table Web 2" w:semiHidden="1" w:unhideWhenUsed="1"/>
+    <w:lsdException w:name="Table Web 3" w:semiHidden="1" w:unhideWhenUsed="1"/>
+    <w:lsdException w:name="Balloon Text" w:semiHidden="1" w:unhideWhenUsed="1"/>
+    <w:lsdException w:name="Table Grid" w:uiPriority="59"/>
+    <w:lsdException w:name="Table Theme" w:semiHidden="1" w:unhideWhenUsed="1"/>
+    <w:lsdException w:name="Placeholder Text" w:semiHidden="1"/>
+    <w:lsdException w:name="No Spacing" w:uiPriority="1" w:qFormat="1"/>
+    <w:lsdException w:name="Light Shading" w:uiPriority="60"/>
+    <w:lsdException w:name="Light List" w:uiPriority="61"/>
+    <w:lsdException w:name="Light Grid" w:uiPriority="62"/>
+    <w:lsdException w:name="Medium Shading 1" w:uiPriority="63"/>
+    <w:lsdException w:name="Medium Shading 2" w:uiPriority="64"/>
+    <w:lsdException w:name="Medium List 1" w:uiPriority="65"/>
+    <w:lsdException w:name="Medium List 2" w:uiPriority="66"/>
+    <w:lsdException w:name="Medium Grid 1" w:uiPriority="67"/>
+    <w:lsdException w:name="Medium Grid 2" w:uiPriority="68"/>
+    <w:lsdException w:name="Medium Grid 3" w:uiPriority="69"/>
+    <w:lsdException w:name="Dark List" w:uiPriority="70"/>
+    <w:lsdException w:name="Colorful Shading" w:uiPriority="71"/>
+    <w:lsdException w:name="Colorful List" w:uiPriority="72"/>
+    <w:lsdException w:name="Colorful Grid" w:uiPriority="73"/>
+    <w:lsdException w:name="Light Shading Accent 1" w:uiPriority="60"/>
+    <w:lsdException w:name="Light List Accent 1" w:uiPriority="61"/>
+    <w:lsdException w:name="Light Grid Accent 1" w:uiPriority="62"/>
+    <w:lsdException w:name="Medium Shading 1 Accent 1" w:uiPriority="63"/>
+    <w:lsdException w:name="Medium Shading 2 Accent 1" w:uiPriority="64"/>
+    <w:lsdException w:name="Medium List 1 Accent 1" w:uiPriority="65"/>
+    <w:lsdException w:name="Revision" w:semiHidden="1"/>
+    <w:lsdException w:name="List Paragraph" w:uiPriority="34" w:qFormat="1"/>
+    <w:lsdException w:name="Quote" w:uiPriority="29" w:qFormat="1"/>
+    <w:lsdException w:name="Intense Quote" w:uiPriority="30" w:qFormat="1"/>
+    <w:lsdException w:name="Medium List 2 Accent 1" w:uiPriority="66"/>
+    <w:lsdException w:name="Medium Grid 1 Accent 1" w:uiPriority="67"/>
+    <w:lsdException w:name="Medium Grid 2 Accent 1" w:uiPriority="68"/>
+    <w:lsdException w:name="Medium Grid 3 Accent 1" w:uiPriority="69"/>
+    <w:lsdException w:name="Dark List Accent 1" w:uiPriority="70"/>
+    <w:lsdException w:name="Colorful Shading Accent 1" w:uiPriority="71"/>
+    <w:lsdException w:name="Colorful List Accent 1" w:uiPriority="72"/>
+    <w:lsdException w:name="Colorful Grid Accent 1" w:uiPriority="73"/>
+    <w:lsdException w:name="Light Shading Accent 2" w:uiPriority="60"/>
+    <w:lsdException w:name="Light List Accent 2" w:uiPriority="61"/>
+    <w:lsdException w:name="Light Grid Accent 2" w:uiPriority="62"/>
+    <w:lsdException w:name="Medium Shading 1 Accent 2" w:uiPriority="63"/>
+    <w:lsdException w:name="Medium Shading 2 Accent 2" w:uiPriority="64"/>
+    <w:lsdException w:name="Medium List 1 Accent 2" w:uiPriority="65"/>
+    <w:lsdException w:name="Medium List 2 Accent 2" w:uiPriority="66"/>
+    <w:lsdException w:name="Medium Grid 1 Accent 2" w:uiPriority="67"/>
+    <w:lsdException w:name="Medium Grid 2 Accent 2" w:uiPriority="68"/>
+    <w:lsdException w:name="Medium Grid 3 Accent 2" w:uiPriority="69"/>
+    <w:lsdException w:name="Dark List Accent 2" w:uiPriority="70"/>
+    <w:lsdException w:name="Colorful Shading Accent 2" w:uiPriority="71"/>
+    <w:lsdException w:name="Colorful List Accent 2" w:uiPriority="72"/>
+    <w:lsdException w:name="Colorful Grid Accent 2" w:uiPriority="73"/>
+    <w:lsdException w:name="Light Shading Accent 3" w:uiPriority="60"/>
+    <w:lsdException w:name="Light List Accent 3" w:uiPriority="61"/>
+    <w:lsdException w:name="Light Grid Accent 3" w:uiPriority="62"/>
+    <w:lsdException w:name="Medium Shading 1 Accent 3" w:uiPriority="63"/>
+    <w:lsdException w:name="Medium Shading 2 Accent 3" w:uiPriority="64"/>
+    <w:lsdException w:name="Medium List 1 Accent 3" w:uiPriority="65"/>
+    <w:lsdException w:name="Medium List 2 Accent 3" w:uiPriority="66"/>
+    <w:lsdException w:name="Medium Grid 1 Accent 3" w:uiPriority="67"/>
+    <w:lsdException w:name="Medium Grid 2 Accent 3" w:uiPriority="68"/>
+    <w:lsdException w:name="Medium Grid 3 Accent 3" w:uiPriority="69"/>
+    <w:lsdException w:name="Dark List Accent 3" w:uiPriority="70"/>
+    <w:lsdException w:name="Colorful Shading Accent 3" w:uiPriority="71"/>
+    <w:lsdException w:name="Colorful List Accent 3" w:uiPriority="72"/>
+    <w:lsdException w:name="Colorful Grid Accent 3" w:uiPriority="73"/>
+    <w:lsdException w:name="Light Shading Accent 4" w:uiPriority="60"/>
+    <w:lsdException w:name="Light List Accent 4" w:uiPriority="61"/>
+    <w:lsdException w:name="Light Grid Accent 4" w:uiPriority="62"/>
+    <w:lsdException w:name="Medium Shading 1 Accent 4" w:uiPriority="63"/>
+    <w:lsdException w:name="Medium Shading 2 Accent 4" w:uiPriority="64"/>
+    <w:lsdException w:name="Medium List 1 Accent 4" w:uiPriority="65"/>
+    <w:lsdException w:name="Medium List 2 Accent 4" w:uiPriority="66"/>
+    <w:lsdException w:name="Medium Grid 1 Accent 4" w:uiPriority="67"/>
+    <w:lsdException w:name="Medium Grid 2 Accent 4" w:uiPriority="68"/>
+    <w:lsdException w:name="Medium Grid 3 Accent 4" w:uiPriority="69"/>
+    <w:lsdException w:name="Dark List Accent 4" w:uiPriority="70"/>
+    <w:lsdException w:name="Colorful Shading Accent 4" w:uiPriority="71"/>
+    <w:lsdException w:name="Colorful List Accent 4" w:uiPriority="72"/>
+    <w:lsdException w:name="Colorful Grid Accent 4" w:uiPriority="73"/>
+    <w:lsdException w:name="Light Shading Accent 5" w:uiPriority="60"/>
+    <w:lsdException w:name="Light List Accent 5" w:uiPriority="61"/>
+    <w:lsdException w:name="Light Grid Accent 5" w:uiPriority="62"/>
+    <w:lsdException w:name="Medium Shading 1 Accent 5" w:uiPriority="63"/>
+    <w:lsdException w:name="Medium Shading 2 Accent 5" w:uiPriority="64"/>
+    <w:lsdException w:name="Medium List 1 Accent 5" w:uiPriority="65"/>
+    <w:lsdException w:name="Medium List 2 Accent 5" w:uiPriority="66"/>
+    <w:lsdException w:name="Medium Grid 1 Accent 5" w:uiPriority="67"/>
+    <w:lsdException w:name="Medium Grid 2 Accent 5" w:uiPriority="68"/>
+    <w:lsdException w:name="Medium Grid 3 Accent 5" w:uiPriority="69"/>
+    <w:lsdException w:name="Dark List Accent 5" w:uiPriority="70"/>
+    <w:lsdException w:name="Colorful Shading Accent 5" w:uiPriority="71"/>
+    <w:lsdException w:name="Colorful List Accent 5" w:uiPriority="72"/>
+    <w:lsdException w:name="Colorful Grid Accent 5" w:uiPriority="73"/>
+    <w:lsdException w:name="Light Shading Accent 6" w:uiPriority="60"/>
+    <w:lsdException w:name="Light List Accent 6" w:uiPriority="61"/>
+    <w:lsdException w:name="Light Grid Accent 6" w:uiPriority="62"/>
+    <w:lsdException w:name="Medium Shading 1 Accent 6" w:uiPriority="63"/>
+    <w:lsdException w:name="Medium Shading 2 Accent 6" w:uiPriority="64"/>
+    <w:lsdException w:name="Medium List 1 Accent 6" w:uiPriority="65"/>
+    <w:lsdException w:name="Medium List 2 Accent 6" w:uiPriority="66"/>
+    <w:lsdException w:name="Medium Grid 1 Accent 6" w:uiPriority="67"/>
+    <w:lsdException w:name="Medium Grid 2 Accent 6" w:uiPriority="68"/>
+    <w:lsdException w:name="Medium Grid 3 Accent 6" w:uiPriority="69"/>
+    <w:lsdException w:name="Dark List Accent 6" w:uiPriority="70"/>
+    <w:lsdException w:name="Colorful Shading Accent 6" w:uiPriority="71"/>
+    <w:lsdException w:name="Colorful List Accent 6" w:uiPriority="72"/>
+    <w:lsdException w:name="Colorful Grid Accent 6" w:uiPriority="73"/>
+    <w:lsdException w:name="Subtle Emphasis" w:uiPriority="19" w:qFormat="1"/>
+    <w:lsdException w:name="Intense Emphasis" w:uiPriority="21" w:qFormat="1"/>
+    <w:lsdException w:name="Subtle Reference" w:uiPriority="31" w:qFormat="1"/>
+    <w:lsdException w:name="Intense Reference" w:uiPriority="32" w:qFormat="1"/>
+    <w:lsdException w:name="Book Title" w:uiPriority="33" w:qFormat="1"/>
+    <w:lsdException w:name="Bibliography" w:semiHidden="1" w:uiPriority="37" w:unhideWhenUsed="1"/>
+    <w:lsdException w:name="TOC Heading" w:semiHidden="1" w:uiPriority="39" w:unhideWhenUsed="1" w:qFormat="1"/>
+    <w:lsdException w:name="Grid Table 4" w:uiPriority="49"/>
+    <w:lsdException w:name="Grid Table 5 Dark" w:uiPriority="50"/>
+    <w:lsdException w:name="Grid Table 6 Colorful" w:uiPriority="51"/>
+    <w:lsdException w:name="Grid Table 7 Colorful" w:uiPriority="52"/>
+    <w:lsdException w:name="Grid Table 1 Light Accent 1" w:uiPriority="46"/>
+    <w:lsdException w:name="Grid Table 2 Accent 1" w:uiPriority="47"/>
+    <w:lsdException w:name="Grid Table 3 Accent 1" w:uiPriority="48"/>
+    <w:lsdException w:name="Grid Table 4 Accent 1" w:uiPriority="49"/>
+    <w:lsdException w:name="Grid Table 5 Dark Accent 1" w:uiPriority="50"/>
+    <w:lsdException w:name="Grid Table 6 Colorful Accent 1" w:uiPriority="51"/>
+    <w:lsdException w:name="Grid Table 7 Colorful Accent 1" w:uiPriority="52"/>
+    <w:lsdException w:name="Grid Table 1 Light Accent 2" w:uiPriority="46"/>
+    <w:lsdException w:name="Grid Table 2 Accent 2" w:uiPriority="47"/>
+    <w:lsdException w:name="Grid Table 3 Accent 2" w:uiPriority="48"/>
+    <w:lsdException w:name="Grid Table 4 Accent 2" w:uiPriority="49"/>
+    <w:lsdException w:name="Grid Table 5 Dark Accent 2" w:uiPriority="50"/>
+    <w:lsdException w:name="Grid Table 6 Colorful Accent 2" w:uiPriority="51"/>
+    <w:lsdException w:name="Grid Table 7 Colorful Accent 2" w:uiPriority="52"/>
+    <w:lsdException w:name="Grid Table 1 Light Accent 3" w:uiPriority="46"/>
+    <w:lsdException w:name="Grid Table 2 Accent 3" w:uiPriority="47"/>
+    <w:lsdException w:name="Grid Table 3 Accent 3" w:uiPriority="48"/>
+    <w:lsdException w:name="Grid Table 4 Accent 3" w:uiPriority="49"/>
+    <w:lsdException w:name="Grid Table 5 Dark Accent 3" w:uiPriority="50"/>
+    <w:lsdException w:name="Grid Table 6 Colorful Accent 3" w:uiPriority="51"/>
+    <w:lsdException w:name="Grid Table 7 Colorful Accent 3" w:uiPriority="52"/>
+    <w:lsdException w:name="Grid Table 1 Light Accent 4" w:uiPriority="46"/>
+    <w:lsdException w:name="Grid Table 2 Accent 4" w:uiPriority="47"/>
+    <w:lsdException w:name="Grid Table 3 Accent 4" w:uiPriority="48"/>
+    <w:lsdException w:name="Grid Table 4 Accent 4" w:uiPriority="49"/>
+    <w:lsdException w:name="Grid Table 5 Dark Accent 4" w:uiPriority="50"/>
+    <w:lsdException w:name="Grid Table 6 Colorful Accent 4" w:uiPriority="51"/>
+    <w:lsdException w:name="Grid Table 7 Colorful Accent 4" w:uiPriority="52"/>
+    <w:lsdException w:name="Grid Table 1 Light Accent 5" w:uiPriority="46"/>
+    <w:lsdException w:name="Grid Table 2 Accent 5" w:uiPriority="47"/>
+    <w:lsdException w:name="Grid Table 3 Accent 5" w:uiPriority="48"/>
+    <w:lsdException w:name="Grid Table 4 Accent 5" w:uiPriority="49"/>
+    <w:lsdException w:name="Grid Table 5 Dark Accent 5" w:uiPriority="50"/>
+    <w:lsdException w:name="Grid Table 6 Colorful Accent 5" w:uiPriority="51"/>
+    <w:lsdException w:name="Grid Table 7 Colorful Accent 5" w:uiPriority="52"/>
+    <w:lsdException w:name="Grid Table 1 Light Accent 6" w:uiPriority="46"/>
+    <w:lsdException w:name="Grid Table 2 Accent 6" w:uiPriority="47"/>
+    <w:lsdException w:name="Grid Table 3 Accent 6" w:uiPriority="48"/>
+    <w:lsdException w:name="Grid Table 4 Accent 6" w:uiPriority="49"/>
+    <w:lsdException w:name="Grid Table 5 Dark Accent 6" w:uiPriority="50"/>
+    <w:lsdException w:name="Grid Table 6 Colorful Accent 6" w:uiPriority="51"/>
+    <w:lsdException w:name="Grid Table 7 Colorful Accent 6" w:uiPriority="52"/>
+    <w:lsdException w:name="List Table 1 Light" w:uiPriority="46"/>
+    <w:lsdException w:name="List Table 2" w:uiPriority="47"/>
+    <w:lsdException w:name="List Table 3" w:uiPriority="48"/>
+    <w:lsdException w:name="List Table 4" w:uiPriority="49"/>
+    <w:lsdException w:name="List Table 5 Dark" w:uiPriority="50"/>
+    <w:lsdException w:name="List Table 6 Colorful" w:uiPriority="51"/>
+    <w:lsdException w:name="List Table 7 Colorful" w:uiPriority="52"/>
+    <w:lsdException w:name="List Table 1 Light Accent 1" w:uiPriority="46"/>
+    <w:lsdException w:name="List Table 2 Accent 1" w:uiPriority="47"/>
+    <w:lsdException w:name="List Table 3 Accent 1" w:uiPriority="48"/>
+    <w:lsdException w:name="List Table 4 Accent 1" w:uiPriority="49"/>
+    <w:lsdException w:name="List Table 5 Dark Accent 1" w:uiPriority="50"/>
+    <w:lsdException w:name="List Table 6 Colorful Accent 1" w:uiPriority="51"/>
+    <w:lsdException w:name="List Table 7 Colorful Accent 1" w:uiPriority="52"/>
+    <w:lsdException w:name="List Table 1 Light Accent 2" w:uiPriority="46"/>
+    <w:lsdException w:name="List Table 2 Accent 2" w:uiPriority="47"/>
+    <w:lsdException w:name="List Table 3 Accent 2" w:uiPriority="48"/>
+    <w:lsdException w:name="List Table 4 Accent 2" w:uiPriority="49"/>
+    <w:lsdException w:name="List Table 5 Dark Accent 2" w:uiPriority="50"/>
+    <w:lsdException w:name="List Table 6 Colorful Accent 2" w:uiPriority="51"/>
+    <w:lsdException w:name="List Table 7 Colorful Accent 2" w:uiPriority="52"/>
+    <w:lsdException w:name="List Table 1 Light Accent 3" w:uiPriority="46"/>
+    <w:lsdException w:name="List Table 2 Accent 3" w:uiPriority="47"/>
+    <w:lsdException w:name="List Table 3 Accent 3" w:uiPriority="48"/>
+    <w:lsdException w:name="List Table 4 Accent 3" w:uiPriority="49"/>
+    <w:lsdException w:name="List Table 5 Dark Accent 3" w:uiPriority="50"/>
+    <w:lsdException w:name="List Table 6 Colorful Accent 3" w:uiPriority="51"/>
+    <w:lsdException w:name="List Table 7 Colorful Accent 3" w:uiPriority="52"/>
+    <w:lsdException w:name="List Table 1 Light Accent 4" w:uiPriority="46"/>
+    <w:lsdException w:name="List Table 2 Accent 4" w:uiPriority="47"/>
+    <w:lsdException w:name="List Table 3 Accent 4" w:uiPriority="48"/>
+    <w:lsdException w:name="List Table 4 Accent 4" w:uiPriority="49"/>
+    <w:lsdException w:name="List Table 5 Dark Accent 4" w:uiPriority="50"/>
+    <w:lsdException w:name="List Table 6 Colorful Accent 4" w:uiPriority="51"/>
+    <w:lsdException w:name="List Table 7 Colorful Accent 4" w:uiPriority="52"/>
+    <w:lsdException w:name="List Table 1 Light Accent 5" w:uiPriority="46"/>
+    <w:lsdException w:name="List Table 2 Accent 5" w:uiPriority="47"/>
+    <w:lsdException w:name="List Table 3 Accent 5" w:uiPriority="48"/>
+    <w:lsdException w:name="List Table 4 Accent 5" w:uiPriority="49"/>
+    <w:lsdException w:name="List Table 5 Dark Accent 5" w:uiPriority="50"/>
+    <w:lsdException w:name="List Table 6 Colorful Accent 5" w:uiPriority="51"/>
+    <w:lsdException w:name="List Table 7 Colorful Accent 5" w:uiPriority="52"/>
+    <w:lsdException w:name="List Table 1 Light Accent 6" w:uiPriority="46"/>
+    <w:lsdException w:name="List Table 2 Accent 6" w:uiPriority="47"/>
+    <w:lsdException w:name="List Table 3 Accent 6" w:uiPriority="48"/>
+    <w:lsdException w:name="List Table 4 Accent 6" w:uiPriority="49"/>
+    <w:lsdException w:name="List Table 5 Dark Accent 6" w:uiPriority="50"/>
+    <w:lsdException w:name="List Table 6 Colorful Accent 6" w:uiPriority="51"/>
+    <w:lsdException w:name="List Table 7 Colorful Accent 6" w:uiPriority="52"/>
   </w:latentStyles>
   <w:style w:type="paragraph" w:default="1" w:styleId="Normal">
     <w:name w:val="Normal"/>
@@ -3327,14 +3628,15 @@
   </w:style>
   <w:style w:type="character" w:default="1" w:styleId="DefaultParagraphFont">
     <w:name w:val="Default Paragraph Font"/>
+    <w:uiPriority w:val="1"/>
     <w:semiHidden/>
     <w:unhideWhenUsed/>
   </w:style>
   <w:style w:type="table" w:default="1" w:styleId="TableNormal">
     <w:name w:val="Normal Table"/>
+    <w:uiPriority w:val="99"/>
     <w:semiHidden/>
     <w:unhideWhenUsed/>
-    <w:qFormat/>
     <w:tblPr>
       <w:tblInd w:w="0" w:type="dxa"/>
       <w:tblCellMar>
@@ -3347,6 +3649,7 @@
   </w:style>
   <w:style w:type="numbering" w:default="1" w:styleId="NoList">
     <w:name w:val="No List"/>
+    <w:uiPriority w:val="99"/>
     <w:semiHidden/>
     <w:unhideWhenUsed/>
   </w:style>
@@ -3711,7 +4014,7 @@
 </file>
 
 <file path=customXml/itemProps1.xml><?xml version="1.0" encoding="utf-8"?>
-<ds:datastoreItem xmlns:ds="http://schemas.openxmlformats.org/officeDocument/2006/customXml" ds:itemID="{D67F086A-DB1E-DA4B-9302-3EDE42F63DB4}">
+<ds:datastoreItem xmlns:ds="http://schemas.openxmlformats.org/officeDocument/2006/customXml" ds:itemID="{C4E69578-91A2-47CC-830A-0A99CF7A254F}">
   <ds:schemaRefs>
     <ds:schemaRef ds:uri="http://schemas.openxmlformats.org/officeDocument/2006/bibliography"/>
   </ds:schemaRefs>

</xml_diff>

<commit_message>
update resume word doc
</commit_message>
<xml_diff>
--- a/thomas-toan-resume.docx
+++ b/thomas-toan-resume.docx
@@ -1,6 +1,6 @@
 
 <file path=word/document.xml><?xml version="1.0" encoding="utf-8"?>
-<w:document xmlns:wpc="http://schemas.microsoft.com/office/word/2010/wordprocessingCanvas" xmlns:cx="http://schemas.microsoft.com/office/drawing/2014/chartex" xmlns:cx1="http://schemas.microsoft.com/office/drawing/2015/9/8/chartex" xmlns:mc="http://schemas.openxmlformats.org/markup-compatibility/2006" xmlns:o="urn:schemas-microsoft-com:office:office" xmlns:r="http://schemas.openxmlformats.org/officeDocument/2006/relationships" xmlns:m="http://schemas.openxmlformats.org/officeDocument/2006/math" xmlns:v="urn:schemas-microsoft-com:vml" xmlns:wp14="http://schemas.microsoft.com/office/word/2010/wordprocessingDrawing" xmlns:wp="http://schemas.openxmlformats.org/drawingml/2006/wordprocessingDrawing" xmlns:w10="urn:schemas-microsoft-com:office:word" xmlns:w="http://schemas.openxmlformats.org/wordprocessingml/2006/main" xmlns:w14="http://schemas.microsoft.com/office/word/2010/wordml" xmlns:w15="http://schemas.microsoft.com/office/word/2012/wordml" xmlns:w16se="http://schemas.microsoft.com/office/word/2015/wordml/symex" xmlns:wpg="http://schemas.microsoft.com/office/word/2010/wordprocessingGroup" xmlns:wpi="http://schemas.microsoft.com/office/word/2010/wordprocessingInk" xmlns:wne="http://schemas.microsoft.com/office/word/2006/wordml" xmlns:wps="http://schemas.microsoft.com/office/word/2010/wordprocessingShape" mc:Ignorable="w14 w15 w16se wp14">
+<w:document xmlns:mv="urn:schemas-microsoft-com:mac:vml" xmlns:mo="http://schemas.microsoft.com/office/mac/office/2008/main" xmlns:ve="http://schemas.openxmlformats.org/markup-compatibility/2006" xmlns:o="urn:schemas-microsoft-com:office:office" xmlns:r="http://schemas.openxmlformats.org/officeDocument/2006/relationships" xmlns:m="http://schemas.openxmlformats.org/officeDocument/2006/math" xmlns:v="urn:schemas-microsoft-com:vml" xmlns:w10="urn:schemas-microsoft-com:office:word" xmlns:w="http://schemas.openxmlformats.org/wordprocessingml/2006/main" xmlns:wne="http://schemas.microsoft.com/office/word/2006/wordml" xmlns:wp="http://schemas.openxmlformats.org/drawingml/2006/wordprocessingDrawing" ve:Ignorable="mv" ve:PreserveAttributes="mv:*">
   <w:body>
     <w:p>
       <w:pPr>
@@ -1366,6 +1366,12 @@
         <w:rPr>
           <w:rFonts w:ascii="Garamond" w:hAnsi="Garamond"/>
         </w:rPr>
+        <w:t xml:space="preserve">outline </w:t>
+      </w:r>
+      <w:r>
+        <w:rPr>
+          <w:rFonts w:ascii="Garamond" w:hAnsi="Garamond"/>
+        </w:rPr>
         <w:t xml:space="preserve">FDIC regulatory </w:t>
       </w:r>
       <w:r>
@@ -1602,19 +1608,11 @@
           <w:rFonts w:ascii="Garamond" w:hAnsi="Garamond"/>
         </w:rPr>
       </w:pPr>
-      <w:proofErr w:type="spellStart"/>
-      <w:r>
-        <w:rPr>
-          <w:rFonts w:ascii="Garamond" w:hAnsi="Garamond"/>
-        </w:rPr>
-        <w:t>Javascript</w:t>
-      </w:r>
-      <w:proofErr w:type="spellEnd"/>
-      <w:r>
-        <w:rPr>
-          <w:rFonts w:ascii="Garamond" w:hAnsi="Garamond"/>
-        </w:rPr>
-        <w:t>,</w:t>
+      <w:r>
+        <w:rPr>
+          <w:rFonts w:ascii="Garamond" w:hAnsi="Garamond"/>
+        </w:rPr>
+        <w:t>Javascript,</w:t>
       </w:r>
       <w:r>
         <w:rPr>
@@ -1670,19 +1668,11 @@
         </w:rPr>
         <w:t xml:space="preserve">REST API, </w:t>
       </w:r>
-      <w:proofErr w:type="spellStart"/>
-      <w:r>
-        <w:rPr>
-          <w:rFonts w:ascii="Garamond" w:hAnsi="Garamond"/>
-        </w:rPr>
-        <w:t>Github</w:t>
-      </w:r>
-      <w:proofErr w:type="spellEnd"/>
-      <w:r>
-        <w:rPr>
-          <w:rFonts w:ascii="Garamond" w:hAnsi="Garamond"/>
-        </w:rPr>
-        <w:t xml:space="preserve">, SVN, </w:t>
+      <w:r>
+        <w:rPr>
+          <w:rFonts w:ascii="Garamond" w:hAnsi="Garamond"/>
+        </w:rPr>
+        <w:t xml:space="preserve">Github, SVN, </w:t>
       </w:r>
       <w:r>
         <w:rPr>
@@ -1702,7 +1692,6 @@
         </w:rPr>
         <w:t xml:space="preserve"> </w:t>
       </w:r>
-      <w:proofErr w:type="spellStart"/>
       <w:r>
         <w:rPr>
           <w:rFonts w:ascii="Garamond" w:hAnsi="Garamond"/>
@@ -1713,14 +1702,7 @@
         <w:rPr>
           <w:rFonts w:ascii="Garamond" w:hAnsi="Garamond"/>
         </w:rPr>
-        <w:t>int</w:t>
-      </w:r>
-      <w:proofErr w:type="spellEnd"/>
-      <w:r>
-        <w:rPr>
-          <w:rFonts w:ascii="Garamond" w:hAnsi="Garamond"/>
-        </w:rPr>
-        <w:t>,</w:t>
+        <w:t>int,</w:t>
       </w:r>
       <w:r>
         <w:rPr>
@@ -1744,22 +1726,32 @@
         <w:rPr>
           <w:rFonts w:ascii="Garamond" w:hAnsi="Garamond"/>
         </w:rPr>
-        <w:t xml:space="preserve"> Angular,</w:t>
-      </w:r>
-      <w:r>
-        <w:rPr>
-          <w:rFonts w:ascii="Garamond" w:hAnsi="Garamond"/>
-        </w:rPr>
-        <w:t xml:space="preserve"> React, </w:t>
-      </w:r>
-      <w:proofErr w:type="spellStart"/>
-      <w:r>
-        <w:rPr>
-          <w:rFonts w:ascii="Garamond" w:hAnsi="Garamond"/>
-        </w:rPr>
-        <w:t>Tealium</w:t>
-      </w:r>
-      <w:proofErr w:type="spellEnd"/>
+        <w:t xml:space="preserve"> Angular, React, Tealium, </w:t>
+      </w:r>
+      <w:r>
+        <w:rPr>
+          <w:rFonts w:ascii="Garamond" w:hAnsi="Garamond"/>
+        </w:rPr>
+        <w:t>XML, SOAP</w:t>
+      </w:r>
+      <w:r>
+        <w:rPr>
+          <w:rFonts w:ascii="Garamond" w:hAnsi="Garamond"/>
+        </w:rPr>
+        <w:t xml:space="preserve"> API</w:t>
+      </w:r>
+      <w:r>
+        <w:rPr>
+          <w:rFonts w:ascii="Garamond" w:hAnsi="Garamond"/>
+        </w:rPr>
+        <w:t xml:space="preserve">, WISDL, </w:t>
+      </w:r>
+      <w:r>
+        <w:rPr>
+          <w:rFonts w:ascii="Garamond" w:hAnsi="Garamond"/>
+        </w:rPr>
+        <w:t>Rational Integration Tester</w:t>
+      </w:r>
       <w:r>
         <w:rPr>
           <w:rFonts w:ascii="Garamond" w:hAnsi="Garamond"/>
@@ -1770,57 +1762,13 @@
         <w:rPr>
           <w:rFonts w:ascii="Garamond" w:hAnsi="Garamond"/>
         </w:rPr>
-        <w:t>XML, SOAP</w:t>
-      </w:r>
-      <w:r>
-        <w:rPr>
-          <w:rFonts w:ascii="Garamond" w:hAnsi="Garamond"/>
-        </w:rPr>
-        <w:t xml:space="preserve"> API</w:t>
-      </w:r>
-      <w:r>
-        <w:rPr>
-          <w:rFonts w:ascii="Garamond" w:hAnsi="Garamond"/>
-        </w:rPr>
-        <w:t xml:space="preserve">, WISDL, </w:t>
-      </w:r>
-      <w:r>
-        <w:rPr>
-          <w:rFonts w:ascii="Garamond" w:hAnsi="Garamond"/>
-        </w:rPr>
-        <w:t>Rational Integration Tester</w:t>
-      </w:r>
-      <w:r>
-        <w:rPr>
-          <w:rFonts w:ascii="Garamond" w:hAnsi="Garamond"/>
-        </w:rPr>
-        <w:t xml:space="preserve">, </w:t>
-      </w:r>
-      <w:r>
-        <w:rPr>
-          <w:rFonts w:ascii="Garamond" w:hAnsi="Garamond"/>
-        </w:rPr>
         <w:t>Rational</w:t>
       </w:r>
       <w:r>
         <w:rPr>
           <w:rFonts w:ascii="Garamond" w:hAnsi="Garamond"/>
         </w:rPr>
-        <w:t xml:space="preserve"> </w:t>
-      </w:r>
-      <w:proofErr w:type="spellStart"/>
-      <w:r>
-        <w:rPr>
-          <w:rFonts w:ascii="Garamond" w:hAnsi="Garamond"/>
-        </w:rPr>
-        <w:t>ClearQuest</w:t>
-      </w:r>
-      <w:proofErr w:type="spellEnd"/>
-      <w:r>
-        <w:rPr>
-          <w:rFonts w:ascii="Garamond" w:hAnsi="Garamond"/>
-        </w:rPr>
-        <w:t xml:space="preserve">, Adobe Photoshop, Adobe Illustrator, </w:t>
+        <w:t xml:space="preserve"> ClearQuest, Adobe Photoshop, Adobe Illustrator, </w:t>
       </w:r>
       <w:r>
         <w:rPr>
@@ -1852,81 +1800,31 @@
         <w:rPr>
           <w:rFonts w:ascii="Garamond" w:hAnsi="Garamond"/>
         </w:rPr>
-        <w:t xml:space="preserve">e Analytics, </w:t>
-      </w:r>
-      <w:proofErr w:type="spellStart"/>
-      <w:r>
-        <w:rPr>
-          <w:rFonts w:ascii="Garamond" w:hAnsi="Garamond"/>
-        </w:rPr>
-        <w:t>BrightEdge</w:t>
-      </w:r>
-      <w:proofErr w:type="spellEnd"/>
-      <w:r>
-        <w:rPr>
-          <w:rFonts w:ascii="Garamond" w:hAnsi="Garamond"/>
-        </w:rPr>
-        <w:t xml:space="preserve">, </w:t>
-      </w:r>
-      <w:proofErr w:type="spellStart"/>
-      <w:r>
-        <w:rPr>
-          <w:rFonts w:ascii="Garamond" w:hAnsi="Garamond"/>
-        </w:rPr>
-        <w:t>Kibo</w:t>
-      </w:r>
-      <w:proofErr w:type="spellEnd"/>
+        <w:t>e Analytics, BrightEdge, Kibo eC</w:t>
+      </w:r>
+      <w:r>
+        <w:rPr>
+          <w:rFonts w:ascii="Garamond" w:hAnsi="Garamond"/>
+        </w:rPr>
+        <w:t xml:space="preserve">ommerce Platform, </w:t>
+      </w:r>
+      <w:r>
+        <w:rPr>
+          <w:rFonts w:ascii="Garamond" w:hAnsi="Garamond"/>
+        </w:rPr>
+        <w:t>UI/UX design,</w:t>
+      </w:r>
       <w:r>
         <w:rPr>
           <w:rFonts w:ascii="Garamond" w:hAnsi="Garamond"/>
         </w:rPr>
         <w:t xml:space="preserve"> </w:t>
       </w:r>
-      <w:proofErr w:type="spellStart"/>
-      <w:r>
-        <w:rPr>
-          <w:rFonts w:ascii="Garamond" w:hAnsi="Garamond"/>
-        </w:rPr>
-        <w:t>eC</w:t>
-      </w:r>
-      <w:r>
-        <w:rPr>
-          <w:rFonts w:ascii="Garamond" w:hAnsi="Garamond"/>
-        </w:rPr>
-        <w:t>ommerce</w:t>
-      </w:r>
-      <w:proofErr w:type="spellEnd"/>
-      <w:r>
-        <w:rPr>
-          <w:rFonts w:ascii="Garamond" w:hAnsi="Garamond"/>
-        </w:rPr>
-        <w:t xml:space="preserve"> Platform, </w:t>
-      </w:r>
-      <w:r>
-        <w:rPr>
-          <w:rFonts w:ascii="Garamond" w:hAnsi="Garamond"/>
-        </w:rPr>
-        <w:t>UI/UX design,</w:t>
-      </w:r>
-      <w:r>
-        <w:rPr>
-          <w:rFonts w:ascii="Garamond" w:hAnsi="Garamond"/>
-        </w:rPr>
-        <w:t xml:space="preserve"> </w:t>
-      </w:r>
-      <w:proofErr w:type="spellStart"/>
-      <w:r>
-        <w:rPr>
-          <w:rFonts w:ascii="Garamond" w:hAnsi="Garamond"/>
-        </w:rPr>
-        <w:t>Webpack</w:t>
-      </w:r>
-      <w:proofErr w:type="spellEnd"/>
-      <w:r>
-        <w:rPr>
-          <w:rFonts w:ascii="Garamond" w:hAnsi="Garamond"/>
-        </w:rPr>
-        <w:t>,</w:t>
+      <w:r>
+        <w:rPr>
+          <w:rFonts w:ascii="Garamond" w:hAnsi="Garamond"/>
+        </w:rPr>
+        <w:t>Webpack,</w:t>
       </w:r>
       <w:r>
         <w:rPr>
@@ -1955,16 +1853,15 @@
     </w:p>
     <w:sectPr>
       <w:pgSz w:w="12240" w:h="15840"/>
-      <w:pgMar w:top="990" w:right="1800" w:bottom="450" w:left="1800" w:header="720" w:footer="720" w:gutter="0"/>
-      <w:cols w:space="720"/>
+      <w:pgMar w:top="990" w:right="1800" w:bottom="450" w:left="1800" w:gutter="0"/>
     </w:sectPr>
   </w:body>
 </w:document>
 </file>
 
 <file path=word/numbering.xml><?xml version="1.0" encoding="utf-8"?>
-<w:numbering xmlns:wpc="http://schemas.microsoft.com/office/word/2010/wordprocessingCanvas" xmlns:cx="http://schemas.microsoft.com/office/drawing/2014/chartex" xmlns:cx1="http://schemas.microsoft.com/office/drawing/2015/9/8/chartex" xmlns:mc="http://schemas.openxmlformats.org/markup-compatibility/2006" xmlns:o="urn:schemas-microsoft-com:office:office" xmlns:r="http://schemas.openxmlformats.org/officeDocument/2006/relationships" xmlns:m="http://schemas.openxmlformats.org/officeDocument/2006/math" xmlns:v="urn:schemas-microsoft-com:vml" xmlns:wp14="http://schemas.microsoft.com/office/word/2010/wordprocessingDrawing" xmlns:wp="http://schemas.openxmlformats.org/drawingml/2006/wordprocessingDrawing" xmlns:w10="urn:schemas-microsoft-com:office:word" xmlns:w="http://schemas.openxmlformats.org/wordprocessingml/2006/main" xmlns:w14="http://schemas.microsoft.com/office/word/2010/wordml" xmlns:w15="http://schemas.microsoft.com/office/word/2012/wordml" xmlns:w16se="http://schemas.microsoft.com/office/word/2015/wordml/symex" xmlns:wpg="http://schemas.microsoft.com/office/word/2010/wordprocessingGroup" xmlns:wpi="http://schemas.microsoft.com/office/word/2010/wordprocessingInk" xmlns:wne="http://schemas.microsoft.com/office/word/2006/wordml" xmlns:wps="http://schemas.microsoft.com/office/word/2010/wordprocessingShape" mc:Ignorable="w14 w15 w16se wp14">
-  <w:abstractNum w:abstractNumId="0" w15:restartNumberingAfterBreak="0">
+<w:numbering xmlns:mv="urn:schemas-microsoft-com:mac:vml" xmlns:mo="http://schemas.microsoft.com/office/mac/office/2008/main" xmlns:ve="http://schemas.openxmlformats.org/markup-compatibility/2006" xmlns:o="urn:schemas-microsoft-com:office:office" xmlns:r="http://schemas.openxmlformats.org/officeDocument/2006/relationships" xmlns:m="http://schemas.openxmlformats.org/officeDocument/2006/math" xmlns:v="urn:schemas-microsoft-com:vml" xmlns:w10="urn:schemas-microsoft-com:office:word" xmlns:w="http://schemas.openxmlformats.org/wordprocessingml/2006/main" xmlns:wne="http://schemas.microsoft.com/office/word/2006/wordml" xmlns:wp="http://schemas.openxmlformats.org/drawingml/2006/wordprocessingDrawing">
+  <w:abstractNum w:abstractNumId="0">
     <w:nsid w:val="004453DC"/>
     <w:multiLevelType w:val="hybridMultilevel"/>
     <w:tmpl w:val="A238CCCC"/>
@@ -2077,7 +1974,7 @@
       </w:rPr>
     </w:lvl>
   </w:abstractNum>
-  <w:abstractNum w:abstractNumId="1" w15:restartNumberingAfterBreak="0">
+  <w:abstractNum w:abstractNumId="1">
     <w:nsid w:val="04137ECD"/>
     <w:multiLevelType w:val="hybridMultilevel"/>
     <w:tmpl w:val="895AD1F6"/>
@@ -2190,7 +2087,7 @@
       </w:rPr>
     </w:lvl>
   </w:abstractNum>
-  <w:abstractNum w:abstractNumId="2" w15:restartNumberingAfterBreak="0">
+  <w:abstractNum w:abstractNumId="2">
     <w:nsid w:val="1C7156D1"/>
     <w:multiLevelType w:val="hybridMultilevel"/>
     <w:tmpl w:val="21F87CEE"/>
@@ -2303,7 +2200,7 @@
       </w:rPr>
     </w:lvl>
   </w:abstractNum>
-  <w:abstractNum w:abstractNumId="3" w15:restartNumberingAfterBreak="0">
+  <w:abstractNum w:abstractNumId="3">
     <w:nsid w:val="25F553C4"/>
     <w:multiLevelType w:val="hybridMultilevel"/>
     <w:tmpl w:val="A238CCCC"/>
@@ -2416,7 +2313,7 @@
       </w:rPr>
     </w:lvl>
   </w:abstractNum>
-  <w:abstractNum w:abstractNumId="4" w15:restartNumberingAfterBreak="0">
+  <w:abstractNum w:abstractNumId="4">
     <w:nsid w:val="2AA379C1"/>
     <w:multiLevelType w:val="hybridMultilevel"/>
     <w:tmpl w:val="895AD1F6"/>
@@ -2529,7 +2426,7 @@
       </w:rPr>
     </w:lvl>
   </w:abstractNum>
-  <w:abstractNum w:abstractNumId="5" w15:restartNumberingAfterBreak="0">
+  <w:abstractNum w:abstractNumId="5">
     <w:nsid w:val="423F3A3E"/>
     <w:multiLevelType w:val="hybridMultilevel"/>
     <w:tmpl w:val="1F763CE2"/>
@@ -2642,7 +2539,7 @@
       </w:rPr>
     </w:lvl>
   </w:abstractNum>
-  <w:abstractNum w:abstractNumId="6" w15:restartNumberingAfterBreak="0">
+  <w:abstractNum w:abstractNumId="6">
     <w:nsid w:val="42B31584"/>
     <w:multiLevelType w:val="hybridMultilevel"/>
     <w:tmpl w:val="1F763CE2"/>
@@ -2755,7 +2652,7 @@
       </w:rPr>
     </w:lvl>
   </w:abstractNum>
-  <w:abstractNum w:abstractNumId="7" w15:restartNumberingAfterBreak="0">
+  <w:abstractNum w:abstractNumId="7">
     <w:nsid w:val="56CD4B14"/>
     <w:multiLevelType w:val="hybridMultilevel"/>
     <w:tmpl w:val="FE20B8D8"/>
@@ -2868,7 +2765,7 @@
       </w:rPr>
     </w:lvl>
   </w:abstractNum>
-  <w:abstractNum w:abstractNumId="8" w15:restartNumberingAfterBreak="0">
+  <w:abstractNum w:abstractNumId="8">
     <w:nsid w:val="63F20316"/>
     <w:multiLevelType w:val="hybridMultilevel"/>
     <w:tmpl w:val="21F87CEE"/>
@@ -2981,7 +2878,7 @@
       </w:rPr>
     </w:lvl>
   </w:abstractNum>
-  <w:abstractNum w:abstractNumId="9" w15:restartNumberingAfterBreak="0">
+  <w:abstractNum w:abstractNumId="9">
     <w:nsid w:val="6E3E0292"/>
     <w:multiLevelType w:val="hybridMultilevel"/>
     <w:tmpl w:val="FE20B8D8"/>
@@ -3094,7 +2991,7 @@
       </w:rPr>
     </w:lvl>
   </w:abstractNum>
-  <w:abstractNum w:abstractNumId="10" w15:restartNumberingAfterBreak="0">
+  <w:abstractNum w:abstractNumId="10">
     <w:nsid w:val="70442B1F"/>
     <w:multiLevelType w:val="hybridMultilevel"/>
     <w:tmpl w:val="A238CCCC"/>
@@ -3245,7 +3142,7 @@
 </file>
 
 <file path=word/styles.xml><?xml version="1.0" encoding="utf-8"?>
-<w:styles xmlns:mc="http://schemas.openxmlformats.org/markup-compatibility/2006" xmlns:r="http://schemas.openxmlformats.org/officeDocument/2006/relationships" xmlns:w="http://schemas.openxmlformats.org/wordprocessingml/2006/main" xmlns:w14="http://schemas.microsoft.com/office/word/2010/wordml" xmlns:w15="http://schemas.microsoft.com/office/word/2012/wordml" xmlns:w16se="http://schemas.microsoft.com/office/word/2015/wordml/symex" mc:Ignorable="w14 w15 w16se">
+<w:styles xmlns:r="http://schemas.openxmlformats.org/officeDocument/2006/relationships" xmlns:w="http://schemas.openxmlformats.org/wordprocessingml/2006/main">
   <w:docDefaults>
     <w:rPrDefault>
       <w:rPr>
@@ -3257,369 +3154,153 @@
     </w:rPrDefault>
     <w:pPrDefault/>
   </w:docDefaults>
-  <w:latentStyles w:defLockedState="0" w:defUIPriority="99" w:defSemiHidden="0" w:defUnhideWhenUsed="0" w:defQFormat="0" w:count="371">
-    <w:lsdException w:name="Normal" w:uiPriority="0" w:qFormat="1"/>
-    <w:lsdException w:name="heading 1" w:uiPriority="9" w:qFormat="1"/>
-    <w:lsdException w:name="heading 2" w:semiHidden="1" w:uiPriority="9" w:unhideWhenUsed="1" w:qFormat="1"/>
-    <w:lsdException w:name="heading 3" w:semiHidden="1" w:uiPriority="9" w:unhideWhenUsed="1" w:qFormat="1"/>
-    <w:lsdException w:name="heading 4" w:semiHidden="1" w:uiPriority="9" w:unhideWhenUsed="1" w:qFormat="1"/>
-    <w:lsdException w:name="heading 5" w:semiHidden="1" w:uiPriority="9" w:unhideWhenUsed="1" w:qFormat="1"/>
-    <w:lsdException w:name="heading 6" w:semiHidden="1" w:uiPriority="9" w:unhideWhenUsed="1" w:qFormat="1"/>
-    <w:lsdException w:name="heading 7" w:semiHidden="1" w:uiPriority="9" w:unhideWhenUsed="1" w:qFormat="1"/>
-    <w:lsdException w:name="heading 8" w:semiHidden="1" w:uiPriority="9" w:unhideWhenUsed="1" w:qFormat="1"/>
-    <w:lsdException w:name="heading 9" w:semiHidden="1" w:uiPriority="9" w:unhideWhenUsed="1" w:qFormat="1"/>
-    <w:lsdException w:name="index 1" w:semiHidden="1" w:unhideWhenUsed="1"/>
-    <w:lsdException w:name="index 2" w:semiHidden="1" w:unhideWhenUsed="1"/>
-    <w:lsdException w:name="index 3" w:semiHidden="1" w:unhideWhenUsed="1"/>
-    <w:lsdException w:name="index 4" w:semiHidden="1" w:unhideWhenUsed="1"/>
-    <w:lsdException w:name="index 5" w:semiHidden="1" w:unhideWhenUsed="1"/>
-    <w:lsdException w:name="index 6" w:semiHidden="1" w:unhideWhenUsed="1"/>
-    <w:lsdException w:name="index 7" w:semiHidden="1" w:unhideWhenUsed="1"/>
-    <w:lsdException w:name="index 8" w:semiHidden="1" w:unhideWhenUsed="1"/>
-    <w:lsdException w:name="index 9" w:semiHidden="1" w:unhideWhenUsed="1"/>
-    <w:lsdException w:name="toc 1" w:semiHidden="1" w:uiPriority="39" w:unhideWhenUsed="1"/>
-    <w:lsdException w:name="toc 2" w:semiHidden="1" w:uiPriority="39" w:unhideWhenUsed="1"/>
-    <w:lsdException w:name="toc 3" w:semiHidden="1" w:uiPriority="39" w:unhideWhenUsed="1"/>
-    <w:lsdException w:name="toc 4" w:semiHidden="1" w:uiPriority="39" w:unhideWhenUsed="1"/>
-    <w:lsdException w:name="toc 5" w:semiHidden="1" w:uiPriority="39" w:unhideWhenUsed="1"/>
-    <w:lsdException w:name="toc 6" w:semiHidden="1" w:uiPriority="39" w:unhideWhenUsed="1"/>
-    <w:lsdException w:name="toc 7" w:semiHidden="1" w:uiPriority="39" w:unhideWhenUsed="1"/>
-    <w:lsdException w:name="toc 8" w:semiHidden="1" w:uiPriority="39" w:unhideWhenUsed="1"/>
-    <w:lsdException w:name="toc 9" w:semiHidden="1" w:uiPriority="39" w:unhideWhenUsed="1"/>
-    <w:lsdException w:name="Normal Indent" w:semiHidden="1" w:unhideWhenUsed="1"/>
-    <w:lsdException w:name="footnote text" w:semiHidden="1" w:unhideWhenUsed="1"/>
-    <w:lsdException w:name="annotation text" w:semiHidden="1" w:unhideWhenUsed="1"/>
-    <w:lsdException w:name="header" w:semiHidden="1" w:unhideWhenUsed="1"/>
-    <w:lsdException w:name="footer" w:semiHidden="1" w:unhideWhenUsed="1"/>
-    <w:lsdException w:name="index heading" w:semiHidden="1" w:unhideWhenUsed="1"/>
-    <w:lsdException w:name="caption" w:semiHidden="1" w:uiPriority="35" w:unhideWhenUsed="1" w:qFormat="1"/>
-    <w:lsdException w:name="table of figures" w:semiHidden="1" w:unhideWhenUsed="1"/>
-    <w:lsdException w:name="envelope address" w:semiHidden="1" w:unhideWhenUsed="1"/>
-    <w:lsdException w:name="envelope return" w:semiHidden="1" w:unhideWhenUsed="1"/>
-    <w:lsdException w:name="footnote reference" w:semiHidden="1" w:unhideWhenUsed="1"/>
-    <w:lsdException w:name="annotation reference" w:semiHidden="1" w:unhideWhenUsed="1"/>
-    <w:lsdException w:name="line number" w:semiHidden="1" w:unhideWhenUsed="1"/>
-    <w:lsdException w:name="page number" w:semiHidden="1" w:unhideWhenUsed="1"/>
-    <w:lsdException w:name="endnote reference" w:semiHidden="1" w:unhideWhenUsed="1"/>
-    <w:lsdException w:name="endnote text" w:semiHidden="1" w:unhideWhenUsed="1"/>
-    <w:lsdException w:name="table of authorities" w:semiHidden="1" w:unhideWhenUsed="1"/>
-    <w:lsdException w:name="macro" w:semiHidden="1" w:unhideWhenUsed="1"/>
-    <w:lsdException w:name="toa heading" w:semiHidden="1" w:unhideWhenUsed="1"/>
-    <w:lsdException w:name="List" w:semiHidden="1" w:unhideWhenUsed="1"/>
-    <w:lsdException w:name="List Bullet" w:semiHidden="1" w:unhideWhenUsed="1"/>
-    <w:lsdException w:name="List Number" w:semiHidden="1" w:unhideWhenUsed="1"/>
-    <w:lsdException w:name="List 2" w:semiHidden="1" w:unhideWhenUsed="1"/>
-    <w:lsdException w:name="List 3" w:semiHidden="1" w:unhideWhenUsed="1"/>
-    <w:lsdException w:name="List 4" w:semiHidden="1" w:unhideWhenUsed="1"/>
-    <w:lsdException w:name="List 5" w:semiHidden="1" w:unhideWhenUsed="1"/>
-    <w:lsdException w:name="List Bullet 2" w:semiHidden="1" w:unhideWhenUsed="1"/>
-    <w:lsdException w:name="List Bullet 3" w:semiHidden="1" w:unhideWhenUsed="1"/>
-    <w:lsdException w:name="List Bullet 4" w:semiHidden="1" w:unhideWhenUsed="1"/>
-    <w:lsdException w:name="List Bullet 5" w:semiHidden="1" w:unhideWhenUsed="1"/>
-    <w:lsdException w:name="List Number 2" w:semiHidden="1" w:unhideWhenUsed="1"/>
-    <w:lsdException w:name="List Number 3" w:semiHidden="1" w:unhideWhenUsed="1"/>
-    <w:lsdException w:name="List Number 4" w:semiHidden="1" w:unhideWhenUsed="1"/>
-    <w:lsdException w:name="List Number 5" w:semiHidden="1" w:unhideWhenUsed="1"/>
-    <w:lsdException w:name="Title" w:uiPriority="10" w:qFormat="1"/>
-    <w:lsdException w:name="Closing" w:semiHidden="1" w:unhideWhenUsed="1"/>
-    <w:lsdException w:name="Signature" w:semiHidden="1" w:unhideWhenUsed="1"/>
-    <w:lsdException w:name="Default Paragraph Font" w:semiHidden="1" w:uiPriority="1" w:unhideWhenUsed="1"/>
-    <w:lsdException w:name="Body Text" w:semiHidden="1" w:unhideWhenUsed="1"/>
-    <w:lsdException w:name="Body Text Indent" w:semiHidden="1" w:unhideWhenUsed="1"/>
-    <w:lsdException w:name="List Continue" w:semiHidden="1" w:unhideWhenUsed="1"/>
-    <w:lsdException w:name="List Continue 2" w:semiHidden="1" w:unhideWhenUsed="1"/>
-    <w:lsdException w:name="List Continue 3" w:semiHidden="1" w:unhideWhenUsed="1"/>
-    <w:lsdException w:name="List Continue 4" w:semiHidden="1" w:unhideWhenUsed="1"/>
-    <w:lsdException w:name="List Continue 5" w:semiHidden="1" w:unhideWhenUsed="1"/>
-    <w:lsdException w:name="Message Header" w:semiHidden="1" w:unhideWhenUsed="1"/>
-    <w:lsdException w:name="Subtitle" w:uiPriority="11" w:qFormat="1"/>
-    <w:lsdException w:name="Salutation" w:semiHidden="1" w:unhideWhenUsed="1"/>
-    <w:lsdException w:name="Date" w:semiHidden="1" w:unhideWhenUsed="1"/>
-    <w:lsdException w:name="Body Text First Indent" w:semiHidden="1" w:unhideWhenUsed="1"/>
-    <w:lsdException w:name="Body Text First Indent 2" w:semiHidden="1" w:unhideWhenUsed="1"/>
-    <w:lsdException w:name="Note Heading" w:semiHidden="1" w:unhideWhenUsed="1"/>
-    <w:lsdException w:name="Body Text 2" w:semiHidden="1" w:unhideWhenUsed="1"/>
-    <w:lsdException w:name="Body Text 3" w:semiHidden="1" w:unhideWhenUsed="1"/>
-    <w:lsdException w:name="Body Text Indent 2" w:semiHidden="1" w:unhideWhenUsed="1"/>
-    <w:lsdException w:name="Body Text Indent 3" w:semiHidden="1" w:unhideWhenUsed="1"/>
-    <w:lsdException w:name="Block Text" w:semiHidden="1" w:unhideWhenUsed="1"/>
-    <w:lsdException w:name="Hyperlink" w:semiHidden="1" w:unhideWhenUsed="1"/>
-    <w:lsdException w:name="FollowedHyperlink" w:semiHidden="1" w:unhideWhenUsed="1"/>
-    <w:lsdException w:name="Strong" w:uiPriority="22" w:qFormat="1"/>
-    <w:lsdException w:name="Emphasis" w:uiPriority="20" w:qFormat="1"/>
-    <w:lsdException w:name="Document Map" w:semiHidden="1" w:unhideWhenUsed="1"/>
-    <w:lsdException w:name="Plain Text" w:semiHidden="1" w:unhideWhenUsed="1"/>
-    <w:lsdException w:name="E-mail Signature" w:semiHidden="1" w:unhideWhenUsed="1"/>
-    <w:lsdException w:name="HTML Top of Form" w:semiHidden="1" w:unhideWhenUsed="1"/>
-    <w:lsdException w:name="HTML Bottom of Form" w:semiHidden="1" w:unhideWhenUsed="1"/>
-    <w:lsdException w:name="Normal (Web)" w:semiHidden="1" w:unhideWhenUsed="1"/>
-    <w:lsdException w:name="HTML Acronym" w:semiHidden="1" w:unhideWhenUsed="1"/>
-    <w:lsdException w:name="HTML Address" w:semiHidden="1" w:unhideWhenUsed="1"/>
-    <w:lsdException w:name="HTML Cite" w:semiHidden="1" w:unhideWhenUsed="1"/>
-    <w:lsdException w:name="HTML Code" w:semiHidden="1" w:unhideWhenUsed="1"/>
-    <w:lsdException w:name="HTML Definition" w:semiHidden="1" w:unhideWhenUsed="1"/>
-    <w:lsdException w:name="HTML Keyboard" w:semiHidden="1" w:unhideWhenUsed="1"/>
-    <w:lsdException w:name="HTML Preformatted" w:semiHidden="1" w:unhideWhenUsed="1"/>
-    <w:lsdException w:name="HTML Sample" w:semiHidden="1" w:unhideWhenUsed="1"/>
-    <w:lsdException w:name="HTML Typewriter" w:semiHidden="1" w:unhideWhenUsed="1"/>
-    <w:lsdException w:name="HTML Variable" w:semiHidden="1" w:unhideWhenUsed="1"/>
-    <w:lsdException w:name="Normal Table" w:semiHidden="1" w:unhideWhenUsed="1"/>
-    <w:lsdException w:name="annotation subject" w:semiHidden="1" w:unhideWhenUsed="1"/>
-    <w:lsdException w:name="No List" w:semiHidden="1" w:unhideWhenUsed="1"/>
-    <w:lsdException w:name="Outline List 1" w:semiHidden="1" w:unhideWhenUsed="1"/>
-    <w:lsdException w:name="Outline List 2" w:semiHidden="1" w:unhideWhenUsed="1"/>
-    <w:lsdException w:name="Outline List 3" w:semiHidden="1" w:unhideWhenUsed="1"/>
-    <w:lsdException w:name="Table Simple 1" w:semiHidden="1" w:unhideWhenUsed="1"/>
-    <w:lsdException w:name="Table Simple 2" w:semiHidden="1" w:unhideWhenUsed="1"/>
-    <w:lsdException w:name="Table Simple 3" w:semiHidden="1" w:unhideWhenUsed="1"/>
-    <w:lsdException w:name="Table Classic 1" w:semiHidden="1" w:unhideWhenUsed="1"/>
-    <w:lsdException w:name="Table Classic 2" w:semiHidden="1" w:unhideWhenUsed="1"/>
-    <w:lsdException w:name="Table Classic 3" w:semiHidden="1" w:unhideWhenUsed="1"/>
-    <w:lsdException w:name="Table Classic 4" w:semiHidden="1" w:unhideWhenUsed="1"/>
-    <w:lsdException w:name="Table Colorful 1" w:semiHidden="1" w:unhideWhenUsed="1"/>
-    <w:lsdException w:name="Table Colorful 2" w:semiHidden="1" w:unhideWhenUsed="1"/>
-    <w:lsdException w:name="Table Colorful 3" w:semiHidden="1" w:unhideWhenUsed="1"/>
-    <w:lsdException w:name="Table Columns 1" w:semiHidden="1" w:unhideWhenUsed="1"/>
-    <w:lsdException w:name="Table Columns 2" w:semiHidden="1" w:unhideWhenUsed="1"/>
-    <w:lsdException w:name="Table Columns 3" w:semiHidden="1" w:unhideWhenUsed="1"/>
-    <w:lsdException w:name="Table Columns 4" w:semiHidden="1" w:unhideWhenUsed="1"/>
-    <w:lsdException w:name="Table Columns 5" w:semiHidden="1" w:unhideWhenUsed="1"/>
-    <w:lsdException w:name="Table Grid 1" w:semiHidden="1" w:unhideWhenUsed="1"/>
-    <w:lsdException w:name="Table Grid 2" w:semiHidden="1" w:unhideWhenUsed="1"/>
-    <w:lsdException w:name="Table Grid 3" w:semiHidden="1" w:unhideWhenUsed="1"/>
-    <w:lsdException w:name="Table Grid 4" w:semiHidden="1" w:unhideWhenUsed="1"/>
-    <w:lsdException w:name="Table Grid 5" w:semiHidden="1" w:unhideWhenUsed="1"/>
-    <w:lsdException w:name="Table Grid 6" w:semiHidden="1" w:unhideWhenUsed="1"/>
-    <w:lsdException w:name="Table Grid 7" w:semiHidden="1" w:unhideWhenUsed="1"/>
-    <w:lsdException w:name="Table Grid 8" w:semiHidden="1" w:unhideWhenUsed="1"/>
-    <w:lsdException w:name="Table List 1" w:semiHidden="1" w:unhideWhenUsed="1"/>
-    <w:lsdException w:name="Table List 2" w:semiHidden="1" w:unhideWhenUsed="1"/>
-    <w:lsdException w:name="Table List 3" w:semiHidden="1" w:unhideWhenUsed="1"/>
-    <w:lsdException w:name="Table List 4" w:semiHidden="1" w:unhideWhenUsed="1"/>
-    <w:lsdException w:name="Table List 5" w:semiHidden="1" w:unhideWhenUsed="1"/>
-    <w:lsdException w:name="Table List 6" w:semiHidden="1" w:unhideWhenUsed="1"/>
-    <w:lsdException w:name="Table List 7" w:semiHidden="1" w:unhideWhenUsed="1"/>
-    <w:lsdException w:name="Table List 8" w:semiHidden="1" w:unhideWhenUsed="1"/>
-    <w:lsdException w:name="Table 3D effects 1" w:semiHidden="1" w:unhideWhenUsed="1"/>
-    <w:lsdException w:name="Table 3D effects 2" w:semiHidden="1" w:unhideWhenUsed="1"/>
-    <w:lsdException w:name="Table 3D effects 3" w:semiHidden="1" w:unhideWhenUsed="1"/>
-    <w:lsdException w:name="Table Contemporary" w:semiHidden="1" w:unhideWhenUsed="1"/>
-    <w:lsdException w:name="Table Elegant" w:semiHidden="1" w:unhideWhenUsed="1"/>
-    <w:lsdException w:name="Table Professional" w:semiHidden="1" w:unhideWhenUsed="1"/>
-    <w:lsdException w:name="Table Subtle 1" w:semiHidden="1" w:unhideWhenUsed="1"/>
-    <w:lsdException w:name="Table Subtle 2" w:semiHidden="1" w:unhideWhenUsed="1"/>
-    <w:lsdException w:name="Table Web 1" w:semiHidden="1" w:unhideWhenUsed="1"/>
-    <w:lsdException w:name="Table Web 2" w:semiHidden="1" w:unhideWhenUsed="1"/>
-    <w:lsdException w:name="Table Web 3" w:semiHidden="1" w:unhideWhenUsed="1"/>
-    <w:lsdException w:name="Balloon Text" w:semiHidden="1" w:unhideWhenUsed="1"/>
-    <w:lsdException w:name="Table Grid" w:uiPriority="59"/>
-    <w:lsdException w:name="Table Theme" w:semiHidden="1" w:unhideWhenUsed="1"/>
-    <w:lsdException w:name="Placeholder Text" w:semiHidden="1"/>
-    <w:lsdException w:name="No Spacing" w:uiPriority="1" w:qFormat="1"/>
-    <w:lsdException w:name="Light Shading" w:uiPriority="60"/>
-    <w:lsdException w:name="Light List" w:uiPriority="61"/>
-    <w:lsdException w:name="Light Grid" w:uiPriority="62"/>
-    <w:lsdException w:name="Medium Shading 1" w:uiPriority="63"/>
-    <w:lsdException w:name="Medium Shading 2" w:uiPriority="64"/>
-    <w:lsdException w:name="Medium List 1" w:uiPriority="65"/>
-    <w:lsdException w:name="Medium List 2" w:uiPriority="66"/>
-    <w:lsdException w:name="Medium Grid 1" w:uiPriority="67"/>
-    <w:lsdException w:name="Medium Grid 2" w:uiPriority="68"/>
-    <w:lsdException w:name="Medium Grid 3" w:uiPriority="69"/>
-    <w:lsdException w:name="Dark List" w:uiPriority="70"/>
-    <w:lsdException w:name="Colorful Shading" w:uiPriority="71"/>
-    <w:lsdException w:name="Colorful List" w:uiPriority="72"/>
-    <w:lsdException w:name="Colorful Grid" w:uiPriority="73"/>
-    <w:lsdException w:name="Light Shading Accent 1" w:uiPriority="60"/>
-    <w:lsdException w:name="Light List Accent 1" w:uiPriority="61"/>
-    <w:lsdException w:name="Light Grid Accent 1" w:uiPriority="62"/>
-    <w:lsdException w:name="Medium Shading 1 Accent 1" w:uiPriority="63"/>
-    <w:lsdException w:name="Medium Shading 2 Accent 1" w:uiPriority="64"/>
-    <w:lsdException w:name="Medium List 1 Accent 1" w:uiPriority="65"/>
-    <w:lsdException w:name="Revision" w:semiHidden="1"/>
-    <w:lsdException w:name="List Paragraph" w:uiPriority="34" w:qFormat="1"/>
-    <w:lsdException w:name="Quote" w:uiPriority="29" w:qFormat="1"/>
-    <w:lsdException w:name="Intense Quote" w:uiPriority="30" w:qFormat="1"/>
-    <w:lsdException w:name="Medium List 2 Accent 1" w:uiPriority="66"/>
-    <w:lsdException w:name="Medium Grid 1 Accent 1" w:uiPriority="67"/>
-    <w:lsdException w:name="Medium Grid 2 Accent 1" w:uiPriority="68"/>
-    <w:lsdException w:name="Medium Grid 3 Accent 1" w:uiPriority="69"/>
-    <w:lsdException w:name="Dark List Accent 1" w:uiPriority="70"/>
-    <w:lsdException w:name="Colorful Shading Accent 1" w:uiPriority="71"/>
-    <w:lsdException w:name="Colorful List Accent 1" w:uiPriority="72"/>
-    <w:lsdException w:name="Colorful Grid Accent 1" w:uiPriority="73"/>
-    <w:lsdException w:name="Light Shading Accent 2" w:uiPriority="60"/>
-    <w:lsdException w:name="Light List Accent 2" w:uiPriority="61"/>
-    <w:lsdException w:name="Light Grid Accent 2" w:uiPriority="62"/>
-    <w:lsdException w:name="Medium Shading 1 Accent 2" w:uiPriority="63"/>
-    <w:lsdException w:name="Medium Shading 2 Accent 2" w:uiPriority="64"/>
-    <w:lsdException w:name="Medium List 1 Accent 2" w:uiPriority="65"/>
-    <w:lsdException w:name="Medium List 2 Accent 2" w:uiPriority="66"/>
-    <w:lsdException w:name="Medium Grid 1 Accent 2" w:uiPriority="67"/>
-    <w:lsdException w:name="Medium Grid 2 Accent 2" w:uiPriority="68"/>
-    <w:lsdException w:name="Medium Grid 3 Accent 2" w:uiPriority="69"/>
-    <w:lsdException w:name="Dark List Accent 2" w:uiPriority="70"/>
-    <w:lsdException w:name="Colorful Shading Accent 2" w:uiPriority="71"/>
-    <w:lsdException w:name="Colorful List Accent 2" w:uiPriority="72"/>
-    <w:lsdException w:name="Colorful Grid Accent 2" w:uiPriority="73"/>
-    <w:lsdException w:name="Light Shading Accent 3" w:uiPriority="60"/>
-    <w:lsdException w:name="Light List Accent 3" w:uiPriority="61"/>
-    <w:lsdException w:name="Light Grid Accent 3" w:uiPriority="62"/>
-    <w:lsdException w:name="Medium Shading 1 Accent 3" w:uiPriority="63"/>
-    <w:lsdException w:name="Medium Shading 2 Accent 3" w:uiPriority="64"/>
-    <w:lsdException w:name="Medium List 1 Accent 3" w:uiPriority="65"/>
-    <w:lsdException w:name="Medium List 2 Accent 3" w:uiPriority="66"/>
-    <w:lsdException w:name="Medium Grid 1 Accent 3" w:uiPriority="67"/>
-    <w:lsdException w:name="Medium Grid 2 Accent 3" w:uiPriority="68"/>
-    <w:lsdException w:name="Medium Grid 3 Accent 3" w:uiPriority="69"/>
-    <w:lsdException w:name="Dark List Accent 3" w:uiPriority="70"/>
-    <w:lsdException w:name="Colorful Shading Accent 3" w:uiPriority="71"/>
-    <w:lsdException w:name="Colorful List Accent 3" w:uiPriority="72"/>
-    <w:lsdException w:name="Colorful Grid Accent 3" w:uiPriority="73"/>
-    <w:lsdException w:name="Light Shading Accent 4" w:uiPriority="60"/>
-    <w:lsdException w:name="Light List Accent 4" w:uiPriority="61"/>
-    <w:lsdException w:name="Light Grid Accent 4" w:uiPriority="62"/>
-    <w:lsdException w:name="Medium Shading 1 Accent 4" w:uiPriority="63"/>
-    <w:lsdException w:name="Medium Shading 2 Accent 4" w:uiPriority="64"/>
-    <w:lsdException w:name="Medium List 1 Accent 4" w:uiPriority="65"/>
-    <w:lsdException w:name="Medium List 2 Accent 4" w:uiPriority="66"/>
-    <w:lsdException w:name="Medium Grid 1 Accent 4" w:uiPriority="67"/>
-    <w:lsdException w:name="Medium Grid 2 Accent 4" w:uiPriority="68"/>
-    <w:lsdException w:name="Medium Grid 3 Accent 4" w:uiPriority="69"/>
-    <w:lsdException w:name="Dark List Accent 4" w:uiPriority="70"/>
-    <w:lsdException w:name="Colorful Shading Accent 4" w:uiPriority="71"/>
-    <w:lsdException w:name="Colorful List Accent 4" w:uiPriority="72"/>
-    <w:lsdException w:name="Colorful Grid Accent 4" w:uiPriority="73"/>
-    <w:lsdException w:name="Light Shading Accent 5" w:uiPriority="60"/>
-    <w:lsdException w:name="Light List Accent 5" w:uiPriority="61"/>
-    <w:lsdException w:name="Light Grid Accent 5" w:uiPriority="62"/>
-    <w:lsdException w:name="Medium Shading 1 Accent 5" w:uiPriority="63"/>
-    <w:lsdException w:name="Medium Shading 2 Accent 5" w:uiPriority="64"/>
-    <w:lsdException w:name="Medium List 1 Accent 5" w:uiPriority="65"/>
-    <w:lsdException w:name="Medium List 2 Accent 5" w:uiPriority="66"/>
-    <w:lsdException w:name="Medium Grid 1 Accent 5" w:uiPriority="67"/>
-    <w:lsdException w:name="Medium Grid 2 Accent 5" w:uiPriority="68"/>
-    <w:lsdException w:name="Medium Grid 3 Accent 5" w:uiPriority="69"/>
-    <w:lsdException w:name="Dark List Accent 5" w:uiPriority="70"/>
-    <w:lsdException w:name="Colorful Shading Accent 5" w:uiPriority="71"/>
-    <w:lsdException w:name="Colorful List Accent 5" w:uiPriority="72"/>
-    <w:lsdException w:name="Colorful Grid Accent 5" w:uiPriority="73"/>
-    <w:lsdException w:name="Light Shading Accent 6" w:uiPriority="60"/>
-    <w:lsdException w:name="Light List Accent 6" w:uiPriority="61"/>
-    <w:lsdException w:name="Light Grid Accent 6" w:uiPriority="62"/>
-    <w:lsdException w:name="Medium Shading 1 Accent 6" w:uiPriority="63"/>
-    <w:lsdException w:name="Medium Shading 2 Accent 6" w:uiPriority="64"/>
-    <w:lsdException w:name="Medium List 1 Accent 6" w:uiPriority="65"/>
-    <w:lsdException w:name="Medium List 2 Accent 6" w:uiPriority="66"/>
-    <w:lsdException w:name="Medium Grid 1 Accent 6" w:uiPriority="67"/>
-    <w:lsdException w:name="Medium Grid 2 Accent 6" w:uiPriority="68"/>
-    <w:lsdException w:name="Medium Grid 3 Accent 6" w:uiPriority="69"/>
-    <w:lsdException w:name="Dark List Accent 6" w:uiPriority="70"/>
-    <w:lsdException w:name="Colorful Shading Accent 6" w:uiPriority="71"/>
-    <w:lsdException w:name="Colorful List Accent 6" w:uiPriority="72"/>
-    <w:lsdException w:name="Colorful Grid Accent 6" w:uiPriority="73"/>
-    <w:lsdException w:name="Subtle Emphasis" w:uiPriority="19" w:qFormat="1"/>
-    <w:lsdException w:name="Intense Emphasis" w:uiPriority="21" w:qFormat="1"/>
-    <w:lsdException w:name="Subtle Reference" w:uiPriority="31" w:qFormat="1"/>
-    <w:lsdException w:name="Intense Reference" w:uiPriority="32" w:qFormat="1"/>
-    <w:lsdException w:name="Book Title" w:uiPriority="33" w:qFormat="1"/>
-    <w:lsdException w:name="Bibliography" w:semiHidden="1" w:uiPriority="37" w:unhideWhenUsed="1"/>
-    <w:lsdException w:name="TOC Heading" w:semiHidden="1" w:uiPriority="39" w:unhideWhenUsed="1" w:qFormat="1"/>
-    <w:lsdException w:name="Grid Table 4" w:uiPriority="49"/>
-    <w:lsdException w:name="Grid Table 5 Dark" w:uiPriority="50"/>
-    <w:lsdException w:name="Grid Table 6 Colorful" w:uiPriority="51"/>
-    <w:lsdException w:name="Grid Table 7 Colorful" w:uiPriority="52"/>
-    <w:lsdException w:name="Grid Table 1 Light Accent 1" w:uiPriority="46"/>
-    <w:lsdException w:name="Grid Table 2 Accent 1" w:uiPriority="47"/>
-    <w:lsdException w:name="Grid Table 3 Accent 1" w:uiPriority="48"/>
-    <w:lsdException w:name="Grid Table 4 Accent 1" w:uiPriority="49"/>
-    <w:lsdException w:name="Grid Table 5 Dark Accent 1" w:uiPriority="50"/>
-    <w:lsdException w:name="Grid Table 6 Colorful Accent 1" w:uiPriority="51"/>
-    <w:lsdException w:name="Grid Table 7 Colorful Accent 1" w:uiPriority="52"/>
-    <w:lsdException w:name="Grid Table 1 Light Accent 2" w:uiPriority="46"/>
-    <w:lsdException w:name="Grid Table 2 Accent 2" w:uiPriority="47"/>
-    <w:lsdException w:name="Grid Table 3 Accent 2" w:uiPriority="48"/>
-    <w:lsdException w:name="Grid Table 4 Accent 2" w:uiPriority="49"/>
-    <w:lsdException w:name="Grid Table 5 Dark Accent 2" w:uiPriority="50"/>
-    <w:lsdException w:name="Grid Table 6 Colorful Accent 2" w:uiPriority="51"/>
-    <w:lsdException w:name="Grid Table 7 Colorful Accent 2" w:uiPriority="52"/>
-    <w:lsdException w:name="Grid Table 1 Light Accent 3" w:uiPriority="46"/>
-    <w:lsdException w:name="Grid Table 2 Accent 3" w:uiPriority="47"/>
-    <w:lsdException w:name="Grid Table 3 Accent 3" w:uiPriority="48"/>
-    <w:lsdException w:name="Grid Table 4 Accent 3" w:uiPriority="49"/>
-    <w:lsdException w:name="Grid Table 5 Dark Accent 3" w:uiPriority="50"/>
-    <w:lsdException w:name="Grid Table 6 Colorful Accent 3" w:uiPriority="51"/>
-    <w:lsdException w:name="Grid Table 7 Colorful Accent 3" w:uiPriority="52"/>
-    <w:lsdException w:name="Grid Table 1 Light Accent 4" w:uiPriority="46"/>
-    <w:lsdException w:name="Grid Table 2 Accent 4" w:uiPriority="47"/>
-    <w:lsdException w:name="Grid Table 3 Accent 4" w:uiPriority="48"/>
-    <w:lsdException w:name="Grid Table 4 Accent 4" w:uiPriority="49"/>
-    <w:lsdException w:name="Grid Table 5 Dark Accent 4" w:uiPriority="50"/>
-    <w:lsdException w:name="Grid Table 6 Colorful Accent 4" w:uiPriority="51"/>
-    <w:lsdException w:name="Grid Table 7 Colorful Accent 4" w:uiPriority="52"/>
-    <w:lsdException w:name="Grid Table 1 Light Accent 5" w:uiPriority="46"/>
-    <w:lsdException w:name="Grid Table 2 Accent 5" w:uiPriority="47"/>
-    <w:lsdException w:name="Grid Table 3 Accent 5" w:uiPriority="48"/>
-    <w:lsdException w:name="Grid Table 4 Accent 5" w:uiPriority="49"/>
-    <w:lsdException w:name="Grid Table 5 Dark Accent 5" w:uiPriority="50"/>
-    <w:lsdException w:name="Grid Table 6 Colorful Accent 5" w:uiPriority="51"/>
-    <w:lsdException w:name="Grid Table 7 Colorful Accent 5" w:uiPriority="52"/>
-    <w:lsdException w:name="Grid Table 1 Light Accent 6" w:uiPriority="46"/>
-    <w:lsdException w:name="Grid Table 2 Accent 6" w:uiPriority="47"/>
-    <w:lsdException w:name="Grid Table 3 Accent 6" w:uiPriority="48"/>
-    <w:lsdException w:name="Grid Table 4 Accent 6" w:uiPriority="49"/>
-    <w:lsdException w:name="Grid Table 5 Dark Accent 6" w:uiPriority="50"/>
-    <w:lsdException w:name="Grid Table 6 Colorful Accent 6" w:uiPriority="51"/>
-    <w:lsdException w:name="Grid Table 7 Colorful Accent 6" w:uiPriority="52"/>
-    <w:lsdException w:name="List Table 1 Light" w:uiPriority="46"/>
-    <w:lsdException w:name="List Table 2" w:uiPriority="47"/>
-    <w:lsdException w:name="List Table 3" w:uiPriority="48"/>
-    <w:lsdException w:name="List Table 4" w:uiPriority="49"/>
-    <w:lsdException w:name="List Table 5 Dark" w:uiPriority="50"/>
-    <w:lsdException w:name="List Table 6 Colorful" w:uiPriority="51"/>
-    <w:lsdException w:name="List Table 7 Colorful" w:uiPriority="52"/>
-    <w:lsdException w:name="List Table 1 Light Accent 1" w:uiPriority="46"/>
-    <w:lsdException w:name="List Table 2 Accent 1" w:uiPriority="47"/>
-    <w:lsdException w:name="List Table 3 Accent 1" w:uiPriority="48"/>
-    <w:lsdException w:name="List Table 4 Accent 1" w:uiPriority="49"/>
-    <w:lsdException w:name="List Table 5 Dark Accent 1" w:uiPriority="50"/>
-    <w:lsdException w:name="List Table 6 Colorful Accent 1" w:uiPriority="51"/>
-    <w:lsdException w:name="List Table 7 Colorful Accent 1" w:uiPriority="52"/>
-    <w:lsdException w:name="List Table 1 Light Accent 2" w:uiPriority="46"/>
-    <w:lsdException w:name="List Table 2 Accent 2" w:uiPriority="47"/>
-    <w:lsdException w:name="List Table 3 Accent 2" w:uiPriority="48"/>
-    <w:lsdException w:name="List Table 4 Accent 2" w:uiPriority="49"/>
-    <w:lsdException w:name="List Table 5 Dark Accent 2" w:uiPriority="50"/>
-    <w:lsdException w:name="List Table 6 Colorful Accent 2" w:uiPriority="51"/>
-    <w:lsdException w:name="List Table 7 Colorful Accent 2" w:uiPriority="52"/>
-    <w:lsdException w:name="List Table 1 Light Accent 3" w:uiPriority="46"/>
-    <w:lsdException w:name="List Table 2 Accent 3" w:uiPriority="47"/>
-    <w:lsdException w:name="List Table 3 Accent 3" w:uiPriority="48"/>
-    <w:lsdException w:name="List Table 4 Accent 3" w:uiPriority="49"/>
-    <w:lsdException w:name="List Table 5 Dark Accent 3" w:uiPriority="50"/>
-    <w:lsdException w:name="List Table 6 Colorful Accent 3" w:uiPriority="51"/>
-    <w:lsdException w:name="List Table 7 Colorful Accent 3" w:uiPriority="52"/>
-    <w:lsdException w:name="List Table 1 Light Accent 4" w:uiPriority="46"/>
-    <w:lsdException w:name="List Table 2 Accent 4" w:uiPriority="47"/>
-    <w:lsdException w:name="List Table 3 Accent 4" w:uiPriority="48"/>
-    <w:lsdException w:name="List Table 4 Accent 4" w:uiPriority="49"/>
-    <w:lsdException w:name="List Table 5 Dark Accent 4" w:uiPriority="50"/>
-    <w:lsdException w:name="List Table 6 Colorful Accent 4" w:uiPriority="51"/>
-    <w:lsdException w:name="List Table 7 Colorful Accent 4" w:uiPriority="52"/>
-    <w:lsdException w:name="List Table 1 Light Accent 5" w:uiPriority="46"/>
-    <w:lsdException w:name="List Table 2 Accent 5" w:uiPriority="47"/>
-    <w:lsdException w:name="List Table 3 Accent 5" w:uiPriority="48"/>
-    <w:lsdException w:name="List Table 4 Accent 5" w:uiPriority="49"/>
-    <w:lsdException w:name="List Table 5 Dark Accent 5" w:uiPriority="50"/>
-    <w:lsdException w:name="List Table 6 Colorful Accent 5" w:uiPriority="51"/>
-    <w:lsdException w:name="List Table 7 Colorful Accent 5" w:uiPriority="52"/>
-    <w:lsdException w:name="List Table 1 Light Accent 6" w:uiPriority="46"/>
-    <w:lsdException w:name="List Table 2 Accent 6" w:uiPriority="47"/>
-    <w:lsdException w:name="List Table 3 Accent 6" w:uiPriority="48"/>
-    <w:lsdException w:name="List Table 4 Accent 6" w:uiPriority="49"/>
-    <w:lsdException w:name="List Table 5 Dark Accent 6" w:uiPriority="50"/>
-    <w:lsdException w:name="List Table 6 Colorful Accent 6" w:uiPriority="51"/>
-    <w:lsdException w:name="List Table 7 Colorful Accent 6" w:uiPriority="52"/>
+  <w:latentStyles w:defLockedState="0" w:defUIPriority="99" w:defSemiHidden="1" w:defUnhideWhenUsed="1" w:defQFormat="0" w:count="276">
+    <w:lsdException w:name="Normal" w:semiHidden="0" w:uiPriority="0" w:unhideWhenUsed="0" w:qFormat="1"/>
+    <w:lsdException w:name="heading 1" w:semiHidden="0" w:uiPriority="9" w:unhideWhenUsed="0" w:qFormat="1"/>
+    <w:lsdException w:name="heading 2" w:uiPriority="9" w:qFormat="1"/>
+    <w:lsdException w:name="heading 3" w:uiPriority="9" w:qFormat="1"/>
+    <w:lsdException w:name="heading 4" w:uiPriority="9" w:qFormat="1"/>
+    <w:lsdException w:name="heading 5" w:uiPriority="9" w:qFormat="1"/>
+    <w:lsdException w:name="heading 6" w:uiPriority="9" w:qFormat="1"/>
+    <w:lsdException w:name="heading 7" w:uiPriority="9" w:qFormat="1"/>
+    <w:lsdException w:name="heading 8" w:uiPriority="9" w:qFormat="1"/>
+    <w:lsdException w:name="heading 9" w:uiPriority="9" w:qFormat="1"/>
+    <w:lsdException w:name="toc 1" w:uiPriority="39"/>
+    <w:lsdException w:name="toc 2" w:uiPriority="39"/>
+    <w:lsdException w:name="toc 3" w:uiPriority="39"/>
+    <w:lsdException w:name="toc 4" w:uiPriority="39"/>
+    <w:lsdException w:name="toc 5" w:uiPriority="39"/>
+    <w:lsdException w:name="toc 6" w:uiPriority="39"/>
+    <w:lsdException w:name="toc 7" w:uiPriority="39"/>
+    <w:lsdException w:name="toc 8" w:uiPriority="39"/>
+    <w:lsdException w:name="toc 9" w:uiPriority="39"/>
+    <w:lsdException w:name="caption" w:uiPriority="35" w:qFormat="1"/>
+    <w:lsdException w:name="Title" w:semiHidden="0" w:uiPriority="10" w:unhideWhenUsed="0" w:qFormat="1"/>
+    <w:lsdException w:name="Default Paragraph Font" w:uiPriority="1"/>
+    <w:lsdException w:name="Subtitle" w:semiHidden="0" w:uiPriority="11" w:unhideWhenUsed="0" w:qFormat="1"/>
+    <w:lsdException w:name="Strong" w:semiHidden="0" w:uiPriority="22" w:unhideWhenUsed="0" w:qFormat="1"/>
+    <w:lsdException w:name="Emphasis" w:semiHidden="0" w:uiPriority="20" w:unhideWhenUsed="0" w:qFormat="1"/>
+    <w:lsdException w:name="Table Grid" w:semiHidden="0" w:uiPriority="59" w:unhideWhenUsed="0"/>
+    <w:lsdException w:name="Note Level 1" w:semiHidden="0" w:unhideWhenUsed="0"/>
+    <w:lsdException w:name="Note Level 2" w:semiHidden="0" w:unhideWhenUsed="0"/>
+    <w:lsdException w:name="Note Level 3" w:semiHidden="0" w:unhideWhenUsed="0"/>
+    <w:lsdException w:name="Note Level 4" w:semiHidden="0" w:unhideWhenUsed="0"/>
+    <w:lsdException w:name="Note Level 5" w:semiHidden="0" w:unhideWhenUsed="0"/>
+    <w:lsdException w:name="Note Level 6" w:semiHidden="0" w:unhideWhenUsed="0"/>
+    <w:lsdException w:name="Note Level 7" w:semiHidden="0" w:unhideWhenUsed="0"/>
+    <w:lsdException w:name="Note Level 8" w:semiHidden="0" w:unhideWhenUsed="0"/>
+    <w:lsdException w:name="Note Level 9" w:semiHidden="0" w:unhideWhenUsed="0"/>
+    <w:lsdException w:name="Placeholder Text" w:unhideWhenUsed="0"/>
+    <w:lsdException w:name="No Spacing" w:semiHidden="0" w:uiPriority="1" w:unhideWhenUsed="0" w:qFormat="1"/>
+    <w:lsdException w:name="Light Shading" w:semiHidden="0" w:uiPriority="60" w:unhideWhenUsed="0"/>
+    <w:lsdException w:name="Light List" w:semiHidden="0" w:uiPriority="61" w:unhideWhenUsed="0"/>
+    <w:lsdException w:name="Light Grid" w:semiHidden="0" w:uiPriority="62" w:unhideWhenUsed="0"/>
+    <w:lsdException w:name="Medium Shading 1" w:semiHidden="0" w:uiPriority="63" w:unhideWhenUsed="0"/>
+    <w:lsdException w:name="Medium Shading 2" w:semiHidden="0" w:uiPriority="64" w:unhideWhenUsed="0"/>
+    <w:lsdException w:name="Medium List 1" w:semiHidden="0" w:uiPriority="65" w:unhideWhenUsed="0"/>
+    <w:lsdException w:name="Medium List 2" w:semiHidden="0" w:uiPriority="66" w:unhideWhenUsed="0"/>
+    <w:lsdException w:name="Medium Grid 1" w:semiHidden="0" w:uiPriority="67" w:unhideWhenUsed="0"/>
+    <w:lsdException w:name="Medium Grid 2" w:semiHidden="0" w:uiPriority="68" w:unhideWhenUsed="0"/>
+    <w:lsdException w:name="Medium Grid 3" w:semiHidden="0" w:uiPriority="69" w:unhideWhenUsed="0"/>
+    <w:lsdException w:name="Dark List" w:semiHidden="0" w:uiPriority="70" w:unhideWhenUsed="0"/>
+    <w:lsdException w:name="Colorful Shading" w:semiHidden="0" w:uiPriority="71" w:unhideWhenUsed="0"/>
+    <w:lsdException w:name="Colorful List" w:semiHidden="0" w:uiPriority="72" w:unhideWhenUsed="0"/>
+    <w:lsdException w:name="Colorful Grid" w:semiHidden="0" w:uiPriority="73" w:unhideWhenUsed="0"/>
+    <w:lsdException w:name="Light Shading Accent 1" w:semiHidden="0" w:uiPriority="60" w:unhideWhenUsed="0"/>
+    <w:lsdException w:name="Light List Accent 1" w:semiHidden="0" w:uiPriority="61" w:unhideWhenUsed="0"/>
+    <w:lsdException w:name="Light Grid Accent 1" w:semiHidden="0" w:uiPriority="62" w:unhideWhenUsed="0"/>
+    <w:lsdException w:name="Medium Shading 1 Accent 1" w:semiHidden="0" w:uiPriority="63" w:unhideWhenUsed="0"/>
+    <w:lsdException w:name="Medium Shading 2 Accent 1" w:semiHidden="0" w:uiPriority="64" w:unhideWhenUsed="0"/>
+    <w:lsdException w:name="Medium List 1 Accent 1" w:semiHidden="0" w:uiPriority="65" w:unhideWhenUsed="0"/>
+    <w:lsdException w:name="Revision" w:unhideWhenUsed="0"/>
+    <w:lsdException w:name="List Paragraph" w:semiHidden="0" w:uiPriority="34" w:unhideWhenUsed="0" w:qFormat="1"/>
+    <w:lsdException w:name="Quote" w:semiHidden="0" w:uiPriority="29" w:unhideWhenUsed="0" w:qFormat="1"/>
+    <w:lsdException w:name="Intense Quote" w:semiHidden="0" w:uiPriority="30" w:unhideWhenUsed="0" w:qFormat="1"/>
+    <w:lsdException w:name="Medium List 2 Accent 1" w:semiHidden="0" w:uiPriority="66" w:unhideWhenUsed="0"/>
+    <w:lsdException w:name="Medium Grid 1 Accent 1" w:semiHidden="0" w:uiPriority="67" w:unhideWhenUsed="0"/>
+    <w:lsdException w:name="Medium Grid 2 Accent 1" w:semiHidden="0" w:uiPriority="68" w:unhideWhenUsed="0"/>
+    <w:lsdException w:name="Medium Grid 3 Accent 1" w:semiHidden="0" w:uiPriority="69" w:unhideWhenUsed="0"/>
+    <w:lsdException w:name="Dark List Accent 1" w:semiHidden="0" w:uiPriority="70" w:unhideWhenUsed="0"/>
+    <w:lsdException w:name="Colorful Shading Accent 1" w:semiHidden="0" w:uiPriority="71" w:unhideWhenUsed="0"/>
+    <w:lsdException w:name="Colorful List Accent 1" w:semiHidden="0" w:uiPriority="72" w:unhideWhenUsed="0"/>
+    <w:lsdException w:name="Colorful Grid Accent 1" w:semiHidden="0" w:uiPriority="73" w:unhideWhenUsed="0"/>
+    <w:lsdException w:name="Light Shading Accent 2" w:semiHidden="0" w:uiPriority="60" w:unhideWhenUsed="0"/>
+    <w:lsdException w:name="Light List Accent 2" w:semiHidden="0" w:uiPriority="61" w:unhideWhenUsed="0"/>
+    <w:lsdException w:name="Light Grid Accent 2" w:semiHidden="0" w:uiPriority="62" w:unhideWhenUsed="0"/>
+    <w:lsdException w:name="Medium Shading 1 Accent 2" w:semiHidden="0" w:uiPriority="63" w:unhideWhenUsed="0"/>
+    <w:lsdException w:name="Medium Shading 2 Accent 2" w:semiHidden="0" w:uiPriority="64" w:unhideWhenUsed="0"/>
+    <w:lsdException w:name="Medium List 1 Accent 2" w:semiHidden="0" w:uiPriority="65" w:unhideWhenUsed="0"/>
+    <w:lsdException w:name="Medium List 2 Accent 2" w:semiHidden="0" w:uiPriority="66" w:unhideWhenUsed="0"/>
+    <w:lsdException w:name="Medium Grid 1 Accent 2" w:semiHidden="0" w:uiPriority="67" w:unhideWhenUsed="0"/>
+    <w:lsdException w:name="Medium Grid 2 Accent 2" w:semiHidden="0" w:uiPriority="68" w:unhideWhenUsed="0"/>
+    <w:lsdException w:name="Medium Grid 3 Accent 2" w:semiHidden="0" w:uiPriority="69" w:unhideWhenUsed="0"/>
+    <w:lsdException w:name="Dark List Accent 2" w:semiHidden="0" w:uiPriority="70" w:unhideWhenUsed="0"/>
+    <w:lsdException w:name="Colorful Shading Accent 2" w:semiHidden="0" w:uiPriority="71" w:unhideWhenUsed="0"/>
+    <w:lsdException w:name="Colorful List Accent 2" w:semiHidden="0" w:uiPriority="72" w:unhideWhenUsed="0"/>
+    <w:lsdException w:name="Colorful Grid Accent 2" w:semiHidden="0" w:uiPriority="73" w:unhideWhenUsed="0"/>
+    <w:lsdException w:name="Light Shading Accent 3" w:semiHidden="0" w:uiPriority="60" w:unhideWhenUsed="0"/>
+    <w:lsdException w:name="Light List Accent 3" w:semiHidden="0" w:uiPriority="61" w:unhideWhenUsed="0"/>
+    <w:lsdException w:name="Light Grid Accent 3" w:semiHidden="0" w:uiPriority="62" w:unhideWhenUsed="0"/>
+    <w:lsdException w:name="Medium Shading 1 Accent 3" w:semiHidden="0" w:uiPriority="63" w:unhideWhenUsed="0"/>
+    <w:lsdException w:name="Medium Shading 2 Accent 3" w:semiHidden="0" w:uiPriority="64" w:unhideWhenUsed="0"/>
+    <w:lsdException w:name="Medium List 1 Accent 3" w:semiHidden="0" w:uiPriority="65" w:unhideWhenUsed="0"/>
+    <w:lsdException w:name="Medium List 2 Accent 3" w:semiHidden="0" w:uiPriority="66" w:unhideWhenUsed="0"/>
+    <w:lsdException w:name="Medium Grid 1 Accent 3" w:semiHidden="0" w:uiPriority="67" w:unhideWhenUsed="0"/>
+    <w:lsdException w:name="Medium Grid 2 Accent 3" w:semiHidden="0" w:uiPriority="68" w:unhideWhenUsed="0"/>
+    <w:lsdException w:name="Medium Grid 3 Accent 3" w:semiHidden="0" w:uiPriority="69" w:unhideWhenUsed="0"/>
+    <w:lsdException w:name="Dark List Accent 3" w:semiHidden="0" w:uiPriority="70" w:unhideWhenUsed="0"/>
+    <w:lsdException w:name="Colorful Shading Accent 3" w:semiHidden="0" w:uiPriority="71" w:unhideWhenUsed="0"/>
+    <w:lsdException w:name="Colorful List Accent 3" w:semiHidden="0" w:uiPriority="72" w:unhideWhenUsed="0"/>
+    <w:lsdException w:name="Colorful Grid Accent 3" w:semiHidden="0" w:uiPriority="73" w:unhideWhenUsed="0"/>
+    <w:lsdException w:name="Light Shading Accent 4" w:semiHidden="0" w:uiPriority="60" w:unhideWhenUsed="0"/>
+    <w:lsdException w:name="Light List Accent 4" w:semiHidden="0" w:uiPriority="61" w:unhideWhenUsed="0"/>
+    <w:lsdException w:name="Light Grid Accent 4" w:semiHidden="0" w:uiPriority="62" w:unhideWhenUsed="0"/>
+    <w:lsdException w:name="Medium Shading 1 Accent 4" w:semiHidden="0" w:uiPriority="63" w:unhideWhenUsed="0"/>
+    <w:lsdException w:name="Medium Shading 2 Accent 4" w:semiHidden="0" w:uiPriority="64" w:unhideWhenUsed="0"/>
+    <w:lsdException w:name="Medium List 1 Accent 4" w:semiHidden="0" w:uiPriority="65" w:unhideWhenUsed="0"/>
+    <w:lsdException w:name="Medium List 2 Accent 4" w:semiHidden="0" w:uiPriority="66" w:unhideWhenUsed="0"/>
+    <w:lsdException w:name="Medium Grid 1 Accent 4" w:semiHidden="0" w:uiPriority="67" w:unhideWhenUsed="0"/>
+    <w:lsdException w:name="Medium Grid 2 Accent 4" w:semiHidden="0" w:uiPriority="68" w:unhideWhenUsed="0"/>
+    <w:lsdException w:name="Medium Grid 3 Accent 4" w:semiHidden="0" w:uiPriority="69" w:unhideWhenUsed="0"/>
+    <w:lsdException w:name="Dark List Accent 4" w:semiHidden="0" w:uiPriority="70" w:unhideWhenUsed="0"/>
+    <w:lsdException w:name="Colorful Shading Accent 4" w:semiHidden="0" w:uiPriority="71" w:unhideWhenUsed="0"/>
+    <w:lsdException w:name="Colorful List Accent 4" w:semiHidden="0" w:uiPriority="72" w:unhideWhenUsed="0"/>
+    <w:lsdException w:name="Colorful Grid Accent 4" w:semiHidden="0" w:uiPriority="73" w:unhideWhenUsed="0"/>
+    <w:lsdException w:name="Light Shading Accent 5" w:semiHidden="0" w:uiPriority="60" w:unhideWhenUsed="0"/>
+    <w:lsdException w:name="Light List Accent 5" w:semiHidden="0" w:uiPriority="61" w:unhideWhenUsed="0"/>
+    <w:lsdException w:name="Light Grid Accent 5" w:semiHidden="0" w:uiPriority="62" w:unhideWhenUsed="0"/>
+    <w:lsdException w:name="Medium Shading 1 Accent 5" w:semiHidden="0" w:uiPriority="63" w:unhideWhenUsed="0"/>
+    <w:lsdException w:name="Medium Shading 2 Accent 5" w:semiHidden="0" w:uiPriority="64" w:unhideWhenUsed="0"/>
+    <w:lsdException w:name="Medium List 1 Accent 5" w:semiHidden="0" w:uiPriority="65" w:unhideWhenUsed="0"/>
+    <w:lsdException w:name="Medium List 2 Accent 5" w:semiHidden="0" w:uiPriority="66" w:unhideWhenUsed="0"/>
+    <w:lsdException w:name="Medium Grid 1 Accent 5" w:semiHidden="0" w:uiPriority="67" w:unhideWhenUsed="0"/>
+    <w:lsdException w:name="Medium Grid 2 Accent 5" w:semiHidden="0" w:uiPriority="68" w:unhideWhenUsed="0"/>
+    <w:lsdException w:name="Medium Grid 3 Accent 5" w:semiHidden="0" w:uiPriority="69" w:unhideWhenUsed="0"/>
+    <w:lsdException w:name="Dark List Accent 5" w:semiHidden="0" w:uiPriority="70" w:unhideWhenUsed="0"/>
+    <w:lsdException w:name="Colorful Shading Accent 5" w:semiHidden="0" w:uiPriority="71" w:unhideWhenUsed="0"/>
+    <w:lsdException w:name="Colorful List Accent 5" w:semiHidden="0" w:uiPriority="72" w:unhideWhenUsed="0"/>
+    <w:lsdException w:name="Colorful Grid Accent 5" w:semiHidden="0" w:uiPriority="73" w:unhideWhenUsed="0"/>
+    <w:lsdException w:name="Light Shading Accent 6" w:semiHidden="0" w:uiPriority="60" w:unhideWhenUsed="0"/>
+    <w:lsdException w:name="Light List Accent 6" w:semiHidden="0" w:uiPriority="61" w:unhideWhenUsed="0"/>
+    <w:lsdException w:name="Light Grid Accent 6" w:semiHidden="0" w:uiPriority="62" w:unhideWhenUsed="0"/>
+    <w:lsdException w:name="Medium Shading 1 Accent 6" w:semiHidden="0" w:uiPriority="63" w:unhideWhenUsed="0"/>
+    <w:lsdException w:name="Medium Shading 2 Accent 6" w:semiHidden="0" w:uiPriority="64" w:unhideWhenUsed="0"/>
+    <w:lsdException w:name="Medium List 1 Accent 6" w:semiHidden="0" w:uiPriority="65" w:unhideWhenUsed="0"/>
+    <w:lsdException w:name="Medium List 2 Accent 6" w:semiHidden="0" w:uiPriority="66" w:unhideWhenUsed="0"/>
+    <w:lsdException w:name="Medium Grid 1 Accent 6" w:semiHidden="0" w:uiPriority="67" w:unhideWhenUsed="0"/>
+    <w:lsdException w:name="Medium Grid 2 Accent 6" w:semiHidden="0" w:uiPriority="68" w:unhideWhenUsed="0"/>
+    <w:lsdException w:name="Medium Grid 3 Accent 6" w:semiHidden="0" w:uiPriority="69" w:unhideWhenUsed="0"/>
+    <w:lsdException w:name="Dark List Accent 6" w:semiHidden="0" w:uiPriority="70" w:unhideWhenUsed="0"/>
+    <w:lsdException w:name="Colorful Shading Accent 6" w:semiHidden="0" w:uiPriority="71" w:unhideWhenUsed="0"/>
+    <w:lsdException w:name="Colorful List Accent 6" w:semiHidden="0" w:uiPriority="72" w:unhideWhenUsed="0"/>
+    <w:lsdException w:name="Colorful Grid Accent 6" w:semiHidden="0" w:uiPriority="73" w:unhideWhenUsed="0"/>
+    <w:lsdException w:name="Subtle Emphasis" w:semiHidden="0" w:uiPriority="19" w:unhideWhenUsed="0" w:qFormat="1"/>
+    <w:lsdException w:name="Intense Emphasis" w:semiHidden="0" w:uiPriority="21" w:unhideWhenUsed="0" w:qFormat="1"/>
+    <w:lsdException w:name="Subtle Reference" w:semiHidden="0" w:uiPriority="31" w:unhideWhenUsed="0" w:qFormat="1"/>
+    <w:lsdException w:name="Intense Reference" w:semiHidden="0" w:uiPriority="32" w:unhideWhenUsed="0" w:qFormat="1"/>
+    <w:lsdException w:name="Book Title" w:semiHidden="0" w:uiPriority="33" w:unhideWhenUsed="0" w:qFormat="1"/>
+    <w:lsdException w:name="Bibliography" w:uiPriority="37"/>
+    <w:lsdException w:name="TOC Heading" w:uiPriority="39" w:qFormat="1"/>
   </w:latentStyles>
   <w:style w:type="paragraph" w:default="1" w:styleId="Normal">
     <w:name w:val="Normal"/>
@@ -3628,15 +3309,14 @@
   </w:style>
   <w:style w:type="character" w:default="1" w:styleId="DefaultParagraphFont">
     <w:name w:val="Default Paragraph Font"/>
-    <w:uiPriority w:val="1"/>
     <w:semiHidden/>
     <w:unhideWhenUsed/>
   </w:style>
   <w:style w:type="table" w:default="1" w:styleId="TableNormal">
     <w:name w:val="Normal Table"/>
-    <w:uiPriority w:val="99"/>
     <w:semiHidden/>
     <w:unhideWhenUsed/>
+    <w:qFormat/>
     <w:tblPr>
       <w:tblInd w:w="0" w:type="dxa"/>
       <w:tblCellMar>
@@ -3649,7 +3329,6 @@
   </w:style>
   <w:style w:type="numbering" w:default="1" w:styleId="NoList">
     <w:name w:val="No List"/>
-    <w:uiPriority w:val="99"/>
     <w:semiHidden/>
     <w:unhideWhenUsed/>
   </w:style>

</xml_diff>

<commit_message>
update resume with Asurion position
</commit_message>
<xml_diff>
--- a/thomas-toan-resume.docx
+++ b/thomas-toan-resume.docx
@@ -70,11 +70,6 @@
           <w:rFonts w:ascii="Garamond" w:hAnsi="Garamond"/>
         </w:rPr>
         <w:tab/>
-      </w:r>
-      <w:r>
-        <w:rPr>
-          <w:rFonts w:ascii="Garamond" w:hAnsi="Garamond"/>
-        </w:rPr>
         <w:t xml:space="preserve"> </w:t>
       </w:r>
       <w:r>
@@ -164,11 +159,6 @@
           <w:rFonts w:ascii="Garamond" w:hAnsi="Garamond"/>
         </w:rPr>
         <w:tab/>
-      </w:r>
-      <w:r>
-        <w:rPr>
-          <w:rFonts w:ascii="Garamond" w:hAnsi="Garamond"/>
-        </w:rPr>
         <w:t xml:space="preserve">  </w:t>
       </w:r>
       <w:r>
@@ -184,12 +174,14 @@
         </w:rPr>
         <w:t xml:space="preserve">   </w:t>
       </w:r>
+      <w:proofErr w:type="gramStart"/>
       <w:r>
         <w:rPr>
           <w:rFonts w:ascii="Garamond" w:hAnsi="Garamond"/>
         </w:rPr>
         <w:t>thomastoan.com</w:t>
       </w:r>
+      <w:proofErr w:type="gramEnd"/>
     </w:p>
     <w:p>
       <w:pPr>
@@ -328,7 +320,7 @@
           <w:rFonts w:ascii="Garamond" w:hAnsi="Garamond"/>
           <w:sz w:val="28"/>
         </w:rPr>
-        <w:t>Jelly Belly Candy Company, Fairfield</w:t>
+        <w:t>Asurion LLC, San Mateo</w:t>
       </w:r>
       <w:r>
         <w:rPr>
@@ -377,64 +369,77 @@
           <w:rFonts w:ascii="Garamond" w:hAnsi="Garamond"/>
           <w:sz w:val="28"/>
         </w:rPr>
+        <w:tab/>
+      </w:r>
+      <w:r>
+        <w:rPr>
+          <w:rFonts w:ascii="Garamond" w:hAnsi="Garamond"/>
+          <w:sz w:val="28"/>
+        </w:rPr>
+        <w:tab/>
+      </w:r>
+      <w:r>
+        <w:rPr>
+          <w:rFonts w:ascii="Garamond" w:hAnsi="Garamond"/>
+          <w:sz w:val="28"/>
+        </w:rPr>
+        <w:t xml:space="preserve">  </w:t>
+      </w:r>
+      <w:r>
+        <w:rPr>
+          <w:rFonts w:ascii="Garamond" w:hAnsi="Garamond"/>
+          <w:sz w:val="20"/>
+        </w:rPr>
+        <w:t xml:space="preserve">    </w:t>
+      </w:r>
+      <w:r>
+        <w:rPr>
+          <w:rFonts w:ascii="Garamond" w:hAnsi="Garamond"/>
+          <w:sz w:val="20"/>
+        </w:rPr>
+        <w:t xml:space="preserve">      July 2018</w:t>
+      </w:r>
+      <w:r>
+        <w:rPr>
+          <w:rFonts w:ascii="Garamond" w:hAnsi="Garamond"/>
+          <w:sz w:val="20"/>
+        </w:rPr>
+        <w:t xml:space="preserve"> – current</w:t>
+      </w:r>
+    </w:p>
+    <w:p>
+      <w:pPr>
+        <w:ind w:left="-720" w:right="-720"/>
+        <w:rPr>
+          <w:rFonts w:ascii="Garamond" w:hAnsi="Garamond"/>
+          <w:sz w:val="6"/>
+        </w:rPr>
+      </w:pPr>
+    </w:p>
+    <w:p>
+      <w:pPr>
+        <w:ind w:left="-720" w:right="-720"/>
+        <w:rPr>
+          <w:rFonts w:ascii="Garamond" w:hAnsi="Garamond"/>
+        </w:rPr>
+      </w:pPr>
+      <w:r>
+        <w:rPr>
+          <w:rFonts w:ascii="Garamond" w:hAnsi="Garamond"/>
+        </w:rPr>
+        <w:tab/>
+      </w:r>
+      <w:r>
+        <w:rPr>
+          <w:rFonts w:ascii="Garamond" w:hAnsi="Garamond"/>
+        </w:rPr>
+        <w:t>Software Engineer 2 - Web</w:t>
+      </w:r>
+      <w:r>
+        <w:rPr>
+          <w:rFonts w:ascii="Garamond" w:hAnsi="Garamond"/>
+        </w:rPr>
         <w:t xml:space="preserve"> </w:t>
-      </w:r>
-      <w:r>
-        <w:rPr>
-          <w:rFonts w:ascii="Garamond" w:hAnsi="Garamond"/>
-          <w:sz w:val="28"/>
-        </w:rPr>
-        <w:t xml:space="preserve"> </w:t>
-      </w:r>
-      <w:r>
-        <w:rPr>
-          <w:rFonts w:ascii="Garamond" w:hAnsi="Garamond"/>
-          <w:sz w:val="20"/>
-        </w:rPr>
-        <w:t xml:space="preserve">    </w:t>
-      </w:r>
-      <w:r>
-        <w:rPr>
-          <w:rFonts w:ascii="Garamond" w:hAnsi="Garamond"/>
-          <w:sz w:val="20"/>
-        </w:rPr>
-        <w:t xml:space="preserve">  </w:t>
-      </w:r>
-      <w:r>
-        <w:rPr>
-          <w:rFonts w:ascii="Garamond" w:hAnsi="Garamond"/>
-          <w:sz w:val="20"/>
-        </w:rPr>
-        <w:t>March 2017 – current</w:t>
-      </w:r>
-    </w:p>
-    <w:p>
-      <w:pPr>
-        <w:ind w:left="-720" w:right="-720"/>
-        <w:rPr>
-          <w:rFonts w:ascii="Garamond" w:hAnsi="Garamond"/>
-          <w:sz w:val="6"/>
-        </w:rPr>
-      </w:pPr>
-    </w:p>
-    <w:p>
-      <w:pPr>
-        <w:ind w:left="-720" w:right="-720"/>
-        <w:rPr>
-          <w:rFonts w:ascii="Garamond" w:hAnsi="Garamond"/>
-        </w:rPr>
-      </w:pPr>
-      <w:r>
-        <w:rPr>
-          <w:rFonts w:ascii="Garamond" w:hAnsi="Garamond"/>
-        </w:rPr>
-        <w:tab/>
-      </w:r>
-      <w:r>
-        <w:rPr>
-          <w:rFonts w:ascii="Garamond" w:hAnsi="Garamond"/>
-        </w:rPr>
-        <w:t xml:space="preserve">Front End Developer </w:t>
       </w:r>
     </w:p>
     <w:p>
@@ -462,31 +467,13 @@
         <w:rPr>
           <w:rFonts w:ascii="Garamond" w:hAnsi="Garamond"/>
         </w:rPr>
-        <w:t>Support 4 t</w:t>
-      </w:r>
-      <w:r>
-        <w:rPr>
-          <w:rFonts w:ascii="Garamond" w:hAnsi="Garamond"/>
-        </w:rPr>
-        <w:t>ransactional websites, 6</w:t>
-      </w:r>
-      <w:r>
-        <w:rPr>
-          <w:rFonts w:ascii="Garamond" w:hAnsi="Garamond"/>
-        </w:rPr>
-        <w:t xml:space="preserve"> </w:t>
-      </w:r>
-      <w:r>
-        <w:rPr>
-          <w:rFonts w:ascii="Garamond" w:hAnsi="Garamond"/>
-        </w:rPr>
-        <w:t>content</w:t>
-      </w:r>
-      <w:r>
-        <w:rPr>
-          <w:rFonts w:ascii="Garamond" w:hAnsi="Garamond"/>
-        </w:rPr>
-        <w:t xml:space="preserve"> sites, and 40+ international websites</w:t>
+        <w:t xml:space="preserve">Support </w:t>
+      </w:r>
+      <w:r>
+        <w:rPr>
+          <w:rFonts w:ascii="Garamond" w:hAnsi="Garamond"/>
+        </w:rPr>
+        <w:t>the Asurion AT&amp;T outreach team</w:t>
       </w:r>
     </w:p>
     <w:p>
@@ -505,19 +492,7 @@
         <w:rPr>
           <w:rFonts w:ascii="Garamond" w:hAnsi="Garamond"/>
         </w:rPr>
-        <w:t>Redesign, test and launch sportb</w:t>
-      </w:r>
-      <w:r>
-        <w:rPr>
-          <w:rFonts w:ascii="Garamond" w:hAnsi="Garamond"/>
-        </w:rPr>
-        <w:t>eans.com</w:t>
-      </w:r>
-      <w:r>
-        <w:rPr>
-          <w:rFonts w:ascii="Garamond" w:hAnsi="Garamond"/>
-        </w:rPr>
-        <w:t xml:space="preserve"> into a transactional website</w:t>
+        <w:t>Utilize new web technologies such as React and AWS to build new Asurion branding pages</w:t>
       </w:r>
     </w:p>
     <w:p>
@@ -536,20 +511,120 @@
         <w:rPr>
           <w:rFonts w:ascii="Garamond" w:hAnsi="Garamond"/>
         </w:rPr>
-        <w:t xml:space="preserve">Lead </w:t>
-      </w:r>
-      <w:r>
-        <w:rPr>
-          <w:rFonts w:ascii="Garamond" w:hAnsi="Garamond"/>
-        </w:rPr>
-        <w:t>ADA</w:t>
-      </w:r>
-      <w:r>
-        <w:rPr>
-          <w:rFonts w:ascii="Garamond" w:hAnsi="Garamond"/>
-        </w:rPr>
-        <w:t xml:space="preserve"> initiative to enhance website UI/UX and obtain WCAG 2.0 AA compliance</w:t>
-      </w:r>
+        <w:t xml:space="preserve">Create new innovate products in order to serve as life’s operating system  </w:t>
+      </w:r>
+    </w:p>
+    <w:p>
+      <w:pPr>
+        <w:ind w:left="-720" w:right="-720"/>
+        <w:rPr>
+          <w:rFonts w:ascii="Garamond" w:hAnsi="Garamond"/>
+        </w:rPr>
+      </w:pPr>
+    </w:p>
+    <w:p>
+      <w:pPr>
+        <w:ind w:left="-720" w:right="-720"/>
+        <w:rPr>
+          <w:rFonts w:ascii="Garamond" w:hAnsi="Garamond"/>
+          <w:sz w:val="20"/>
+        </w:rPr>
+      </w:pPr>
+      <w:r>
+        <w:rPr>
+          <w:rFonts w:ascii="Garamond" w:hAnsi="Garamond"/>
+        </w:rPr>
+        <w:tab/>
+      </w:r>
+      <w:r>
+        <w:rPr>
+          <w:rFonts w:ascii="Garamond" w:hAnsi="Garamond"/>
+          <w:sz w:val="28"/>
+        </w:rPr>
+        <w:t xml:space="preserve">Jelly Belly Candy Company, Fairfield </w:t>
+      </w:r>
+      <w:r>
+        <w:rPr>
+          <w:rFonts w:ascii="Garamond" w:hAnsi="Garamond"/>
+          <w:sz w:val="28"/>
+        </w:rPr>
+        <w:tab/>
+      </w:r>
+      <w:r>
+        <w:rPr>
+          <w:rFonts w:ascii="Garamond" w:hAnsi="Garamond"/>
+          <w:sz w:val="28"/>
+        </w:rPr>
+        <w:tab/>
+      </w:r>
+      <w:r>
+        <w:rPr>
+          <w:rFonts w:ascii="Garamond" w:hAnsi="Garamond"/>
+          <w:sz w:val="28"/>
+        </w:rPr>
+        <w:tab/>
+      </w:r>
+      <w:r>
+        <w:rPr>
+          <w:rFonts w:ascii="Garamond" w:hAnsi="Garamond"/>
+          <w:sz w:val="28"/>
+        </w:rPr>
+        <w:tab/>
+      </w:r>
+      <w:r>
+        <w:rPr>
+          <w:rFonts w:ascii="Garamond" w:hAnsi="Garamond"/>
+          <w:sz w:val="28"/>
+        </w:rPr>
+        <w:tab/>
+      </w:r>
+      <w:r>
+        <w:rPr>
+          <w:rFonts w:ascii="Garamond" w:hAnsi="Garamond"/>
+          <w:sz w:val="28"/>
+        </w:rPr>
+        <w:t xml:space="preserve">  </w:t>
+      </w:r>
+      <w:r>
+        <w:rPr>
+          <w:rFonts w:ascii="Garamond" w:hAnsi="Garamond"/>
+          <w:sz w:val="20"/>
+        </w:rPr>
+        <w:t xml:space="preserve">  March 2017 – June 2018</w:t>
+      </w:r>
+    </w:p>
+    <w:p>
+      <w:pPr>
+        <w:ind w:left="-720" w:right="-720"/>
+        <w:rPr>
+          <w:rFonts w:ascii="Garamond" w:hAnsi="Garamond"/>
+          <w:sz w:val="6"/>
+        </w:rPr>
+      </w:pPr>
+    </w:p>
+    <w:p>
+      <w:pPr>
+        <w:ind w:left="-720" w:right="-720"/>
+        <w:rPr>
+          <w:rFonts w:ascii="Garamond" w:hAnsi="Garamond"/>
+        </w:rPr>
+      </w:pPr>
+      <w:r>
+        <w:rPr>
+          <w:rFonts w:ascii="Garamond" w:hAnsi="Garamond"/>
+        </w:rPr>
+        <w:tab/>
+        <w:t xml:space="preserve">Front End Developer </w:t>
+      </w:r>
+    </w:p>
+    <w:p>
+      <w:pPr>
+        <w:ind w:left="-720" w:right="-720"/>
+        <w:rPr>
+          <w:rFonts w:ascii="Garamond" w:hAnsi="Garamond"/>
+          <w:sz w:val="8"/>
+        </w:rPr>
+      </w:pPr>
     </w:p>
     <w:p>
       <w:pPr>
@@ -567,43 +642,19 @@
         <w:rPr>
           <w:rFonts w:ascii="Garamond" w:hAnsi="Garamond"/>
         </w:rPr>
-        <w:t xml:space="preserve">Lead </w:t>
-      </w:r>
-      <w:r>
-        <w:rPr>
-          <w:rFonts w:ascii="Garamond" w:hAnsi="Garamond"/>
-        </w:rPr>
-        <w:t>SEO</w:t>
-      </w:r>
-      <w:r>
-        <w:rPr>
-          <w:rFonts w:ascii="Garamond" w:hAnsi="Garamond"/>
-        </w:rPr>
-        <w:t xml:space="preserve"> initiative to </w:t>
-      </w:r>
-      <w:r>
-        <w:rPr>
-          <w:rFonts w:ascii="Garamond" w:hAnsi="Garamond"/>
-        </w:rPr>
-        <w:t xml:space="preserve">boost </w:t>
-      </w:r>
-      <w:r>
-        <w:rPr>
-          <w:rFonts w:ascii="Garamond" w:hAnsi="Garamond"/>
-        </w:rPr>
-        <w:t xml:space="preserve">organic search results for </w:t>
-      </w:r>
-      <w:r>
-        <w:rPr>
-          <w:rFonts w:ascii="Garamond" w:hAnsi="Garamond"/>
-        </w:rPr>
-        <w:t xml:space="preserve">Jelly Belly </w:t>
-      </w:r>
-      <w:r>
-        <w:rPr>
-          <w:rFonts w:ascii="Garamond" w:hAnsi="Garamond"/>
-        </w:rPr>
-        <w:t>PLPs and PDPs</w:t>
+        <w:t xml:space="preserve">Support 4 transactional websites, 6 </w:t>
+      </w:r>
+      <w:r>
+        <w:rPr>
+          <w:rFonts w:ascii="Garamond" w:hAnsi="Garamond"/>
+        </w:rPr>
+        <w:t>content</w:t>
+      </w:r>
+      <w:r>
+        <w:rPr>
+          <w:rFonts w:ascii="Garamond" w:hAnsi="Garamond"/>
+        </w:rPr>
+        <w:t xml:space="preserve"> sites, and 40+ international websites</w:t>
       </w:r>
     </w:p>
     <w:p>
@@ -622,6 +673,44 @@
         <w:rPr>
           <w:rFonts w:ascii="Garamond" w:hAnsi="Garamond"/>
         </w:rPr>
+        <w:t>Lead ADA initiative to enhance website UI/UX and obtain WCAG 2.0 AA compliance</w:t>
+      </w:r>
+    </w:p>
+    <w:p>
+      <w:pPr>
+        <w:pStyle w:val="ListParagraph"/>
+        <w:numPr>
+          <w:ilvl w:val="0"/>
+          <w:numId w:val="5"/>
+        </w:numPr>
+        <w:ind w:left="720" w:right="-720"/>
+        <w:rPr>
+          <w:rFonts w:ascii="Garamond" w:hAnsi="Garamond"/>
+        </w:rPr>
+      </w:pPr>
+      <w:r>
+        <w:rPr>
+          <w:rFonts w:ascii="Garamond" w:hAnsi="Garamond"/>
+        </w:rPr>
+        <w:t>Lead SEO initiative to boost organic search results for Jelly Belly PLPs and PDPs</w:t>
+      </w:r>
+    </w:p>
+    <w:p>
+      <w:pPr>
+        <w:pStyle w:val="ListParagraph"/>
+        <w:numPr>
+          <w:ilvl w:val="0"/>
+          <w:numId w:val="5"/>
+        </w:numPr>
+        <w:ind w:left="720" w:right="-720"/>
+        <w:rPr>
+          <w:rFonts w:ascii="Garamond" w:hAnsi="Garamond"/>
+        </w:rPr>
+      </w:pPr>
+      <w:r>
+        <w:rPr>
+          <w:rFonts w:ascii="Garamond" w:hAnsi="Garamond"/>
+        </w:rPr>
         <w:t>Coordinate across all internal departments to maintain brand consistency</w:t>
       </w:r>
     </w:p>
@@ -754,18 +843,7 @@
           <w:rFonts w:ascii="Garamond" w:hAnsi="Garamond"/>
         </w:rPr>
         <w:tab/>
-      </w:r>
-      <w:r>
-        <w:rPr>
-          <w:rFonts w:ascii="Garamond" w:hAnsi="Garamond"/>
-        </w:rPr>
-        <w:t>Web Content Developer</w:t>
-      </w:r>
-      <w:r>
-        <w:rPr>
-          <w:rFonts w:ascii="Garamond" w:hAnsi="Garamond"/>
-        </w:rPr>
-        <w:t>/ Graphic Designer</w:t>
+        <w:t>Web Content Developer/ Graphic Designer</w:t>
       </w:r>
     </w:p>
     <w:p>
@@ -861,47 +939,40 @@
           <w:rFonts w:ascii="Garamond" w:hAnsi="Garamond"/>
           <w:sz w:val="28"/>
         </w:rPr>
-        <w:t>Wells Fargo &amp; Company, San Francisco</w:t>
-      </w:r>
-      <w:r>
-        <w:rPr>
-          <w:rFonts w:ascii="Garamond" w:hAnsi="Garamond"/>
-          <w:sz w:val="28"/>
-        </w:rPr>
+        <w:t xml:space="preserve">Wells Fargo &amp; Company, San Francisco </w:t>
+      </w:r>
+      <w:r>
+        <w:rPr>
+          <w:rFonts w:ascii="Garamond" w:hAnsi="Garamond"/>
+          <w:sz w:val="28"/>
+        </w:rPr>
+        <w:tab/>
+      </w:r>
+      <w:r>
+        <w:rPr>
+          <w:rFonts w:ascii="Garamond" w:hAnsi="Garamond"/>
+          <w:sz w:val="28"/>
+        </w:rPr>
+        <w:tab/>
+      </w:r>
+      <w:r>
+        <w:rPr>
+          <w:rFonts w:ascii="Garamond" w:hAnsi="Garamond"/>
+          <w:sz w:val="28"/>
+        </w:rPr>
+        <w:tab/>
+      </w:r>
+      <w:r>
+        <w:rPr>
+          <w:rFonts w:ascii="Garamond" w:hAnsi="Garamond"/>
+          <w:sz w:val="28"/>
+        </w:rPr>
+        <w:tab/>
         <w:t xml:space="preserve"> </w:t>
       </w:r>
       <w:r>
         <w:rPr>
           <w:rFonts w:ascii="Garamond" w:hAnsi="Garamond"/>
-          <w:sz w:val="28"/>
-        </w:rPr>
-        <w:tab/>
-      </w:r>
-      <w:r>
-        <w:rPr>
-          <w:rFonts w:ascii="Garamond" w:hAnsi="Garamond"/>
-          <w:sz w:val="28"/>
-        </w:rPr>
-        <w:tab/>
-      </w:r>
-      <w:r>
-        <w:rPr>
-          <w:rFonts w:ascii="Garamond" w:hAnsi="Garamond"/>
-          <w:sz w:val="28"/>
-        </w:rPr>
-        <w:tab/>
-      </w:r>
-      <w:r>
-        <w:rPr>
-          <w:rFonts w:ascii="Garamond" w:hAnsi="Garamond"/>
-          <w:sz w:val="28"/>
-        </w:rPr>
-        <w:tab/>
-        <w:t xml:space="preserve"> </w:t>
-      </w:r>
-      <w:r>
-        <w:rPr>
-          <w:rFonts w:ascii="Garamond" w:hAnsi="Garamond"/>
           <w:sz w:val="20"/>
         </w:rPr>
         <w:t xml:space="preserve">   </w:t>
@@ -942,18 +1013,13 @@
           <w:rFonts w:ascii="Garamond" w:hAnsi="Garamond"/>
         </w:rPr>
         <w:tab/>
-      </w:r>
-      <w:r>
-        <w:rPr>
-          <w:rFonts w:ascii="Garamond" w:hAnsi="Garamond"/>
-        </w:rPr>
-        <w:t>QA Regression Analyst</w:t>
-      </w:r>
-      <w:r>
-        <w:rPr>
-          <w:rFonts w:ascii="Garamond" w:hAnsi="Garamond"/>
-        </w:rPr>
-        <w:t xml:space="preserve"> </w:t>
+        <w:t xml:space="preserve">QA Regression Analyst </w:t>
+      </w:r>
+      <w:r>
+        <w:rPr>
+          <w:rFonts w:ascii="Garamond" w:hAnsi="Garamond"/>
+        </w:rPr>
+        <w:t>(contract through S3)</w:t>
       </w:r>
     </w:p>
     <w:p>
@@ -981,19 +1047,7 @@
         <w:rPr>
           <w:rFonts w:ascii="Garamond" w:hAnsi="Garamond"/>
         </w:rPr>
-        <w:t>Perform regression analysis on a test bed of 40,000+ tests for</w:t>
-      </w:r>
-      <w:r>
-        <w:rPr>
-          <w:rFonts w:ascii="Garamond" w:hAnsi="Garamond"/>
-        </w:rPr>
-        <w:t xml:space="preserve"> </w:t>
-      </w:r>
-      <w:r>
-        <w:rPr>
-          <w:rFonts w:ascii="Garamond" w:hAnsi="Garamond"/>
-        </w:rPr>
-        <w:t>Wells Fargo’s Ultra Tier-1 middleware application</w:t>
+        <w:t>Perform regression analysis on a test bed of 40,000+ tests for Wells Fargo’s Ultra Tier-1 middleware application</w:t>
       </w:r>
     </w:p>
     <w:p>
@@ -1012,31 +1066,7 @@
         <w:rPr>
           <w:rFonts w:ascii="Garamond" w:hAnsi="Garamond"/>
         </w:rPr>
-        <w:t>Initiate automated testing</w:t>
-      </w:r>
-      <w:r>
-        <w:rPr>
-          <w:rFonts w:ascii="Garamond" w:hAnsi="Garamond"/>
-        </w:rPr>
-        <w:t>,</w:t>
-      </w:r>
-      <w:r>
-        <w:rPr>
-          <w:rFonts w:ascii="Garamond" w:hAnsi="Garamond"/>
-        </w:rPr>
-        <w:t xml:space="preserve"> </w:t>
-      </w:r>
-      <w:r>
-        <w:rPr>
-          <w:rFonts w:ascii="Garamond" w:hAnsi="Garamond"/>
-        </w:rPr>
-        <w:t>assign</w:t>
-      </w:r>
-      <w:r>
-        <w:rPr>
-          <w:rFonts w:ascii="Garamond" w:hAnsi="Garamond"/>
-        </w:rPr>
-        <w:t xml:space="preserve"> analysis of failed tests to team members, and report on the results of the team’s regression testing </w:t>
+        <w:t>Receive new tests into and remove obsolete tests from the regression test bed</w:t>
       </w:r>
     </w:p>
     <w:p>
@@ -1055,80 +1085,7 @@
         <w:rPr>
           <w:rFonts w:ascii="Garamond" w:hAnsi="Garamond"/>
         </w:rPr>
-        <w:t>Receive</w:t>
-      </w:r>
-      <w:r>
-        <w:rPr>
-          <w:rFonts w:ascii="Garamond" w:hAnsi="Garamond"/>
-        </w:rPr>
-        <w:t xml:space="preserve"> new tests </w:t>
-      </w:r>
-      <w:r>
-        <w:rPr>
-          <w:rFonts w:ascii="Garamond" w:hAnsi="Garamond"/>
-        </w:rPr>
-        <w:t>into and remove obsolete tests</w:t>
-      </w:r>
-      <w:r>
-        <w:rPr>
-          <w:rFonts w:ascii="Garamond" w:hAnsi="Garamond"/>
-        </w:rPr>
-        <w:t xml:space="preserve"> from the regression test bed</w:t>
-      </w:r>
-    </w:p>
-    <w:p>
-      <w:pPr>
-        <w:pStyle w:val="ListParagraph"/>
-        <w:numPr>
-          <w:ilvl w:val="1"/>
-          <w:numId w:val="9"/>
-        </w:numPr>
-        <w:ind w:left="720" w:right="-720"/>
-        <w:rPr>
-          <w:rFonts w:ascii="Garamond" w:hAnsi="Garamond"/>
-        </w:rPr>
-      </w:pPr>
-      <w:r>
-        <w:rPr>
-          <w:rFonts w:ascii="Garamond" w:hAnsi="Garamond"/>
-        </w:rPr>
-        <w:t xml:space="preserve">Update documentation </w:t>
-      </w:r>
-      <w:r>
-        <w:rPr>
-          <w:rFonts w:ascii="Garamond" w:hAnsi="Garamond"/>
-        </w:rPr>
-        <w:t xml:space="preserve">for tests </w:t>
-      </w:r>
-      <w:r>
-        <w:rPr>
-          <w:rFonts w:ascii="Garamond" w:hAnsi="Garamond"/>
-        </w:rPr>
-        <w:t>impacted</w:t>
-      </w:r>
-      <w:r>
-        <w:rPr>
-          <w:rFonts w:ascii="Garamond" w:hAnsi="Garamond"/>
-        </w:rPr>
-        <w:t xml:space="preserve"> by</w:t>
-      </w:r>
-      <w:r>
-        <w:rPr>
-          <w:rFonts w:ascii="Garamond" w:hAnsi="Garamond"/>
-        </w:rPr>
-        <w:t xml:space="preserve"> new </w:t>
-      </w:r>
-      <w:r>
-        <w:rPr>
-          <w:rFonts w:ascii="Garamond" w:hAnsi="Garamond"/>
-        </w:rPr>
-        <w:t xml:space="preserve">middleware </w:t>
-      </w:r>
-      <w:r>
-        <w:rPr>
-          <w:rFonts w:ascii="Garamond" w:hAnsi="Garamond"/>
-        </w:rPr>
-        <w:t>enhancements</w:t>
+        <w:t>Update documentation for tests impacted by new middleware enhancements</w:t>
       </w:r>
     </w:p>
     <w:p>
@@ -1158,21 +1115,7 @@
           <w:rFonts w:ascii="Garamond" w:hAnsi="Garamond"/>
           <w:sz w:val="28"/>
         </w:rPr>
-        <w:t>UBS Fin</w:t>
-      </w:r>
-      <w:r>
-        <w:rPr>
-          <w:rFonts w:ascii="Garamond" w:hAnsi="Garamond"/>
-          <w:sz w:val="28"/>
-        </w:rPr>
-        <w:t>ancial Se</w:t>
-      </w:r>
-      <w:r>
-        <w:rPr>
-          <w:rFonts w:ascii="Garamond" w:hAnsi="Garamond"/>
-          <w:sz w:val="28"/>
-        </w:rPr>
-        <w:t xml:space="preserve">rvices, Inc., Palo Alto </w:t>
+        <w:t xml:space="preserve">UBS Financial Services, Inc., Palo Alto </w:t>
       </w:r>
       <w:r>
         <w:rPr>
@@ -1228,14 +1171,14 @@
           <w:rFonts w:ascii="Garamond" w:hAnsi="Garamond"/>
           <w:sz w:val="20"/>
         </w:rPr>
-        <w:t xml:space="preserve">   </w:t>
+        <w:t xml:space="preserve">     July 2012 – May</w:t>
       </w:r>
       <w:r>
         <w:rPr>
           <w:rFonts w:ascii="Garamond" w:hAnsi="Garamond"/>
           <w:sz w:val="20"/>
         </w:rPr>
-        <w:t>June 2012 – June 2013</w:t>
+        <w:t xml:space="preserve"> 2013</w:t>
       </w:r>
     </w:p>
     <w:p>
@@ -1259,11 +1202,6 @@
           <w:rFonts w:ascii="Garamond" w:hAnsi="Garamond"/>
         </w:rPr>
         <w:tab/>
-      </w:r>
-      <w:r>
-        <w:rPr>
-          <w:rFonts w:ascii="Garamond" w:hAnsi="Garamond"/>
-        </w:rPr>
         <w:t>Client Service Associate</w:t>
       </w:r>
     </w:p>
@@ -1311,25 +1249,7 @@
         <w:rPr>
           <w:rFonts w:ascii="Garamond" w:hAnsi="Garamond"/>
         </w:rPr>
-        <w:t>S</w:t>
-      </w:r>
-      <w:r>
-        <w:rPr>
-          <w:rFonts w:ascii="Garamond" w:hAnsi="Garamond"/>
-        </w:rPr>
-        <w:t xml:space="preserve">upport two </w:t>
-      </w:r>
-      <w:r>
-        <w:rPr>
-          <w:rFonts w:ascii="Garamond" w:hAnsi="Garamond"/>
-        </w:rPr>
-        <w:t>Financi</w:t>
-      </w:r>
-      <w:r>
-        <w:rPr>
-          <w:rFonts w:ascii="Garamond" w:hAnsi="Garamond"/>
-        </w:rPr>
-        <w:t>al Advisors and a Wealth Strategist with billions of dollars in assets under management</w:t>
+        <w:t>Support two Financial Advisors with billions of dollars in assets under management</w:t>
       </w:r>
     </w:p>
     <w:p>
@@ -1348,19 +1268,7 @@
         <w:rPr>
           <w:rFonts w:ascii="Garamond" w:hAnsi="Garamond"/>
         </w:rPr>
-        <w:t>G</w:t>
-      </w:r>
-      <w:r>
-        <w:rPr>
-          <w:rFonts w:ascii="Garamond" w:hAnsi="Garamond"/>
-        </w:rPr>
-        <w:t>enerate reports</w:t>
-      </w:r>
-      <w:r>
-        <w:rPr>
-          <w:rFonts w:ascii="Garamond" w:hAnsi="Garamond"/>
-        </w:rPr>
-        <w:t xml:space="preserve">, presentations, market analysis, and </w:t>
+        <w:t xml:space="preserve">Generate reports, presentations, market analysis, and </w:t>
       </w:r>
       <w:r>
         <w:rPr>
@@ -1372,13 +1280,7 @@
         <w:rPr>
           <w:rFonts w:ascii="Garamond" w:hAnsi="Garamond"/>
         </w:rPr>
-        <w:t xml:space="preserve">FDIC regulatory </w:t>
-      </w:r>
-      <w:r>
-        <w:rPr>
-          <w:rFonts w:ascii="Garamond" w:hAnsi="Garamond"/>
-        </w:rPr>
-        <w:t>information</w:t>
+        <w:t>FDIC regulatory information</w:t>
       </w:r>
     </w:p>
     <w:p>
@@ -1397,19 +1299,7 @@
         <w:rPr>
           <w:rFonts w:ascii="Garamond" w:hAnsi="Garamond"/>
         </w:rPr>
-        <w:t xml:space="preserve">Interact with clients for wire transfers, </w:t>
-      </w:r>
-      <w:r>
-        <w:rPr>
-          <w:rFonts w:ascii="Garamond" w:hAnsi="Garamond"/>
-        </w:rPr>
-        <w:t>documentation</w:t>
-      </w:r>
-      <w:r>
-        <w:rPr>
-          <w:rFonts w:ascii="Garamond" w:hAnsi="Garamond"/>
-        </w:rPr>
-        <w:t>, and administrative support</w:t>
+        <w:t>Interact with clients for wire transfers, documentation, and administrative support</w:t>
       </w:r>
     </w:p>
     <w:p>
@@ -1434,14 +1324,88 @@
           <w:rFonts w:ascii="Garamond" w:hAnsi="Garamond"/>
           <w:sz w:val="20"/>
         </w:rPr>
-        <w:t>Education</w:t>
-      </w:r>
-      <w:r>
+        <w:t>Education:</w:t>
+      </w:r>
+    </w:p>
+    <w:p>
+      <w:pPr>
+        <w:ind w:left="-720" w:right="-720"/>
+        <w:rPr>
+          <w:rFonts w:ascii="Garamond" w:hAnsi="Garamond"/>
+          <w:sz w:val="8"/>
+        </w:rPr>
+      </w:pPr>
+    </w:p>
+    <w:p>
+      <w:pPr>
+        <w:ind w:left="-720" w:right="-720"/>
         <w:rPr>
           <w:rFonts w:ascii="Garamond" w:hAnsi="Garamond"/>
           <w:sz w:val="20"/>
         </w:rPr>
-        <w:t>:</w:t>
+      </w:pPr>
+      <w:r>
+        <w:rPr>
+          <w:rFonts w:ascii="Garamond" w:hAnsi="Garamond"/>
+        </w:rPr>
+        <w:tab/>
+      </w:r>
+      <w:r>
+        <w:rPr>
+          <w:rFonts w:ascii="Garamond" w:hAnsi="Garamond"/>
+          <w:sz w:val="28"/>
+        </w:rPr>
+        <w:t>University of California, Berkeley</w:t>
+      </w:r>
+      <w:r>
+        <w:rPr>
+          <w:rFonts w:ascii="Garamond" w:hAnsi="Garamond"/>
+          <w:sz w:val="28"/>
+        </w:rPr>
+        <w:tab/>
+      </w:r>
+      <w:r>
+        <w:rPr>
+          <w:rFonts w:ascii="Garamond" w:hAnsi="Garamond"/>
+          <w:sz w:val="28"/>
+        </w:rPr>
+        <w:tab/>
+      </w:r>
+      <w:r>
+        <w:rPr>
+          <w:rFonts w:ascii="Garamond" w:hAnsi="Garamond"/>
+          <w:sz w:val="28"/>
+        </w:rPr>
+        <w:tab/>
+      </w:r>
+      <w:r>
+        <w:rPr>
+          <w:rFonts w:ascii="Garamond" w:hAnsi="Garamond"/>
+          <w:sz w:val="28"/>
+        </w:rPr>
+        <w:tab/>
+      </w:r>
+      <w:r>
+        <w:rPr>
+          <w:rFonts w:ascii="Garamond" w:hAnsi="Garamond"/>
+          <w:sz w:val="28"/>
+        </w:rPr>
+        <w:tab/>
+      </w:r>
+      <w:r>
+        <w:rPr>
+          <w:rFonts w:ascii="Garamond" w:hAnsi="Garamond"/>
+          <w:sz w:val="28"/>
+        </w:rPr>
+        <w:tab/>
+        <w:t xml:space="preserve">  </w:t>
+      </w:r>
+      <w:r>
+        <w:rPr>
+          <w:rFonts w:ascii="Garamond" w:hAnsi="Garamond"/>
+          <w:sz w:val="20"/>
+        </w:rPr>
+        <w:t xml:space="preserve">   Class of 2012</w:t>
       </w:r>
     </w:p>
     <w:p>
@@ -1449,160 +1413,60 @@
         <w:ind w:left="-720" w:right="-720"/>
         <w:rPr>
           <w:rFonts w:ascii="Garamond" w:hAnsi="Garamond"/>
+          <w:sz w:val="6"/>
+        </w:rPr>
+      </w:pPr>
+    </w:p>
+    <w:p>
+      <w:pPr>
+        <w:ind w:left="-720" w:right="-720"/>
+        <w:rPr>
+          <w:rFonts w:ascii="Garamond" w:hAnsi="Garamond"/>
+        </w:rPr>
+      </w:pPr>
+      <w:r>
+        <w:rPr>
+          <w:rFonts w:ascii="Garamond" w:hAnsi="Garamond"/>
+        </w:rPr>
+        <w:tab/>
+        <w:t>B.A. in Political Economics</w:t>
+      </w:r>
+    </w:p>
+    <w:p>
+      <w:pPr>
+        <w:ind w:left="-720" w:right="-720"/>
+        <w:rPr>
+          <w:rFonts w:ascii="Garamond" w:hAnsi="Garamond"/>
+        </w:rPr>
+      </w:pPr>
+    </w:p>
+    <w:p>
+      <w:pPr>
+        <w:ind w:left="-720" w:right="-720"/>
+        <w:rPr>
+          <w:rFonts w:ascii="Garamond" w:hAnsi="Garamond"/>
+          <w:sz w:val="20"/>
+        </w:rPr>
+      </w:pPr>
+      <w:r>
+        <w:rPr>
+          <w:rFonts w:ascii="Garamond" w:hAnsi="Garamond"/>
+          <w:sz w:val="20"/>
+        </w:rPr>
+        <w:t>Skills:</w:t>
+      </w:r>
+    </w:p>
+    <w:p>
+      <w:pPr>
+        <w:ind w:left="-720" w:right="-720"/>
+        <w:rPr>
+          <w:rFonts w:ascii="Garamond" w:hAnsi="Garamond"/>
           <w:sz w:val="8"/>
         </w:rPr>
       </w:pPr>
     </w:p>
     <w:p>
       <w:pPr>
-        <w:ind w:left="-720" w:right="-720"/>
-        <w:rPr>
-          <w:rFonts w:ascii="Garamond" w:hAnsi="Garamond"/>
-          <w:sz w:val="20"/>
-        </w:rPr>
-      </w:pPr>
-      <w:r>
-        <w:rPr>
-          <w:rFonts w:ascii="Garamond" w:hAnsi="Garamond"/>
-        </w:rPr>
-        <w:tab/>
-      </w:r>
-      <w:r>
-        <w:rPr>
-          <w:rFonts w:ascii="Garamond" w:hAnsi="Garamond"/>
-          <w:sz w:val="28"/>
-        </w:rPr>
-        <w:t>University of California, Berkeley</w:t>
-      </w:r>
-      <w:r>
-        <w:rPr>
-          <w:rFonts w:ascii="Garamond" w:hAnsi="Garamond"/>
-          <w:sz w:val="28"/>
-        </w:rPr>
-        <w:tab/>
-      </w:r>
-      <w:r>
-        <w:rPr>
-          <w:rFonts w:ascii="Garamond" w:hAnsi="Garamond"/>
-          <w:sz w:val="28"/>
-        </w:rPr>
-        <w:tab/>
-      </w:r>
-      <w:r>
-        <w:rPr>
-          <w:rFonts w:ascii="Garamond" w:hAnsi="Garamond"/>
-          <w:sz w:val="28"/>
-        </w:rPr>
-        <w:tab/>
-      </w:r>
-      <w:r>
-        <w:rPr>
-          <w:rFonts w:ascii="Garamond" w:hAnsi="Garamond"/>
-          <w:sz w:val="28"/>
-        </w:rPr>
-        <w:tab/>
-      </w:r>
-      <w:r>
-        <w:rPr>
-          <w:rFonts w:ascii="Garamond" w:hAnsi="Garamond"/>
-          <w:sz w:val="28"/>
-        </w:rPr>
-        <w:tab/>
-      </w:r>
-      <w:r>
-        <w:rPr>
-          <w:rFonts w:ascii="Garamond" w:hAnsi="Garamond"/>
-          <w:sz w:val="28"/>
-        </w:rPr>
-        <w:tab/>
-        <w:t xml:space="preserve">  </w:t>
-      </w:r>
-      <w:r>
-        <w:rPr>
-          <w:rFonts w:ascii="Garamond" w:hAnsi="Garamond"/>
-          <w:sz w:val="20"/>
-        </w:rPr>
-        <w:t xml:space="preserve">   Class of </w:t>
-      </w:r>
-      <w:r>
-        <w:rPr>
-          <w:rFonts w:ascii="Garamond" w:hAnsi="Garamond"/>
-          <w:sz w:val="20"/>
-        </w:rPr>
-        <w:t>2012</w:t>
-      </w:r>
-    </w:p>
-    <w:p>
-      <w:pPr>
-        <w:ind w:left="-720" w:right="-720"/>
-        <w:rPr>
-          <w:rFonts w:ascii="Garamond" w:hAnsi="Garamond"/>
-          <w:sz w:val="6"/>
-        </w:rPr>
-      </w:pPr>
-    </w:p>
-    <w:p>
-      <w:pPr>
-        <w:ind w:left="-720" w:right="-720"/>
-        <w:rPr>
-          <w:rFonts w:ascii="Garamond" w:hAnsi="Garamond"/>
-        </w:rPr>
-      </w:pPr>
-      <w:r>
-        <w:rPr>
-          <w:rFonts w:ascii="Garamond" w:hAnsi="Garamond"/>
-        </w:rPr>
-        <w:tab/>
-      </w:r>
-      <w:r>
-        <w:rPr>
-          <w:rFonts w:ascii="Garamond" w:hAnsi="Garamond"/>
-        </w:rPr>
-        <w:t>B.A. in Political Economics</w:t>
-      </w:r>
-    </w:p>
-    <w:p>
-      <w:pPr>
-        <w:ind w:left="-720" w:right="-720"/>
-        <w:rPr>
-          <w:rFonts w:ascii="Garamond" w:hAnsi="Garamond"/>
-        </w:rPr>
-      </w:pPr>
-    </w:p>
-    <w:p>
-      <w:pPr>
-        <w:ind w:left="-720" w:right="-720"/>
-        <w:rPr>
-          <w:rFonts w:ascii="Garamond" w:hAnsi="Garamond"/>
-          <w:sz w:val="20"/>
-        </w:rPr>
-      </w:pPr>
-      <w:r>
-        <w:rPr>
-          <w:rFonts w:ascii="Garamond" w:hAnsi="Garamond"/>
-          <w:sz w:val="20"/>
-        </w:rPr>
-        <w:t>Skills</w:t>
-      </w:r>
-      <w:r>
-        <w:rPr>
-          <w:rFonts w:ascii="Garamond" w:hAnsi="Garamond"/>
-          <w:sz w:val="20"/>
-        </w:rPr>
-        <w:t>:</w:t>
-      </w:r>
-    </w:p>
-    <w:p>
-      <w:pPr>
-        <w:ind w:left="-720" w:right="-720"/>
-        <w:rPr>
-          <w:rFonts w:ascii="Garamond" w:hAnsi="Garamond"/>
-          <w:sz w:val="8"/>
-        </w:rPr>
-      </w:pPr>
-    </w:p>
-    <w:p>
-      <w:pPr>
         <w:ind w:right="-720"/>
         <w:rPr>
           <w:rFonts w:ascii="Garamond" w:hAnsi="Garamond"/>
@@ -1618,43 +1482,55 @@
         <w:rPr>
           <w:rFonts w:ascii="Garamond" w:hAnsi="Garamond"/>
         </w:rPr>
+        <w:t xml:space="preserve"> Python, JQuery,</w:t>
+      </w:r>
+      <w:r>
+        <w:rPr>
+          <w:rFonts w:ascii="Garamond" w:hAnsi="Garamond"/>
+        </w:rPr>
+        <w:t xml:space="preserve"> HTML,</w:t>
+      </w:r>
+      <w:r>
+        <w:rPr>
+          <w:rFonts w:ascii="Garamond" w:hAnsi="Garamond"/>
+        </w:rPr>
+        <w:t xml:space="preserve"> CSS, LESS, Node.js,</w:t>
+      </w:r>
+      <w:r>
+        <w:rPr>
+          <w:rFonts w:ascii="Garamond" w:hAnsi="Garamond"/>
+        </w:rPr>
         <w:t xml:space="preserve"> </w:t>
       </w:r>
       <w:r>
         <w:rPr>
           <w:rFonts w:ascii="Garamond" w:hAnsi="Garamond"/>
         </w:rPr>
-        <w:t xml:space="preserve">Python, </w:t>
-      </w:r>
-      <w:r>
-        <w:rPr>
-          <w:rFonts w:ascii="Garamond" w:hAnsi="Garamond"/>
-        </w:rPr>
-        <w:t>JQuery,</w:t>
-      </w:r>
-      <w:r>
-        <w:rPr>
-          <w:rFonts w:ascii="Garamond" w:hAnsi="Garamond"/>
-        </w:rPr>
-        <w:t xml:space="preserve"> HTML,</w:t>
-      </w:r>
-      <w:r>
-        <w:rPr>
-          <w:rFonts w:ascii="Garamond" w:hAnsi="Garamond"/>
-        </w:rPr>
-        <w:t xml:space="preserve"> CSS, </w:t>
-      </w:r>
-      <w:r>
-        <w:rPr>
-          <w:rFonts w:ascii="Garamond" w:hAnsi="Garamond"/>
-        </w:rPr>
-        <w:t xml:space="preserve">LESS, </w:t>
-      </w:r>
-      <w:r>
-        <w:rPr>
-          <w:rFonts w:ascii="Garamond" w:hAnsi="Garamond"/>
-        </w:rPr>
-        <w:t>Node.js,</w:t>
+        <w:t xml:space="preserve">REST API, </w:t>
+      </w:r>
+      <w:r>
+        <w:rPr>
+          <w:rFonts w:ascii="Garamond" w:hAnsi="Garamond"/>
+        </w:rPr>
+        <w:t xml:space="preserve">Github, SVN, </w:t>
+      </w:r>
+      <w:r>
+        <w:rPr>
+          <w:rFonts w:ascii="Garamond" w:hAnsi="Garamond"/>
+        </w:rPr>
+        <w:t>Yeoman, NGINX, Grunt,</w:t>
+      </w:r>
+      <w:r>
+        <w:rPr>
+          <w:rFonts w:ascii="Garamond" w:hAnsi="Garamond"/>
+        </w:rPr>
+        <w:t xml:space="preserve"> ESLint,</w:t>
+      </w:r>
+      <w:r>
+        <w:rPr>
+          <w:rFonts w:ascii="Garamond" w:hAnsi="Garamond"/>
+        </w:rPr>
+        <w:t xml:space="preserve"> Mocha,</w:t>
       </w:r>
       <w:r>
         <w:rPr>
@@ -1666,60 +1542,6 @@
         <w:rPr>
           <w:rFonts w:ascii="Garamond" w:hAnsi="Garamond"/>
         </w:rPr>
-        <w:t xml:space="preserve">REST API, </w:t>
-      </w:r>
-      <w:r>
-        <w:rPr>
-          <w:rFonts w:ascii="Garamond" w:hAnsi="Garamond"/>
-        </w:rPr>
-        <w:t xml:space="preserve">Github, SVN, </w:t>
-      </w:r>
-      <w:r>
-        <w:rPr>
-          <w:rFonts w:ascii="Garamond" w:hAnsi="Garamond"/>
-        </w:rPr>
-        <w:t xml:space="preserve">Yeoman, NGINX, </w:t>
-      </w:r>
-      <w:r>
-        <w:rPr>
-          <w:rFonts w:ascii="Garamond" w:hAnsi="Garamond"/>
-        </w:rPr>
-        <w:t>Grunt,</w:t>
-      </w:r>
-      <w:r>
-        <w:rPr>
-          <w:rFonts w:ascii="Garamond" w:hAnsi="Garamond"/>
-        </w:rPr>
-        <w:t xml:space="preserve"> </w:t>
-      </w:r>
-      <w:r>
-        <w:rPr>
-          <w:rFonts w:ascii="Garamond" w:hAnsi="Garamond"/>
-        </w:rPr>
-        <w:t>ESL</w:t>
-      </w:r>
-      <w:r>
-        <w:rPr>
-          <w:rFonts w:ascii="Garamond" w:hAnsi="Garamond"/>
-        </w:rPr>
-        <w:t>int,</w:t>
-      </w:r>
-      <w:r>
-        <w:rPr>
-          <w:rFonts w:ascii="Garamond" w:hAnsi="Garamond"/>
-        </w:rPr>
-        <w:t xml:space="preserve"> Mocha,</w:t>
-      </w:r>
-      <w:r>
-        <w:rPr>
-          <w:rFonts w:ascii="Garamond" w:hAnsi="Garamond"/>
-        </w:rPr>
-        <w:t xml:space="preserve"> </w:t>
-      </w:r>
-      <w:r>
-        <w:rPr>
-          <w:rFonts w:ascii="Garamond" w:hAnsi="Garamond"/>
-        </w:rPr>
         <w:t>Backbone,</w:t>
       </w:r>
       <w:r>
@@ -1768,13 +1590,7 @@
         <w:rPr>
           <w:rFonts w:ascii="Garamond" w:hAnsi="Garamond"/>
         </w:rPr>
-        <w:t xml:space="preserve"> ClearQuest, Adobe Photoshop, Adobe Illustrator, </w:t>
-      </w:r>
-      <w:r>
-        <w:rPr>
-          <w:rFonts w:ascii="Garamond" w:hAnsi="Garamond"/>
-        </w:rPr>
-        <w:t xml:space="preserve">Adobe </w:t>
+        <w:t xml:space="preserve"> ClearQuest, Adobe Photoshop, Adobe Illustrator, Adobe </w:t>
       </w:r>
       <w:bookmarkStart w:id="0" w:name="_GoBack"/>
       <w:bookmarkEnd w:id="0"/>
@@ -1782,19 +1598,7 @@
         <w:rPr>
           <w:rFonts w:ascii="Garamond" w:hAnsi="Garamond"/>
         </w:rPr>
-        <w:t xml:space="preserve">InDesign, </w:t>
-      </w:r>
-      <w:r>
-        <w:rPr>
-          <w:rFonts w:ascii="Garamond" w:hAnsi="Garamond"/>
-        </w:rPr>
-        <w:t xml:space="preserve">Adobe Premiere, </w:t>
-      </w:r>
-      <w:r>
-        <w:rPr>
-          <w:rFonts w:ascii="Garamond" w:hAnsi="Garamond"/>
-        </w:rPr>
-        <w:t>Googl</w:t>
+        <w:t>InDesign, Adobe Premiere, Googl</w:t>
       </w:r>
       <w:r>
         <w:rPr>
@@ -1806,13 +1610,7 @@
         <w:rPr>
           <w:rFonts w:ascii="Garamond" w:hAnsi="Garamond"/>
         </w:rPr>
-        <w:t xml:space="preserve">ommerce Platform, </w:t>
-      </w:r>
-      <w:r>
-        <w:rPr>
-          <w:rFonts w:ascii="Garamond" w:hAnsi="Garamond"/>
-        </w:rPr>
-        <w:t>UI/UX design,</w:t>
+        <w:t>ommerce Platform, UI/UX design,</w:t>
       </w:r>
       <w:r>
         <w:rPr>
@@ -1830,25 +1628,13 @@
         <w:rPr>
           <w:rFonts w:ascii="Garamond" w:hAnsi="Garamond"/>
         </w:rPr>
-        <w:t xml:space="preserve"> </w:t>
-      </w:r>
-      <w:r>
-        <w:rPr>
-          <w:rFonts w:ascii="Garamond" w:hAnsi="Garamond"/>
-        </w:rPr>
-        <w:t xml:space="preserve">Express, Babel, </w:t>
-      </w:r>
-      <w:r>
-        <w:rPr>
-          <w:rFonts w:ascii="Garamond" w:hAnsi="Garamond"/>
-        </w:rPr>
-        <w:t>Google Cloud Platform</w:t>
-      </w:r>
-      <w:r>
-        <w:rPr>
-          <w:rFonts w:ascii="Garamond" w:hAnsi="Garamond"/>
-        </w:rPr>
-        <w:t>, ADA, SEO, GDPR</w:t>
+        <w:t xml:space="preserve"> Express, Babel, </w:t>
+      </w:r>
+      <w:r>
+        <w:rPr>
+          <w:rFonts w:ascii="Garamond" w:hAnsi="Garamond"/>
+        </w:rPr>
+        <w:t>Google Cloud Platform, ADA, SEO, GDPR</w:t>
       </w:r>
     </w:p>
     <w:sectPr>

</xml_diff>